<commit_message>
Aporte de Diagrama Gráfico de la BD
</commit_message>
<xml_diff>
--- a/Sprint2_Equipo_Soluweb.docx
+++ b/Sprint2_Equipo_Soluweb.docx
@@ -422,10 +422,7 @@
         <w:t>.</w:t>
       </w:r>
     </w:p>
-    <w:p>
-      <w:bookmarkStart w:id="4" w:name="_GoBack"/>
-      <w:bookmarkEnd w:id="4"/>
-    </w:p>
+    <w:p/>
     <w:p>
       <w:pPr>
         <w:spacing w:line="276" w:lineRule="auto"/>
@@ -605,8 +602,8 @@
       <w:pPr>
         <w:pStyle w:val="Ttulo1"/>
       </w:pPr>
-      <w:bookmarkStart w:id="5" w:name="_heading=h.2et92p0" w:colFirst="0" w:colLast="0"/>
-      <w:bookmarkEnd w:id="5"/>
+      <w:bookmarkStart w:id="4" w:name="_heading=h.2et92p0" w:colFirst="0" w:colLast="0"/>
+      <w:bookmarkEnd w:id="4"/>
       <w:r>
         <w:t xml:space="preserve">Roles de los Integrantes </w:t>
       </w:r>
@@ -657,8 +654,8 @@
                 <w:szCs w:val="24"/>
               </w:rPr>
             </w:pPr>
-            <w:bookmarkStart w:id="6" w:name="_heading=h.tyjcwt" w:colFirst="0" w:colLast="0"/>
-            <w:bookmarkEnd w:id="6"/>
+            <w:bookmarkStart w:id="5" w:name="_heading=h.tyjcwt" w:colFirst="0" w:colLast="0"/>
+            <w:bookmarkEnd w:id="5"/>
             <w:r>
               <w:rPr>
                 <w:rFonts w:ascii="Arial" w:eastAsia="Arial" w:hAnsi="Arial" w:cs="Arial"/>
@@ -2051,8 +2048,8 @@
         <w:pStyle w:val="Ttulo1"/>
         <w:spacing w:before="0"/>
       </w:pPr>
-      <w:bookmarkStart w:id="7" w:name="_heading=h.3dy6vkm" w:colFirst="0" w:colLast="0"/>
-      <w:bookmarkEnd w:id="7"/>
+      <w:bookmarkStart w:id="6" w:name="_heading=h.3dy6vkm" w:colFirst="0" w:colLast="0"/>
+      <w:bookmarkEnd w:id="6"/>
     </w:p>
     <w:p/>
     <w:p>
@@ -2060,20 +2057,89 @@
         <w:pStyle w:val="Ttulo1"/>
         <w:spacing w:before="0"/>
       </w:pPr>
-      <w:r>
-        <w:lastRenderedPageBreak/>
-        <w:t>Evidencia de la funcionalidad de aplicación (pantallazos del proceso de creación de repositorio)</w:t>
+    </w:p>
+    <w:p>
+      <w:pPr>
+        <w:pStyle w:val="Ttulo1"/>
+        <w:spacing w:before="0"/>
+      </w:pPr>
+      <w:r>
+        <w:t>Evidencia de la funcionalidad de aplicación</w:t>
       </w:r>
       <w:r>
         <w:t>.</w:t>
       </w:r>
     </w:p>
     <w:p/>
-    <w:p/>
+    <w:p>
+      <w:r>
+        <w:rPr>
+          <w:noProof/>
+          <w:lang w:val="es-CO"/>
+        </w:rPr>
+        <w:drawing>
+          <wp:inline distT="0" distB="0" distL="0" distR="0">
+            <wp:extent cx="5943600" cy="5250180"/>
+            <wp:effectExtent l="0" t="0" r="0" b="0"/>
+            <wp:docPr id="1" name="Imagen 1" descr="C:\A Usuario\Downloads\Modelo Gráfico BD (1).png"/>
+            <wp:cNvGraphicFramePr>
+              <a:graphicFrameLocks xmlns:a="http://schemas.openxmlformats.org/drawingml/2006/main" noChangeAspect="1"/>
+            </wp:cNvGraphicFramePr>
+            <a:graphic xmlns:a="http://schemas.openxmlformats.org/drawingml/2006/main">
+              <a:graphicData uri="http://schemas.openxmlformats.org/drawingml/2006/picture">
+                <pic:pic xmlns:pic="http://schemas.openxmlformats.org/drawingml/2006/picture">
+                  <pic:nvPicPr>
+                    <pic:cNvPr id="0" name="Picture 1" descr="C:\A Usuario\Downloads\Modelo Gráfico BD (1).png"/>
+                    <pic:cNvPicPr>
+                      <a:picLocks noChangeAspect="1" noChangeArrowheads="1"/>
+                    </pic:cNvPicPr>
+                  </pic:nvPicPr>
+                  <pic:blipFill>
+                    <a:blip r:embed="rId8">
+                      <a:extLst>
+                        <a:ext uri="{28A0092B-C50C-407E-A947-70E740481C1C}">
+                          <a14:useLocalDpi xmlns:a14="http://schemas.microsoft.com/office/drawing/2010/main" val="0"/>
+                        </a:ext>
+                      </a:extLst>
+                    </a:blip>
+                    <a:srcRect/>
+                    <a:stretch>
+                      <a:fillRect/>
+                    </a:stretch>
+                  </pic:blipFill>
+                  <pic:spPr bwMode="auto">
+                    <a:xfrm>
+                      <a:off x="0" y="0"/>
+                      <a:ext cx="5943600" cy="5250180"/>
+                    </a:xfrm>
+                    <a:prstGeom prst="rect">
+                      <a:avLst/>
+                    </a:prstGeom>
+                    <a:noFill/>
+                    <a:ln>
+                      <a:noFill/>
+                    </a:ln>
+                  </pic:spPr>
+                </pic:pic>
+              </a:graphicData>
+            </a:graphic>
+          </wp:inline>
+        </w:drawing>
+      </w:r>
+    </w:p>
     <w:p>
       <w:pPr>
         <w:jc w:val="center"/>
-      </w:pPr>
+        <w:rPr>
+          <w:i/>
+        </w:rPr>
+      </w:pPr>
+      <w:r>
+        <w:rPr>
+          <w:i/>
+        </w:rPr>
+        <w:t>Modelo gráfico de la BD en Mongo</w:t>
+      </w:r>
     </w:p>
     <w:p>
       <w:pPr>
@@ -2107,18 +2173,10 @@
       <w:pPr>
         <w:pStyle w:val="Ttulo1"/>
       </w:pPr>
-      <w:bookmarkStart w:id="8" w:name="_heading=h.9t4hkguv40x6" w:colFirst="0" w:colLast="0"/>
+      <w:bookmarkStart w:id="7" w:name="_heading=h.9t4hkguv40x6" w:colFirst="0" w:colLast="0"/>
+      <w:bookmarkStart w:id="8" w:name="_GoBack"/>
+      <w:bookmarkEnd w:id="7"/>
       <w:bookmarkEnd w:id="8"/>
-    </w:p>
-    <w:p>
-      <w:pPr>
-        <w:pStyle w:val="Ttulo1"/>
-      </w:pPr>
-    </w:p>
-    <w:p>
-      <w:pPr>
-        <w:pStyle w:val="Ttulo1"/>
-      </w:pPr>
     </w:p>
     <w:p>
       <w:pPr>
@@ -2136,7 +2194,7 @@
           <w:u w:val="single"/>
         </w:rPr>
       </w:pPr>
-      <w:hyperlink r:id="rId8">
+      <w:hyperlink r:id="rId9">
         <w:r>
           <w:rPr>
             <w:color w:val="0000FF"/>
@@ -2172,7 +2230,7 @@
       <w:pPr>
         <w:jc w:val="center"/>
       </w:pPr>
-      <w:hyperlink r:id="rId9">
+      <w:hyperlink r:id="rId10">
         <w:r>
           <w:rPr>
             <w:color w:val="0000FF"/>
@@ -2185,9 +2243,9 @@
     <w:p/>
     <w:p/>
     <w:sectPr>
-      <w:headerReference w:type="default" r:id="rId10"/>
-      <w:headerReference w:type="first" r:id="rId11"/>
-      <w:footerReference w:type="first" r:id="rId12"/>
+      <w:headerReference w:type="default" r:id="rId11"/>
+      <w:headerReference w:type="first" r:id="rId12"/>
+      <w:footerReference w:type="first" r:id="rId13"/>
       <w:pgSz w:w="12240" w:h="15840"/>
       <w:pgMar w:top="1080" w:right="1440" w:bottom="1080" w:left="1440" w:header="0" w:footer="720" w:gutter="0"/>
       <w:pgNumType w:start="0"/>
@@ -2310,7 +2368,7 @@
         <w:noProof/>
         <w:color w:val="000000"/>
       </w:rPr>
-      <w:t>2</w:t>
+      <w:t>3</w:t>
     </w:r>
     <w:r>
       <w:rPr>

</xml_diff>

<commit_message>
Aporte de scripts de la DB
</commit_message>
<xml_diff>
--- a/Sprint2_Equipo_Soluweb.docx
+++ b/Sprint2_Equipo_Soluweb.docx
@@ -21,7 +21,7 @@
           <w:color w:val="000000"/>
           <w:sz w:val="24"/>
           <w:szCs w:val="24"/>
-          <w:lang w:val="es-CO"/>
+          <w:lang w:val="en-US" w:eastAsia="en-US"/>
         </w:rPr>
         <w:drawing>
           <wp:inline distT="0" distB="0" distL="0" distR="0">
@@ -2075,7 +2075,7 @@
       <w:r>
         <w:rPr>
           <w:noProof/>
-          <w:lang w:val="es-CO"/>
+          <w:lang w:val="en-US" w:eastAsia="en-US"/>
         </w:rPr>
         <w:drawing>
           <wp:inline distT="0" distB="0" distL="0" distR="0">
@@ -2171,11 +2171,925 @@
     </w:p>
     <w:p>
       <w:pPr>
+        <w:jc w:val="center"/>
+      </w:pPr>
+    </w:p>
+    <w:p>
+      <w:pPr>
+        <w:jc w:val="center"/>
+      </w:pPr>
+    </w:p>
+    <w:p>
+      <w:pPr>
+        <w:jc w:val="center"/>
+      </w:pPr>
+    </w:p>
+    <w:p>
+      <w:pPr>
+        <w:jc w:val="center"/>
+        <w:rPr>
+          <w:b/>
+        </w:rPr>
+      </w:pPr>
+      <w:r>
+        <w:rPr>
+          <w:b/>
+        </w:rPr>
+        <w:t>CREACIÓN DE DOCUMENTO</w:t>
+      </w:r>
+      <w:r>
+        <w:rPr>
+          <w:b/>
+        </w:rPr>
+        <w:t xml:space="preserve"> DE </w:t>
+      </w:r>
+      <w:r>
+        <w:rPr>
+          <w:b/>
+        </w:rPr>
+        <w:t>USUARIOS</w:t>
+      </w:r>
+    </w:p>
+    <w:p>
+      <w:pPr>
+        <w:jc w:val="center"/>
+      </w:pPr>
+      <w:proofErr w:type="spellStart"/>
+      <w:proofErr w:type="gramStart"/>
+      <w:r>
+        <w:t>db.usuarios</w:t>
+      </w:r>
+      <w:proofErr w:type="gramEnd"/>
+      <w:r>
+        <w:t>.insertOne</w:t>
+      </w:r>
+      <w:proofErr w:type="spellEnd"/>
+      <w:r>
+        <w:t>({correo:"jorgeriosgomez@gmail.com",</w:t>
+      </w:r>
+    </w:p>
+    <w:p>
+      <w:pPr>
+        <w:jc w:val="center"/>
+      </w:pPr>
+      <w:r>
+        <w:t xml:space="preserve">            identificacion:"717272727",</w:t>
+      </w:r>
+    </w:p>
+    <w:p>
+      <w:pPr>
+        <w:jc w:val="center"/>
+      </w:pPr>
+      <w:r>
+        <w:t xml:space="preserve">            </w:t>
+      </w:r>
+      <w:proofErr w:type="spellStart"/>
+      <w:r>
+        <w:t>nombreCompleto</w:t>
+      </w:r>
+      <w:proofErr w:type="spellEnd"/>
+      <w:r>
+        <w:t xml:space="preserve">:"Jorge </w:t>
+      </w:r>
+      <w:proofErr w:type="spellStart"/>
+      <w:r>
+        <w:t>Rios</w:t>
+      </w:r>
+      <w:proofErr w:type="spellEnd"/>
+      <w:r>
+        <w:t>",</w:t>
+      </w:r>
+    </w:p>
+    <w:p>
+      <w:pPr>
+        <w:jc w:val="center"/>
+      </w:pPr>
+      <w:r>
+        <w:t xml:space="preserve">            contrasena:"12345",</w:t>
+      </w:r>
+    </w:p>
+    <w:p>
+      <w:pPr>
+        <w:jc w:val="center"/>
+      </w:pPr>
+      <w:r>
+        <w:t xml:space="preserve">            rol:"</w:t>
+      </w:r>
+      <w:proofErr w:type="spellStart"/>
+      <w:r>
+        <w:t>Lider</w:t>
+      </w:r>
+      <w:proofErr w:type="spellEnd"/>
+      <w:r>
+        <w:t>",</w:t>
+      </w:r>
+    </w:p>
+    <w:p>
+      <w:pPr>
+        <w:jc w:val="center"/>
+      </w:pPr>
+      <w:r>
+        <w:t xml:space="preserve">            </w:t>
+      </w:r>
+      <w:proofErr w:type="spellStart"/>
+      <w:r>
+        <w:t>estado:"Activo</w:t>
+      </w:r>
+      <w:proofErr w:type="spellEnd"/>
+      <w:r>
+        <w:t>"});</w:t>
+      </w:r>
+    </w:p>
+    <w:p>
+      <w:pPr>
+        <w:jc w:val="center"/>
+        <w:rPr>
+          <w:b/>
+        </w:rPr>
+      </w:pPr>
+    </w:p>
+    <w:p>
+      <w:pPr>
+        <w:jc w:val="center"/>
+      </w:pPr>
+      <w:r>
+        <w:rPr>
+          <w:b/>
+        </w:rPr>
+        <w:t>POBLACION DEL DOCUMENTO USUARIOS CON VARIOS USUARIOS</w:t>
+      </w:r>
+      <w:r>
+        <w:t xml:space="preserve"> </w:t>
+      </w:r>
+    </w:p>
+    <w:p>
+      <w:pPr>
+        <w:jc w:val="center"/>
+      </w:pPr>
+      <w:proofErr w:type="spellStart"/>
+      <w:proofErr w:type="gramStart"/>
+      <w:r>
+        <w:t>db.usuarios</w:t>
+      </w:r>
+      <w:proofErr w:type="gramEnd"/>
+      <w:r>
+        <w:t>.insertMany</w:t>
+      </w:r>
+      <w:proofErr w:type="spellEnd"/>
+      <w:r>
+        <w:t>([{correo:"jorgeriosgomez@gmail.com",</w:t>
+      </w:r>
+    </w:p>
+    <w:p>
+      <w:pPr>
+        <w:jc w:val="center"/>
+      </w:pPr>
+      <w:r>
+        <w:t xml:space="preserve">            </w:t>
+      </w:r>
+      <w:proofErr w:type="spellStart"/>
+      <w:r>
+        <w:t>nombreCompleto</w:t>
+      </w:r>
+      <w:proofErr w:type="spellEnd"/>
+      <w:r>
+        <w:t>:"Jorge Rios</w:t>
+      </w:r>
+      <w:proofErr w:type="gramStart"/>
+      <w:r>
+        <w:t>",contrasena</w:t>
+      </w:r>
+      <w:proofErr w:type="gramEnd"/>
+      <w:r>
+        <w:t>:"12345",</w:t>
+      </w:r>
+    </w:p>
+    <w:p>
+      <w:pPr>
+        <w:jc w:val="center"/>
+      </w:pPr>
+      <w:r>
+        <w:t xml:space="preserve">            rol:"</w:t>
+      </w:r>
+      <w:proofErr w:type="spellStart"/>
+      <w:r>
+        <w:t>Admin</w:t>
+      </w:r>
+      <w:proofErr w:type="spellEnd"/>
+      <w:r>
+        <w:t>",</w:t>
+      </w:r>
+    </w:p>
+    <w:p>
+      <w:pPr>
+        <w:jc w:val="center"/>
+      </w:pPr>
+      <w:r>
+        <w:t xml:space="preserve">            </w:t>
+      </w:r>
+      <w:proofErr w:type="spellStart"/>
+      <w:r>
+        <w:t>estado:"Inactivo</w:t>
+      </w:r>
+      <w:proofErr w:type="spellEnd"/>
+      <w:r>
+        <w:t>"},</w:t>
+      </w:r>
+    </w:p>
+    <w:p>
+      <w:pPr>
+        <w:jc w:val="center"/>
+      </w:pPr>
+      <w:r>
+        <w:t xml:space="preserve">            {</w:t>
+      </w:r>
+      <w:proofErr w:type="spellStart"/>
+      <w:r>
+        <w:t>correo:"csantacruz@valledelcauca.gov.co</w:t>
+      </w:r>
+      <w:proofErr w:type="spellEnd"/>
+      <w:r>
+        <w:t>",</w:t>
+      </w:r>
+    </w:p>
+    <w:p>
+      <w:pPr>
+        <w:jc w:val="center"/>
+      </w:pPr>
+      <w:r>
+        <w:t xml:space="preserve">            </w:t>
+      </w:r>
+      <w:proofErr w:type="spellStart"/>
+      <w:r>
+        <w:t>nombreCompleto</w:t>
+      </w:r>
+      <w:proofErr w:type="spellEnd"/>
+      <w:r>
+        <w:t>:"Carlos Santacruz",</w:t>
+      </w:r>
+    </w:p>
+    <w:p>
+      <w:pPr>
+        <w:jc w:val="center"/>
+      </w:pPr>
+      <w:r>
+        <w:t xml:space="preserve">            contrasena:"12345",</w:t>
+      </w:r>
+    </w:p>
+    <w:p>
+      <w:pPr>
+        <w:jc w:val="center"/>
+      </w:pPr>
+      <w:r>
+        <w:t xml:space="preserve">            rol:"</w:t>
+      </w:r>
+      <w:proofErr w:type="spellStart"/>
+      <w:r>
+        <w:t>Lider</w:t>
+      </w:r>
+      <w:proofErr w:type="spellEnd"/>
+      <w:r>
+        <w:t>",</w:t>
+      </w:r>
+    </w:p>
+    <w:p>
+      <w:pPr>
+        <w:jc w:val="center"/>
+      </w:pPr>
+      <w:r>
+        <w:t xml:space="preserve">            </w:t>
+      </w:r>
+      <w:proofErr w:type="spellStart"/>
+      <w:r>
+        <w:t>estado:"Inactivo</w:t>
+      </w:r>
+      <w:proofErr w:type="spellEnd"/>
+      <w:r>
+        <w:t>"},</w:t>
+      </w:r>
+    </w:p>
+    <w:p>
+      <w:pPr>
+        <w:jc w:val="center"/>
+      </w:pPr>
+      <w:r>
+        <w:t xml:space="preserve">            {correo:"mariaisabel.es@gmail.com",</w:t>
+      </w:r>
+    </w:p>
+    <w:p>
+      <w:pPr>
+        <w:jc w:val="center"/>
+      </w:pPr>
+      <w:r>
+        <w:t xml:space="preserve">            </w:t>
+      </w:r>
+      <w:proofErr w:type="spellStart"/>
+      <w:r>
+        <w:t>nombreCompleto</w:t>
+      </w:r>
+      <w:proofErr w:type="spellEnd"/>
+      <w:r>
+        <w:t>:"</w:t>
+      </w:r>
+      <w:proofErr w:type="spellStart"/>
+      <w:r>
+        <w:t>Maria</w:t>
+      </w:r>
+      <w:proofErr w:type="spellEnd"/>
+      <w:r>
+        <w:t xml:space="preserve"> Isabel Escobar",</w:t>
+      </w:r>
+    </w:p>
+    <w:p>
+      <w:pPr>
+        <w:jc w:val="center"/>
+      </w:pPr>
+      <w:r>
+        <w:t xml:space="preserve">            contrasena:"12345",</w:t>
+      </w:r>
+    </w:p>
+    <w:p>
+      <w:pPr>
+        <w:jc w:val="center"/>
+      </w:pPr>
+      <w:r>
+        <w:t xml:space="preserve">            </w:t>
+      </w:r>
+      <w:proofErr w:type="spellStart"/>
+      <w:r>
+        <w:t>rol:"Estudiante</w:t>
+      </w:r>
+      <w:proofErr w:type="spellEnd"/>
+      <w:r>
+        <w:t>",</w:t>
+      </w:r>
+    </w:p>
+    <w:p>
+      <w:pPr>
+        <w:jc w:val="center"/>
+      </w:pPr>
+      <w:r>
+        <w:t xml:space="preserve">            </w:t>
+      </w:r>
+      <w:proofErr w:type="spellStart"/>
+      <w:r>
+        <w:t>estado:"Inactivo</w:t>
+      </w:r>
+      <w:proofErr w:type="spellEnd"/>
+      <w:r>
+        <w:t xml:space="preserve">"}, </w:t>
+      </w:r>
+    </w:p>
+    <w:p>
+      <w:pPr>
+        <w:jc w:val="center"/>
+      </w:pPr>
+      <w:r>
+        <w:t xml:space="preserve">            {correo:"slayder_2@hotmail.com",</w:t>
+      </w:r>
+    </w:p>
+    <w:p>
+      <w:pPr>
+        <w:jc w:val="center"/>
+      </w:pPr>
+      <w:r>
+        <w:t xml:space="preserve">            </w:t>
+      </w:r>
+      <w:proofErr w:type="spellStart"/>
+      <w:r>
+        <w:t>nombreCompleto</w:t>
+      </w:r>
+      <w:proofErr w:type="spellEnd"/>
+      <w:r>
+        <w:t>:"Slayder Rivera",</w:t>
+      </w:r>
+    </w:p>
+    <w:p>
+      <w:pPr>
+        <w:jc w:val="center"/>
+      </w:pPr>
+      <w:r>
+        <w:t xml:space="preserve">            contrasena:"12345",</w:t>
+      </w:r>
+    </w:p>
+    <w:p>
+      <w:pPr>
+        <w:jc w:val="center"/>
+      </w:pPr>
+      <w:r>
+        <w:t xml:space="preserve">            </w:t>
+      </w:r>
+      <w:proofErr w:type="spellStart"/>
+      <w:r>
+        <w:t>rol:"Estudiante</w:t>
+      </w:r>
+      <w:proofErr w:type="spellEnd"/>
+      <w:r>
+        <w:t>",</w:t>
+      </w:r>
+    </w:p>
+    <w:p>
+      <w:pPr>
+        <w:jc w:val="center"/>
+      </w:pPr>
+      <w:r>
+        <w:t xml:space="preserve">            </w:t>
+      </w:r>
+      <w:proofErr w:type="spellStart"/>
+      <w:r>
+        <w:t>estado:"Inactivo</w:t>
+      </w:r>
+      <w:proofErr w:type="spellEnd"/>
+      <w:r>
+        <w:t>"</w:t>
+      </w:r>
+      <w:proofErr w:type="gramStart"/>
+      <w:r>
+        <w:t>} ]</w:t>
+      </w:r>
+      <w:proofErr w:type="gramEnd"/>
+      <w:r>
+        <w:t>);</w:t>
+      </w:r>
+    </w:p>
+    <w:p>
+      <w:pPr>
+        <w:jc w:val="center"/>
+      </w:pPr>
+    </w:p>
+    <w:p>
+      <w:pPr>
+        <w:jc w:val="center"/>
+      </w:pPr>
+    </w:p>
+    <w:p>
+      <w:pPr>
+        <w:jc w:val="center"/>
+      </w:pPr>
+    </w:p>
+    <w:p>
+      <w:pPr>
+        <w:jc w:val="center"/>
+        <w:rPr>
+          <w:b/>
+        </w:rPr>
+      </w:pPr>
+      <w:r>
+        <w:rPr>
+          <w:b/>
+        </w:rPr>
+        <w:t>CONSULTA DE TODOS LOS USUARIOS</w:t>
+      </w:r>
+    </w:p>
+    <w:p>
+      <w:pPr>
+        <w:jc w:val="center"/>
+      </w:pPr>
+      <w:proofErr w:type="spellStart"/>
+      <w:proofErr w:type="gramStart"/>
+      <w:r>
+        <w:t>db.usuarios</w:t>
+      </w:r>
+      <w:proofErr w:type="gramEnd"/>
+      <w:r>
+        <w:t>.find</w:t>
+      </w:r>
+      <w:proofErr w:type="spellEnd"/>
+      <w:r>
+        <w:t xml:space="preserve">() </w:t>
+      </w:r>
+    </w:p>
+    <w:p>
+      <w:pPr>
+        <w:jc w:val="center"/>
+      </w:pPr>
+    </w:p>
+    <w:p>
+      <w:pPr>
+        <w:jc w:val="center"/>
+      </w:pPr>
+      <w:r>
+        <w:t xml:space="preserve">            </w:t>
+      </w:r>
+    </w:p>
+    <w:p>
+      <w:pPr>
+        <w:jc w:val="center"/>
+        <w:rPr>
+          <w:b/>
+        </w:rPr>
+      </w:pPr>
+      <w:r>
+        <w:rPr>
+          <w:b/>
+        </w:rPr>
+        <w:t>ACTUALIZACIÓN DE DOCUMENTO USUARIO</w:t>
+      </w:r>
+    </w:p>
+    <w:p>
+      <w:pPr>
+        <w:jc w:val="center"/>
+      </w:pPr>
+      <w:proofErr w:type="spellStart"/>
+      <w:proofErr w:type="gramStart"/>
+      <w:r>
+        <w:t>db.usuarios</w:t>
+      </w:r>
+      <w:proofErr w:type="gramEnd"/>
+      <w:r>
+        <w:t>.updateOne</w:t>
+      </w:r>
+      <w:proofErr w:type="spellEnd"/>
+      <w:r>
+        <w:t>({</w:t>
+      </w:r>
+      <w:proofErr w:type="spellStart"/>
+      <w:r>
+        <w:t>correo:"csantacruz@valledelcauca.gov.co</w:t>
+      </w:r>
+      <w:proofErr w:type="spellEnd"/>
+      <w:r>
+        <w:t>"}</w:t>
+      </w:r>
+    </w:p>
+    <w:p>
+      <w:pPr>
+        <w:jc w:val="center"/>
+      </w:pPr>
+      <w:r>
+        <w:t xml:space="preserve">                       </w:t>
+      </w:r>
+      <w:proofErr w:type="gramStart"/>
+      <w:r>
+        <w:t>,{</w:t>
+      </w:r>
+      <w:proofErr w:type="gramEnd"/>
+      <w:r>
+        <w:t>$set:{</w:t>
+      </w:r>
+      <w:proofErr w:type="spellStart"/>
+      <w:r>
+        <w:t>estado:"Activo</w:t>
+      </w:r>
+      <w:proofErr w:type="spellEnd"/>
+      <w:r>
+        <w:t>"}});</w:t>
+      </w:r>
+    </w:p>
+    <w:p>
+      <w:pPr>
+        <w:jc w:val="center"/>
+      </w:pPr>
+    </w:p>
+    <w:p>
+      <w:pPr>
+        <w:jc w:val="center"/>
+      </w:pPr>
+    </w:p>
+    <w:p>
+      <w:pPr>
+        <w:jc w:val="center"/>
+        <w:rPr>
+          <w:b/>
+        </w:rPr>
+      </w:pPr>
+      <w:r>
+        <w:rPr>
+          <w:b/>
+        </w:rPr>
+        <w:t>CONSULTA DE TODOS LOS PROYECTOS</w:t>
+      </w:r>
+    </w:p>
+    <w:p>
+      <w:pPr>
+        <w:jc w:val="center"/>
+      </w:pPr>
+      <w:proofErr w:type="spellStart"/>
+      <w:proofErr w:type="gramStart"/>
+      <w:r>
+        <w:t>db.proyectos</w:t>
+      </w:r>
+      <w:proofErr w:type="gramEnd"/>
+      <w:r>
+        <w:t>.find</w:t>
+      </w:r>
+      <w:proofErr w:type="spellEnd"/>
+      <w:r>
+        <w:t>();</w:t>
+      </w:r>
+    </w:p>
+    <w:p>
+      <w:pPr>
+        <w:jc w:val="center"/>
+      </w:pPr>
+    </w:p>
+    <w:p>
+      <w:pPr>
+        <w:jc w:val="center"/>
+      </w:pPr>
+    </w:p>
+    <w:p>
+      <w:pPr>
+        <w:jc w:val="center"/>
+        <w:rPr>
+          <w:b/>
+        </w:rPr>
+      </w:pPr>
+      <w:r>
+        <w:rPr>
+          <w:b/>
+        </w:rPr>
+        <w:t>ACTUALIZACIÓN DE DATOS DEL ESTADO DEL PROYECTO</w:t>
+      </w:r>
+    </w:p>
+    <w:p>
+      <w:pPr>
+        <w:jc w:val="center"/>
+      </w:pPr>
+      <w:proofErr w:type="spellStart"/>
+      <w:proofErr w:type="gramStart"/>
+      <w:r>
+        <w:t>db.proyectos</w:t>
+      </w:r>
+      <w:proofErr w:type="gramEnd"/>
+      <w:r>
+        <w:t>.updateOne</w:t>
+      </w:r>
+      <w:proofErr w:type="spellEnd"/>
+      <w:r>
+        <w:t>({</w:t>
+      </w:r>
+      <w:proofErr w:type="spellStart"/>
+      <w:r>
+        <w:t>nombreProyecto</w:t>
+      </w:r>
+      <w:proofErr w:type="spellEnd"/>
+      <w:r>
+        <w:t>:"</w:t>
+      </w:r>
+      <w:proofErr w:type="spellStart"/>
+      <w:r>
+        <w:t>soluweb</w:t>
+      </w:r>
+      <w:proofErr w:type="spellEnd"/>
+      <w:r>
+        <w:t>"},</w:t>
+      </w:r>
+    </w:p>
+    <w:p>
+      <w:pPr>
+        <w:jc w:val="center"/>
+      </w:pPr>
+      <w:r>
+        <w:t>{$</w:t>
+      </w:r>
+      <w:proofErr w:type="gramStart"/>
+      <w:r>
+        <w:t>set:{</w:t>
+      </w:r>
+      <w:proofErr w:type="spellStart"/>
+      <w:proofErr w:type="gramEnd"/>
+      <w:r>
+        <w:t>estadoProyecto</w:t>
+      </w:r>
+      <w:proofErr w:type="spellEnd"/>
+      <w:r>
+        <w:t>:"Aprobado"}});</w:t>
+      </w:r>
+    </w:p>
+    <w:p>
+      <w:pPr>
+        <w:jc w:val="center"/>
+      </w:pPr>
+    </w:p>
+    <w:p>
+      <w:pPr>
+        <w:jc w:val="center"/>
+      </w:pPr>
+    </w:p>
+    <w:p>
+      <w:pPr>
+        <w:jc w:val="center"/>
+        <w:rPr>
+          <w:b/>
+        </w:rPr>
+      </w:pPr>
+      <w:r>
+        <w:rPr>
+          <w:b/>
+        </w:rPr>
+        <w:t>ACTUALIZACIÓN DE LA FASE DE UN PROYE</w:t>
+      </w:r>
+      <w:r>
+        <w:rPr>
+          <w:b/>
+        </w:rPr>
+        <w:t>C</w:t>
+      </w:r>
+      <w:r>
+        <w:rPr>
+          <w:b/>
+        </w:rPr>
+        <w:t>TO</w:t>
+      </w:r>
+    </w:p>
+    <w:p>
+      <w:pPr>
+        <w:jc w:val="center"/>
+      </w:pPr>
+      <w:proofErr w:type="spellStart"/>
+      <w:proofErr w:type="gramStart"/>
+      <w:r>
+        <w:t>db.proyectos</w:t>
+      </w:r>
+      <w:proofErr w:type="gramEnd"/>
+      <w:r>
+        <w:t>.updateOne</w:t>
+      </w:r>
+      <w:proofErr w:type="spellEnd"/>
+      <w:r>
+        <w:t>({</w:t>
+      </w:r>
+      <w:proofErr w:type="spellStart"/>
+      <w:r>
+        <w:t>nombreProyecto</w:t>
+      </w:r>
+      <w:proofErr w:type="spellEnd"/>
+      <w:r>
+        <w:t>:"</w:t>
+      </w:r>
+      <w:proofErr w:type="spellStart"/>
+      <w:r>
+        <w:t>soluweb</w:t>
+      </w:r>
+      <w:proofErr w:type="spellEnd"/>
+      <w:r>
+        <w:t>"},</w:t>
+      </w:r>
+    </w:p>
+    <w:p>
+      <w:pPr>
+        <w:jc w:val="center"/>
+      </w:pPr>
+      <w:r>
+        <w:t>{$</w:t>
+      </w:r>
+      <w:proofErr w:type="gramStart"/>
+      <w:r>
+        <w:t>set:{</w:t>
+      </w:r>
+      <w:proofErr w:type="spellStart"/>
+      <w:proofErr w:type="gramEnd"/>
+      <w:r>
+        <w:t>fase:"Terminado</w:t>
+      </w:r>
+      <w:proofErr w:type="spellEnd"/>
+      <w:r>
+        <w:t>"}});</w:t>
+      </w:r>
+    </w:p>
+    <w:p>
+      <w:pPr>
+        <w:jc w:val="center"/>
+      </w:pPr>
+      <w:bookmarkStart w:id="7" w:name="_GoBack"/>
+      <w:bookmarkEnd w:id="7"/>
+    </w:p>
+    <w:p>
+      <w:pPr>
+        <w:jc w:val="center"/>
+      </w:pPr>
+    </w:p>
+    <w:p>
+      <w:pPr>
+        <w:jc w:val="center"/>
+        <w:rPr>
+          <w:b/>
+        </w:rPr>
+      </w:pPr>
+      <w:r>
+        <w:rPr>
+          <w:b/>
+        </w:rPr>
+        <w:t>CONSULTA DE LOS USUARIOS QUE TIENEN ROL DE ESTUDIANTE</w:t>
+      </w:r>
+    </w:p>
+    <w:p>
+      <w:pPr>
+        <w:jc w:val="center"/>
+      </w:pPr>
+      <w:proofErr w:type="spellStart"/>
+      <w:proofErr w:type="gramStart"/>
+      <w:r>
+        <w:t>db.usuarios</w:t>
+      </w:r>
+      <w:proofErr w:type="gramEnd"/>
+      <w:r>
+        <w:t>.find</w:t>
+      </w:r>
+      <w:proofErr w:type="spellEnd"/>
+      <w:r>
+        <w:t>({</w:t>
+      </w:r>
+      <w:proofErr w:type="spellStart"/>
+      <w:r>
+        <w:t>rol:"Estudiante</w:t>
+      </w:r>
+      <w:proofErr w:type="spellEnd"/>
+      <w:r>
+        <w:t>"});</w:t>
+      </w:r>
+    </w:p>
+    <w:p>
+      <w:pPr>
+        <w:jc w:val="center"/>
+      </w:pPr>
+    </w:p>
+    <w:p>
+      <w:pPr>
+        <w:jc w:val="center"/>
+      </w:pPr>
+    </w:p>
+    <w:p>
+      <w:pPr>
+        <w:jc w:val="center"/>
+      </w:pPr>
+    </w:p>
+    <w:p>
+      <w:pPr>
+        <w:jc w:val="center"/>
+      </w:pPr>
+    </w:p>
+    <w:p>
+      <w:pPr>
+        <w:jc w:val="center"/>
+      </w:pPr>
+    </w:p>
+    <w:p>
+      <w:pPr>
+        <w:jc w:val="center"/>
+      </w:pPr>
+    </w:p>
+    <w:p>
+      <w:pPr>
+        <w:jc w:val="center"/>
+      </w:pPr>
+    </w:p>
+    <w:p>
+      <w:pPr>
+        <w:jc w:val="center"/>
+      </w:pPr>
+    </w:p>
+    <w:p>
+      <w:pPr>
+        <w:jc w:val="center"/>
+      </w:pPr>
+    </w:p>
+    <w:p>
+      <w:pPr>
+        <w:jc w:val="center"/>
+      </w:pPr>
+    </w:p>
+    <w:p>
+      <w:pPr>
+        <w:jc w:val="center"/>
+      </w:pPr>
+    </w:p>
+    <w:p>
+      <w:pPr>
+        <w:jc w:val="center"/>
+      </w:pPr>
+    </w:p>
+    <w:p>
+      <w:pPr>
+        <w:jc w:val="center"/>
+      </w:pPr>
+    </w:p>
+    <w:p>
+      <w:pPr>
+        <w:jc w:val="center"/>
+      </w:pPr>
+    </w:p>
+    <w:p>
+      <w:pPr>
+        <w:jc w:val="center"/>
+      </w:pPr>
+    </w:p>
+    <w:p>
+      <w:pPr>
+        <w:jc w:val="center"/>
+      </w:pPr>
+    </w:p>
+    <w:p>
+      <w:pPr>
+        <w:jc w:val="center"/>
+      </w:pPr>
+    </w:p>
+    <w:p>
+      <w:pPr>
         <w:pStyle w:val="Ttulo1"/>
       </w:pPr>
-      <w:bookmarkStart w:id="7" w:name="_heading=h.9t4hkguv40x6" w:colFirst="0" w:colLast="0"/>
-      <w:bookmarkStart w:id="8" w:name="_GoBack"/>
-      <w:bookmarkEnd w:id="7"/>
+      <w:bookmarkStart w:id="8" w:name="_heading=h.9t4hkguv40x6" w:colFirst="0" w:colLast="0"/>
       <w:bookmarkEnd w:id="8"/>
     </w:p>
     <w:p>
@@ -2368,7 +3282,7 @@
         <w:noProof/>
         <w:color w:val="000000"/>
       </w:rPr>
-      <w:t>3</w:t>
+      <w:t>5</w:t>
     </w:r>
     <w:r>
       <w:rPr>
@@ -2391,7 +3305,7 @@
     <w:r>
       <w:rPr>
         <w:noProof/>
-        <w:lang w:val="es-CO"/>
+        <w:lang w:val="en-US" w:eastAsia="en-US"/>
       </w:rPr>
       <w:drawing>
         <wp:inline distT="114300" distB="114300" distL="114300" distR="114300">

</xml_diff>

<commit_message>
Aporte scripts de la DB
</commit_message>
<xml_diff>
--- a/Sprint2_Equipo_Soluweb.docx
+++ b/Sprint2_Equipo_Soluweb.docx
@@ -1,6 +1,6 @@
 
 <file path=word/document.xml><?xml version="1.0" encoding="utf-8"?>
-<w:document xmlns:wpc="http://schemas.microsoft.com/office/word/2010/wordprocessingCanvas" xmlns:cx="http://schemas.microsoft.com/office/drawing/2014/chartex" xmlns:mc="http://schemas.openxmlformats.org/markup-compatibility/2006" xmlns:o="urn:schemas-microsoft-com:office:office" xmlns:r="http://schemas.openxmlformats.org/officeDocument/2006/relationships" xmlns:m="http://schemas.openxmlformats.org/officeDocument/2006/math" xmlns:v="urn:schemas-microsoft-com:vml" xmlns:wp14="http://schemas.microsoft.com/office/word/2010/wordprocessingDrawing" xmlns:wp="http://schemas.openxmlformats.org/drawingml/2006/wordprocessingDrawing" xmlns:w10="urn:schemas-microsoft-com:office:word" xmlns:w="http://schemas.openxmlformats.org/wordprocessingml/2006/main" xmlns:w14="http://schemas.microsoft.com/office/word/2010/wordml" xmlns:w15="http://schemas.microsoft.com/office/word/2012/wordml" xmlns:w16se="http://schemas.microsoft.com/office/word/2015/wordml/symex" xmlns:wpg="http://schemas.microsoft.com/office/word/2010/wordprocessingGroup" xmlns:wpi="http://schemas.microsoft.com/office/word/2010/wordprocessingInk" xmlns:wne="http://schemas.microsoft.com/office/word/2006/wordml" xmlns:wps="http://schemas.microsoft.com/office/word/2010/wordprocessingShape" mc:Ignorable="w14 w15 w16se wp14">
+<w:document xmlns:wpc="http://schemas.microsoft.com/office/word/2010/wordprocessingCanvas" xmlns:cx="http://schemas.microsoft.com/office/drawing/2014/chartex" xmlns:cx1="http://schemas.microsoft.com/office/drawing/2015/9/8/chartex" xmlns:cx2="http://schemas.microsoft.com/office/drawing/2015/10/21/chartex" xmlns:cx3="http://schemas.microsoft.com/office/drawing/2016/5/9/chartex" xmlns:cx4="http://schemas.microsoft.com/office/drawing/2016/5/10/chartex" xmlns:cx5="http://schemas.microsoft.com/office/drawing/2016/5/11/chartex" xmlns:cx6="http://schemas.microsoft.com/office/drawing/2016/5/12/chartex" xmlns:cx7="http://schemas.microsoft.com/office/drawing/2016/5/13/chartex" xmlns:cx8="http://schemas.microsoft.com/office/drawing/2016/5/14/chartex" xmlns:mc="http://schemas.openxmlformats.org/markup-compatibility/2006" xmlns:aink="http://schemas.microsoft.com/office/drawing/2016/ink" xmlns:am3d="http://schemas.microsoft.com/office/drawing/2017/model3d" xmlns:o="urn:schemas-microsoft-com:office:office" xmlns:r="http://schemas.openxmlformats.org/officeDocument/2006/relationships" xmlns:m="http://schemas.openxmlformats.org/officeDocument/2006/math" xmlns:v="urn:schemas-microsoft-com:vml" xmlns:wp14="http://schemas.microsoft.com/office/word/2010/wordprocessingDrawing" xmlns:wp="http://schemas.openxmlformats.org/drawingml/2006/wordprocessingDrawing" xmlns:w10="urn:schemas-microsoft-com:office:word" xmlns:w="http://schemas.openxmlformats.org/wordprocessingml/2006/main" xmlns:w14="http://schemas.microsoft.com/office/word/2010/wordml" xmlns:w15="http://schemas.microsoft.com/office/word/2012/wordml" xmlns:w16cex="http://schemas.microsoft.com/office/word/2018/wordml/cex" xmlns:w16cid="http://schemas.microsoft.com/office/word/2016/wordml/cid" xmlns:w16="http://schemas.microsoft.com/office/word/2018/wordml" xmlns:w16sdtdh="http://schemas.microsoft.com/office/word/2020/wordml/sdtdatahash" xmlns:w16se="http://schemas.microsoft.com/office/word/2015/wordml/symex" xmlns:wpg="http://schemas.microsoft.com/office/word/2010/wordprocessingGroup" xmlns:wpi="http://schemas.microsoft.com/office/word/2010/wordprocessingInk" xmlns:wne="http://schemas.microsoft.com/office/word/2006/wordml" xmlns:wps="http://schemas.microsoft.com/office/word/2010/wordprocessingShape" mc:Ignorable="w14 w15 w16se w16cid w16 w16cex w16sdtdh wp14">
   <w:background w:color="FFFFFF"/>
   <w:body>
     <w:p>
@@ -24,7 +24,7 @@
           <w:lang w:val="en-US" w:eastAsia="en-US"/>
         </w:rPr>
         <w:drawing>
-          <wp:inline distT="0" distB="0" distL="0" distR="0">
+          <wp:inline distT="0" distB="0" distL="0" distR="0" wp14:anchorId="3D7C51FD" wp14:editId="65621BFE">
             <wp:extent cx="5915025" cy="104775"/>
             <wp:effectExtent l="0" t="0" r="0" b="0"/>
             <wp:docPr id="24" name="image4.png" descr="línea horizontal"/>
@@ -415,7 +415,6 @@
       <w:bookmarkStart w:id="3" w:name="_heading=h.3znysh7" w:colFirst="0" w:colLast="0"/>
       <w:bookmarkEnd w:id="3"/>
       <w:r>
-        <w:lastRenderedPageBreak/>
         <w:t>Descripción del proceso que se llevó a cabo para cumplir con los requerimientos de este sprint</w:t>
       </w:r>
       <w:r>
@@ -1847,6 +1846,7 @@
                 <w:sz w:val="20"/>
                 <w:szCs w:val="20"/>
               </w:rPr>
+              <w:lastRenderedPageBreak/>
               <w:t>Slayder Rivera</w:t>
             </w:r>
           </w:p>
@@ -2078,7 +2078,7 @@
           <w:lang w:val="en-US" w:eastAsia="en-US"/>
         </w:rPr>
         <w:drawing>
-          <wp:inline distT="0" distB="0" distL="0" distR="0">
+          <wp:inline distT="0" distB="0" distL="0" distR="0" wp14:anchorId="7FD8CB3E" wp14:editId="3AF9FFE9">
             <wp:extent cx="5943600" cy="5250180"/>
             <wp:effectExtent l="0" t="0" r="0" b="0"/>
             <wp:docPr id="1" name="Imagen 1" descr="C:\A Usuario\Downloads\Modelo Gráfico BD (1).png"/>
@@ -2513,6 +2513,7 @@
         <w:jc w:val="center"/>
       </w:pPr>
       <w:r>
+        <w:lastRenderedPageBreak/>
         <w:t xml:space="preserve">            </w:t>
       </w:r>
       <w:proofErr w:type="spellStart"/>
@@ -2561,7 +2562,15 @@
       </w:r>
       <w:proofErr w:type="spellEnd"/>
       <w:r>
-        <w:t>:"Slayder Rivera",</w:t>
+        <w:t>:"</w:t>
+      </w:r>
+      <w:proofErr w:type="spellStart"/>
+      <w:r>
+        <w:t>Slayder</w:t>
+      </w:r>
+      <w:proofErr w:type="spellEnd"/>
+      <w:r>
+        <w:t xml:space="preserve"> Rivera",</w:t>
       </w:r>
     </w:p>
     <w:p>
@@ -2952,145 +2961,811 @@
       <w:pPr>
         <w:jc w:val="center"/>
       </w:pPr>
-      <w:bookmarkStart w:id="7" w:name="_GoBack"/>
+    </w:p>
+    <w:p>
+      <w:pPr>
+        <w:jc w:val="center"/>
+      </w:pPr>
+    </w:p>
+    <w:p>
+      <w:pPr>
+        <w:jc w:val="center"/>
+        <w:rPr>
+          <w:b/>
+        </w:rPr>
+      </w:pPr>
+      <w:r>
+        <w:rPr>
+          <w:b/>
+        </w:rPr>
+        <w:t>CONSULTA DE LOS USUARIOS QUE TIENEN ROL DE ESTUDIANTE</w:t>
+      </w:r>
+    </w:p>
+    <w:p>
+      <w:pPr>
+        <w:jc w:val="center"/>
+      </w:pPr>
+      <w:proofErr w:type="spellStart"/>
+      <w:proofErr w:type="gramStart"/>
+      <w:r>
+        <w:t>db.usuarios</w:t>
+      </w:r>
+      <w:proofErr w:type="gramEnd"/>
+      <w:r>
+        <w:t>.find</w:t>
+      </w:r>
+      <w:proofErr w:type="spellEnd"/>
+      <w:r>
+        <w:t>({</w:t>
+      </w:r>
+      <w:proofErr w:type="spellStart"/>
+      <w:r>
+        <w:t>rol:"Estudiante</w:t>
+      </w:r>
+      <w:proofErr w:type="spellEnd"/>
+      <w:r>
+        <w:t>"});</w:t>
+      </w:r>
+    </w:p>
+    <w:p>
+      <w:pPr>
+        <w:jc w:val="center"/>
+        <w:rPr>
+          <w:b/>
+          <w:bCs/>
+        </w:rPr>
+      </w:pPr>
+    </w:p>
+    <w:p>
+      <w:pPr>
+        <w:jc w:val="center"/>
+        <w:rPr>
+          <w:b/>
+          <w:bCs/>
+        </w:rPr>
+      </w:pPr>
+      <w:r>
+        <w:rPr>
+          <w:b/>
+          <w:bCs/>
+        </w:rPr>
+        <w:t xml:space="preserve">ACTUALIZACIÓN DEL ESTADO DE UN USUARIO </w:t>
+      </w:r>
+    </w:p>
+    <w:p>
+      <w:pPr>
+        <w:jc w:val="center"/>
+      </w:pPr>
+      <w:proofErr w:type="spellStart"/>
+      <w:proofErr w:type="gramStart"/>
+      <w:r>
+        <w:t>db.usuarios</w:t>
+      </w:r>
+      <w:proofErr w:type="gramEnd"/>
+      <w:r>
+        <w:t>.updateOne</w:t>
+      </w:r>
+      <w:proofErr w:type="spellEnd"/>
+      <w:r>
+        <w:t>({</w:t>
+      </w:r>
+      <w:proofErr w:type="spellStart"/>
+      <w:r>
+        <w:t>correo:"csantacruz@valledelcauca.gov.co</w:t>
+      </w:r>
+      <w:proofErr w:type="spellEnd"/>
+      <w:r>
+        <w:t>"}</w:t>
+      </w:r>
+    </w:p>
+    <w:p>
+      <w:pPr>
+        <w:jc w:val="center"/>
+      </w:pPr>
+      <w:r>
+        <w:t xml:space="preserve">                       </w:t>
+      </w:r>
+      <w:proofErr w:type="gramStart"/>
+      <w:r>
+        <w:t>,{</w:t>
+      </w:r>
+      <w:proofErr w:type="gramEnd"/>
+      <w:r>
+        <w:t>$set:{</w:t>
+      </w:r>
+      <w:proofErr w:type="spellStart"/>
+      <w:r>
+        <w:t>estado:"Autorizado</w:t>
+      </w:r>
+      <w:proofErr w:type="spellEnd"/>
+      <w:r>
+        <w:t>"}});</w:t>
+      </w:r>
+    </w:p>
+    <w:p>
+      <w:pPr>
+        <w:jc w:val="center"/>
+      </w:pPr>
+    </w:p>
+    <w:p>
+      <w:pPr>
+        <w:jc w:val="center"/>
+        <w:rPr>
+          <w:b/>
+          <w:bCs/>
+        </w:rPr>
+      </w:pPr>
+      <w:r>
+        <w:rPr>
+          <w:b/>
+          <w:bCs/>
+        </w:rPr>
+        <w:t>CREACIÓN DE UN PROYECTO</w:t>
+      </w:r>
+    </w:p>
+    <w:p>
+      <w:pPr>
+        <w:jc w:val="center"/>
+      </w:pPr>
+      <w:proofErr w:type="spellStart"/>
+      <w:proofErr w:type="gramStart"/>
+      <w:r>
+        <w:t>db.proyectos</w:t>
+      </w:r>
+      <w:proofErr w:type="gramEnd"/>
+      <w:r>
+        <w:t>.insertOne</w:t>
+      </w:r>
+      <w:proofErr w:type="spellEnd"/>
+      <w:r>
+        <w:t>({</w:t>
+      </w:r>
+      <w:proofErr w:type="spellStart"/>
+      <w:r>
+        <w:t>nombreProyecto</w:t>
+      </w:r>
+      <w:proofErr w:type="spellEnd"/>
+      <w:r>
+        <w:t>:"</w:t>
+      </w:r>
+      <w:proofErr w:type="spellStart"/>
+      <w:r>
+        <w:t>soluweb</w:t>
+      </w:r>
+      <w:proofErr w:type="spellEnd"/>
+      <w:r>
+        <w:t>",</w:t>
+      </w:r>
+    </w:p>
+    <w:p>
+      <w:pPr>
+        <w:jc w:val="center"/>
+      </w:pPr>
+      <w:r>
+        <w:t xml:space="preserve">            </w:t>
+      </w:r>
+      <w:proofErr w:type="spellStart"/>
+      <w:proofErr w:type="gramStart"/>
+      <w:r>
+        <w:t>lider:ObjectId</w:t>
+      </w:r>
+      <w:proofErr w:type="spellEnd"/>
+      <w:proofErr w:type="gramEnd"/>
+      <w:r>
+        <w:t>("6191620fbe7a4d4cbf44441c"),</w:t>
+      </w:r>
+    </w:p>
+    <w:p>
+      <w:pPr>
+        <w:jc w:val="center"/>
+      </w:pPr>
+      <w:r>
+        <w:t>documentoLider:"7171717172",</w:t>
+      </w:r>
+    </w:p>
+    <w:p>
+      <w:pPr>
+        <w:jc w:val="center"/>
+      </w:pPr>
+      <w:proofErr w:type="spellStart"/>
+      <w:r>
+        <w:t>nombreLider</w:t>
+      </w:r>
+      <w:proofErr w:type="spellEnd"/>
+      <w:r>
+        <w:t xml:space="preserve">:"Jorge </w:t>
+      </w:r>
+      <w:proofErr w:type="spellStart"/>
+      <w:r>
+        <w:t>Rios</w:t>
+      </w:r>
+      <w:proofErr w:type="spellEnd"/>
+      <w:r>
+        <w:t>",</w:t>
+      </w:r>
+    </w:p>
+    <w:p>
+      <w:pPr>
+        <w:jc w:val="center"/>
+      </w:pPr>
+      <w:r>
+        <w:t xml:space="preserve">            </w:t>
+      </w:r>
+      <w:proofErr w:type="gramStart"/>
+      <w:r>
+        <w:t>autorizados:[</w:t>
+      </w:r>
+      <w:proofErr w:type="gramEnd"/>
+      <w:r>
+        <w:t>"csantacruz@valledelcauca.gov.co","jorgeriosgomez@gmail.com"],</w:t>
+      </w:r>
+    </w:p>
+    <w:p>
+      <w:pPr>
+        <w:jc w:val="center"/>
+      </w:pPr>
+      <w:r>
+        <w:t xml:space="preserve">            fecha</w:t>
+      </w:r>
+    </w:p>
+    <w:p>
+      <w:pPr>
+        <w:jc w:val="center"/>
+      </w:pPr>
+      <w:r>
+        <w:t xml:space="preserve">            </w:t>
+      </w:r>
+      <w:proofErr w:type="spellStart"/>
+      <w:proofErr w:type="gramStart"/>
+      <w:r>
+        <w:t>objetivosGenerales</w:t>
+      </w:r>
+      <w:proofErr w:type="spellEnd"/>
+      <w:r>
+        <w:t>:[</w:t>
+      </w:r>
+      <w:proofErr w:type="gramEnd"/>
+      <w:r>
+        <w:t>"Generar un Gestor de Proyectos web",</w:t>
+      </w:r>
+    </w:p>
+    <w:p>
+      <w:pPr>
+        <w:jc w:val="center"/>
+      </w:pPr>
+      <w:r>
+        <w:t xml:space="preserve">                                  "Publicarlo en la web"],</w:t>
+      </w:r>
+    </w:p>
+    <w:p>
+      <w:pPr>
+        <w:jc w:val="center"/>
+      </w:pPr>
+      <w:r>
+        <w:t xml:space="preserve">            </w:t>
+      </w:r>
+      <w:proofErr w:type="spellStart"/>
+      <w:proofErr w:type="gramStart"/>
+      <w:r>
+        <w:t>objetivosEspecificos</w:t>
+      </w:r>
+      <w:proofErr w:type="spellEnd"/>
+      <w:r>
+        <w:t>:[</w:t>
+      </w:r>
+      <w:proofErr w:type="gramEnd"/>
+      <w:r>
+        <w:t>"Modelar base de datos",</w:t>
+      </w:r>
+    </w:p>
+    <w:p>
+      <w:pPr>
+        <w:jc w:val="center"/>
+      </w:pPr>
+      <w:r>
+        <w:t xml:space="preserve">                                                "Crear Base de Datos",</w:t>
+      </w:r>
+    </w:p>
+    <w:p>
+      <w:pPr>
+        <w:jc w:val="center"/>
+      </w:pPr>
+      <w:r>
+        <w:t xml:space="preserve">                                                "Llenar datos de Prueba",</w:t>
+      </w:r>
+    </w:p>
+    <w:p>
+      <w:pPr>
+        <w:jc w:val="center"/>
+      </w:pPr>
+      <w:r>
+        <w:t xml:space="preserve">                                                "Diseñar Pruebas",</w:t>
+      </w:r>
+    </w:p>
+    <w:p>
+      <w:pPr>
+        <w:jc w:val="center"/>
+      </w:pPr>
+      <w:r>
+        <w:t xml:space="preserve">                                                "Diseñar Front </w:t>
+      </w:r>
+      <w:proofErr w:type="spellStart"/>
+      <w:r>
+        <w:t>End</w:t>
+      </w:r>
+      <w:proofErr w:type="spellEnd"/>
+      <w:r>
+        <w:t>",</w:t>
+      </w:r>
+    </w:p>
+    <w:p>
+      <w:pPr>
+        <w:jc w:val="center"/>
+      </w:pPr>
+      <w:r>
+        <w:lastRenderedPageBreak/>
+        <w:t xml:space="preserve">                                                "Ejecutar Pruebas",</w:t>
+      </w:r>
+    </w:p>
+    <w:p>
+      <w:pPr>
+        <w:jc w:val="center"/>
+      </w:pPr>
+      <w:r>
+        <w:t xml:space="preserve">                                                "Revisa </w:t>
+      </w:r>
+      <w:proofErr w:type="spellStart"/>
+      <w:r>
+        <w:t>puebas</w:t>
+      </w:r>
+      <w:proofErr w:type="spellEnd"/>
+      <w:r>
+        <w:t>",</w:t>
+      </w:r>
+    </w:p>
+    <w:p>
+      <w:pPr>
+        <w:jc w:val="center"/>
+      </w:pPr>
+      <w:r>
+        <w:t xml:space="preserve">                                                "Corregir Errores",</w:t>
+      </w:r>
+    </w:p>
+    <w:p>
+      <w:pPr>
+        <w:jc w:val="center"/>
+      </w:pPr>
+      <w:r>
+        <w:t xml:space="preserve">                                                "publicar </w:t>
+      </w:r>
+      <w:proofErr w:type="gramStart"/>
+      <w:r>
+        <w:t>app</w:t>
+      </w:r>
+      <w:proofErr w:type="gramEnd"/>
+      <w:r>
+        <w:t>"],</w:t>
+      </w:r>
+    </w:p>
+    <w:p>
+      <w:pPr>
+        <w:jc w:val="center"/>
+      </w:pPr>
+      <w:r>
+        <w:t xml:space="preserve">            presupuesto:0,</w:t>
+      </w:r>
+    </w:p>
+    <w:p>
+      <w:pPr>
+        <w:jc w:val="center"/>
+      </w:pPr>
+      <w:proofErr w:type="spellStart"/>
+      <w:proofErr w:type="gramStart"/>
+      <w:r>
+        <w:t>fechaInicio:Date.now</w:t>
+      </w:r>
+      <w:proofErr w:type="spellEnd"/>
+      <w:proofErr w:type="gramEnd"/>
+      <w:r>
+        <w:t>(),</w:t>
+      </w:r>
+    </w:p>
+    <w:p>
+      <w:pPr>
+        <w:jc w:val="center"/>
+      </w:pPr>
+      <w:proofErr w:type="spellStart"/>
+      <w:r>
+        <w:t>fechaTerminacion</w:t>
+      </w:r>
+      <w:proofErr w:type="spellEnd"/>
+      <w:r>
+        <w:t>:" ",</w:t>
+      </w:r>
+    </w:p>
+    <w:p>
+      <w:pPr>
+        <w:jc w:val="center"/>
+      </w:pPr>
+      <w:r>
+        <w:t xml:space="preserve">            </w:t>
+      </w:r>
+      <w:proofErr w:type="spellStart"/>
+      <w:r>
+        <w:t>faseProyecto</w:t>
+      </w:r>
+      <w:proofErr w:type="spellEnd"/>
+      <w:r>
+        <w:t>:"Inicio",</w:t>
+      </w:r>
+    </w:p>
+    <w:p>
+      <w:pPr>
+        <w:jc w:val="center"/>
+      </w:pPr>
+      <w:r>
+        <w:t xml:space="preserve">            </w:t>
+      </w:r>
+      <w:proofErr w:type="spellStart"/>
+      <w:r>
+        <w:t>estadoProyecto</w:t>
+      </w:r>
+      <w:proofErr w:type="spellEnd"/>
+      <w:r>
+        <w:t>:"Pendiente"</w:t>
+      </w:r>
+    </w:p>
+    <w:p>
+      <w:pPr>
+        <w:jc w:val="center"/>
+      </w:pPr>
+      <w:r>
+        <w:t xml:space="preserve">            </w:t>
+      </w:r>
+    </w:p>
+    <w:p>
+      <w:pPr>
+        <w:jc w:val="center"/>
+      </w:pPr>
+      <w:r>
+        <w:t xml:space="preserve">            })</w:t>
+      </w:r>
+    </w:p>
+    <w:p>
+      <w:pPr>
+        <w:jc w:val="center"/>
+      </w:pPr>
+    </w:p>
+    <w:p>
+      <w:pPr>
+        <w:jc w:val="center"/>
+        <w:rPr>
+          <w:b/>
+          <w:bCs/>
+        </w:rPr>
+      </w:pPr>
+      <w:r>
+        <w:rPr>
+          <w:b/>
+          <w:bCs/>
+        </w:rPr>
+        <w:t>ACTUALIZA LOS OBJETIVOS ESPECIFICOS DEL PROYECTO</w:t>
+      </w:r>
+    </w:p>
+    <w:p>
+      <w:pPr>
+        <w:jc w:val="center"/>
+      </w:pPr>
+      <w:proofErr w:type="spellStart"/>
+      <w:proofErr w:type="gramStart"/>
+      <w:r>
+        <w:t>db.proyectos</w:t>
+      </w:r>
+      <w:proofErr w:type="gramEnd"/>
+      <w:r>
+        <w:t>.updateOne</w:t>
+      </w:r>
+      <w:proofErr w:type="spellEnd"/>
+      <w:r>
+        <w:t>( {_</w:t>
+      </w:r>
+      <w:proofErr w:type="spellStart"/>
+      <w:r>
+        <w:t>id:ObjectId</w:t>
+      </w:r>
+      <w:proofErr w:type="spellEnd"/>
+      <w:r>
+        <w:t>("61918dfabe7a4d4cbf44441e")},</w:t>
+      </w:r>
+    </w:p>
+    <w:p>
+      <w:pPr>
+        <w:jc w:val="center"/>
+      </w:pPr>
+      <w:r>
+        <w:t xml:space="preserve">                      {$</w:t>
+      </w:r>
+      <w:proofErr w:type="gramStart"/>
+      <w:r>
+        <w:t>set:{</w:t>
+      </w:r>
+      <w:proofErr w:type="gramEnd"/>
+      <w:r>
+        <w:t xml:space="preserve">           </w:t>
+      </w:r>
+    </w:p>
+    <w:p>
+      <w:pPr>
+        <w:jc w:val="center"/>
+      </w:pPr>
+      <w:r>
+        <w:t xml:space="preserve">                        </w:t>
+      </w:r>
+      <w:proofErr w:type="spellStart"/>
+      <w:r>
+        <w:t>objetivos_</w:t>
+      </w:r>
+      <w:proofErr w:type="gramStart"/>
+      <w:r>
+        <w:t>especificos</w:t>
+      </w:r>
+      <w:proofErr w:type="spellEnd"/>
+      <w:r>
+        <w:t>:[</w:t>
+      </w:r>
+      <w:proofErr w:type="gramEnd"/>
+      <w:r>
+        <w:t>"Modelar base de datos",</w:t>
+      </w:r>
+    </w:p>
+    <w:p>
+      <w:pPr>
+        <w:jc w:val="center"/>
+      </w:pPr>
+      <w:r>
+        <w:t xml:space="preserve">                                                "Crear Base de Datos",</w:t>
+      </w:r>
+    </w:p>
+    <w:p>
+      <w:pPr>
+        <w:jc w:val="center"/>
+      </w:pPr>
+      <w:r>
+        <w:t xml:space="preserve">                                                "Llenar datos de Prueba",</w:t>
+      </w:r>
+    </w:p>
+    <w:p>
+      <w:pPr>
+        <w:jc w:val="center"/>
+      </w:pPr>
+      <w:r>
+        <w:t xml:space="preserve">                                                "Diseñar Pruebas",</w:t>
+      </w:r>
+    </w:p>
+    <w:p>
+      <w:pPr>
+        <w:jc w:val="center"/>
+      </w:pPr>
+      <w:r>
+        <w:t xml:space="preserve">                                                "Diseñar Front </w:t>
+      </w:r>
+      <w:proofErr w:type="spellStart"/>
+      <w:r>
+        <w:t>End</w:t>
+      </w:r>
+      <w:proofErr w:type="spellEnd"/>
+      <w:r>
+        <w:t>",</w:t>
+      </w:r>
+    </w:p>
+    <w:p>
+      <w:pPr>
+        <w:jc w:val="center"/>
+      </w:pPr>
+      <w:r>
+        <w:t xml:space="preserve">                                                "Desarrollar Front </w:t>
+      </w:r>
+      <w:proofErr w:type="spellStart"/>
+      <w:r>
+        <w:t>End</w:t>
+      </w:r>
+      <w:proofErr w:type="spellEnd"/>
+      <w:r>
+        <w:t>",</w:t>
+      </w:r>
+    </w:p>
+    <w:p>
+      <w:pPr>
+        <w:jc w:val="center"/>
+      </w:pPr>
+      <w:r>
+        <w:t xml:space="preserve">                                                "Ejecutar Pruebas",</w:t>
+      </w:r>
+    </w:p>
+    <w:p>
+      <w:pPr>
+        <w:jc w:val="center"/>
+      </w:pPr>
+      <w:r>
+        <w:t xml:space="preserve">                                                "Revisa pruebas",</w:t>
+      </w:r>
+    </w:p>
+    <w:p>
+      <w:pPr>
+        <w:jc w:val="center"/>
+      </w:pPr>
+      <w:r>
+        <w:t xml:space="preserve">                                                "Corregir Errores",</w:t>
+      </w:r>
+    </w:p>
+    <w:p>
+      <w:pPr>
+        <w:jc w:val="center"/>
+      </w:pPr>
+      <w:r>
+        <w:t xml:space="preserve">                                                "publicar </w:t>
+      </w:r>
+      <w:proofErr w:type="gramStart"/>
+      <w:r>
+        <w:t>app</w:t>
+      </w:r>
+      <w:proofErr w:type="gramEnd"/>
+      <w:r>
+        <w:t>"],</w:t>
+      </w:r>
+    </w:p>
+    <w:p>
+      <w:pPr>
+        <w:jc w:val="center"/>
+      </w:pPr>
+      <w:r>
+        <w:t xml:space="preserve">                        presupuesto:12356780</w:t>
+      </w:r>
+    </w:p>
+    <w:p>
+      <w:pPr>
+        <w:jc w:val="center"/>
+      </w:pPr>
+      <w:r>
+        <w:t xml:space="preserve">                         </w:t>
+      </w:r>
+    </w:p>
+    <w:p>
+      <w:pPr>
+        <w:jc w:val="center"/>
+      </w:pPr>
+      <w:r>
+        <w:lastRenderedPageBreak/>
+        <w:t xml:space="preserve">                        }</w:t>
+      </w:r>
+    </w:p>
+    <w:p>
+      <w:pPr>
+        <w:jc w:val="center"/>
+      </w:pPr>
+      <w:r>
+        <w:t xml:space="preserve">                      })</w:t>
+      </w:r>
+    </w:p>
+    <w:p>
+      <w:pPr>
+        <w:jc w:val="center"/>
+      </w:pPr>
+    </w:p>
+    <w:p>
+      <w:pPr>
+        <w:jc w:val="center"/>
+        <w:rPr>
+          <w:b/>
+          <w:bCs/>
+        </w:rPr>
+      </w:pPr>
+      <w:r>
+        <w:rPr>
+          <w:b/>
+          <w:bCs/>
+        </w:rPr>
+        <w:t>LISTA LOS PROYECTOS PENDIENTES</w:t>
+      </w:r>
+    </w:p>
+    <w:p>
+      <w:pPr>
+        <w:jc w:val="center"/>
+      </w:pPr>
+      <w:proofErr w:type="gramStart"/>
+      <w:r>
+        <w:t>db.solicitudes</w:t>
+      </w:r>
+      <w:proofErr w:type="gramEnd"/>
+      <w:r>
+        <w:t>.find({estadoSolicitud:"Pendiente"},{lider:ObjectId("6191620fbe7a4d4cbf44441c")})</w:t>
+      </w:r>
+    </w:p>
+    <w:p>
+      <w:pPr>
+        <w:jc w:val="center"/>
+        <w:rPr>
+          <w:b/>
+          <w:bCs/>
+        </w:rPr>
+      </w:pPr>
+    </w:p>
+    <w:p>
+      <w:pPr>
+        <w:jc w:val="center"/>
+      </w:pPr>
+    </w:p>
+    <w:p>
+      <w:pPr>
+        <w:jc w:val="center"/>
+      </w:pPr>
+    </w:p>
+    <w:p>
+      <w:pPr>
+        <w:jc w:val="center"/>
+      </w:pPr>
+    </w:p>
+    <w:p>
+      <w:pPr>
+        <w:jc w:val="center"/>
+      </w:pPr>
+    </w:p>
+    <w:p>
+      <w:pPr>
+        <w:jc w:val="center"/>
+      </w:pPr>
+    </w:p>
+    <w:p>
+      <w:pPr>
+        <w:jc w:val="center"/>
+      </w:pPr>
+    </w:p>
+    <w:p>
+      <w:pPr>
+        <w:jc w:val="center"/>
+      </w:pPr>
+    </w:p>
+    <w:p>
+      <w:pPr>
+        <w:jc w:val="center"/>
+      </w:pPr>
+    </w:p>
+    <w:p>
+      <w:pPr>
+        <w:jc w:val="center"/>
+      </w:pPr>
+    </w:p>
+    <w:p>
+      <w:pPr>
+        <w:jc w:val="center"/>
+      </w:pPr>
+    </w:p>
+    <w:p>
+      <w:pPr>
+        <w:jc w:val="center"/>
+      </w:pPr>
+    </w:p>
+    <w:p>
+      <w:pPr>
+        <w:jc w:val="center"/>
+      </w:pPr>
+    </w:p>
+    <w:p>
+      <w:pPr>
+        <w:jc w:val="center"/>
+      </w:pPr>
+    </w:p>
+    <w:p>
+      <w:pPr>
+        <w:jc w:val="center"/>
+      </w:pPr>
+    </w:p>
+    <w:p>
+      <w:pPr>
+        <w:pStyle w:val="Ttulo1"/>
+      </w:pPr>
+      <w:bookmarkStart w:id="7" w:name="_heading=h.9t4hkguv40x6" w:colFirst="0" w:colLast="0"/>
       <w:bookmarkEnd w:id="7"/>
-    </w:p>
-    <w:p>
-      <w:pPr>
-        <w:jc w:val="center"/>
-      </w:pPr>
-    </w:p>
-    <w:p>
-      <w:pPr>
-        <w:jc w:val="center"/>
-        <w:rPr>
-          <w:b/>
-        </w:rPr>
-      </w:pPr>
-      <w:r>
-        <w:rPr>
-          <w:b/>
-        </w:rPr>
-        <w:t>CONSULTA DE LOS USUARIOS QUE TIENEN ROL DE ESTUDIANTE</w:t>
-      </w:r>
-    </w:p>
-    <w:p>
-      <w:pPr>
-        <w:jc w:val="center"/>
-      </w:pPr>
-      <w:proofErr w:type="spellStart"/>
-      <w:proofErr w:type="gramStart"/>
-      <w:r>
-        <w:t>db.usuarios</w:t>
-      </w:r>
-      <w:proofErr w:type="gramEnd"/>
-      <w:r>
-        <w:t>.find</w:t>
-      </w:r>
-      <w:proofErr w:type="spellEnd"/>
-      <w:r>
-        <w:t>({</w:t>
-      </w:r>
-      <w:proofErr w:type="spellStart"/>
-      <w:r>
-        <w:t>rol:"Estudiante</w:t>
-      </w:r>
-      <w:proofErr w:type="spellEnd"/>
-      <w:r>
-        <w:t>"});</w:t>
-      </w:r>
-    </w:p>
-    <w:p>
-      <w:pPr>
-        <w:jc w:val="center"/>
-      </w:pPr>
-    </w:p>
-    <w:p>
-      <w:pPr>
-        <w:jc w:val="center"/>
-      </w:pPr>
-    </w:p>
-    <w:p>
-      <w:pPr>
-        <w:jc w:val="center"/>
-      </w:pPr>
-    </w:p>
-    <w:p>
-      <w:pPr>
-        <w:jc w:val="center"/>
-      </w:pPr>
-    </w:p>
-    <w:p>
-      <w:pPr>
-        <w:jc w:val="center"/>
-      </w:pPr>
-    </w:p>
-    <w:p>
-      <w:pPr>
-        <w:jc w:val="center"/>
-      </w:pPr>
-    </w:p>
-    <w:p>
-      <w:pPr>
-        <w:jc w:val="center"/>
-      </w:pPr>
-    </w:p>
-    <w:p>
-      <w:pPr>
-        <w:jc w:val="center"/>
-      </w:pPr>
-    </w:p>
-    <w:p>
-      <w:pPr>
-        <w:jc w:val="center"/>
-      </w:pPr>
-    </w:p>
-    <w:p>
-      <w:pPr>
-        <w:jc w:val="center"/>
-      </w:pPr>
-    </w:p>
-    <w:p>
-      <w:pPr>
-        <w:jc w:val="center"/>
-      </w:pPr>
-    </w:p>
-    <w:p>
-      <w:pPr>
-        <w:jc w:val="center"/>
-      </w:pPr>
-    </w:p>
-    <w:p>
-      <w:pPr>
-        <w:jc w:val="center"/>
-      </w:pPr>
-    </w:p>
-    <w:p>
-      <w:pPr>
-        <w:jc w:val="center"/>
-      </w:pPr>
-    </w:p>
-    <w:p>
-      <w:pPr>
-        <w:jc w:val="center"/>
-      </w:pPr>
-    </w:p>
-    <w:p>
-      <w:pPr>
-        <w:jc w:val="center"/>
-      </w:pPr>
-    </w:p>
-    <w:p>
-      <w:pPr>
-        <w:jc w:val="center"/>
-      </w:pPr>
-    </w:p>
-    <w:p>
-      <w:pPr>
-        <w:pStyle w:val="Ttulo1"/>
-      </w:pPr>
-      <w:bookmarkStart w:id="8" w:name="_heading=h.9t4hkguv40x6" w:colFirst="0" w:colLast="0"/>
-      <w:bookmarkEnd w:id="8"/>
     </w:p>
     <w:p>
       <w:pPr>
@@ -3171,7 +3846,7 @@
 </file>
 
 <file path=word/endnotes.xml><?xml version="1.0" encoding="utf-8"?>
-<w:endnotes xmlns:wpc="http://schemas.microsoft.com/office/word/2010/wordprocessingCanvas" xmlns:cx="http://schemas.microsoft.com/office/drawing/2014/chartex" xmlns:mc="http://schemas.openxmlformats.org/markup-compatibility/2006" xmlns:o="urn:schemas-microsoft-com:office:office" xmlns:r="http://schemas.openxmlformats.org/officeDocument/2006/relationships" xmlns:m="http://schemas.openxmlformats.org/officeDocument/2006/math" xmlns:v="urn:schemas-microsoft-com:vml" xmlns:wp14="http://schemas.microsoft.com/office/word/2010/wordprocessingDrawing" xmlns:wp="http://schemas.openxmlformats.org/drawingml/2006/wordprocessingDrawing" xmlns:w10="urn:schemas-microsoft-com:office:word" xmlns:w="http://schemas.openxmlformats.org/wordprocessingml/2006/main" xmlns:w14="http://schemas.microsoft.com/office/word/2010/wordml" xmlns:w15="http://schemas.microsoft.com/office/word/2012/wordml" xmlns:w16se="http://schemas.microsoft.com/office/word/2015/wordml/symex" xmlns:wpg="http://schemas.microsoft.com/office/word/2010/wordprocessingGroup" xmlns:wpi="http://schemas.microsoft.com/office/word/2010/wordprocessingInk" xmlns:wne="http://schemas.microsoft.com/office/word/2006/wordml" xmlns:wps="http://schemas.microsoft.com/office/word/2010/wordprocessingShape" mc:Ignorable="w14 w15 w16se wp14">
+<w:endnotes xmlns:wpc="http://schemas.microsoft.com/office/word/2010/wordprocessingCanvas" xmlns:cx="http://schemas.microsoft.com/office/drawing/2014/chartex" xmlns:cx1="http://schemas.microsoft.com/office/drawing/2015/9/8/chartex" xmlns:cx2="http://schemas.microsoft.com/office/drawing/2015/10/21/chartex" xmlns:cx3="http://schemas.microsoft.com/office/drawing/2016/5/9/chartex" xmlns:cx4="http://schemas.microsoft.com/office/drawing/2016/5/10/chartex" xmlns:cx5="http://schemas.microsoft.com/office/drawing/2016/5/11/chartex" xmlns:cx6="http://schemas.microsoft.com/office/drawing/2016/5/12/chartex" xmlns:cx7="http://schemas.microsoft.com/office/drawing/2016/5/13/chartex" xmlns:cx8="http://schemas.microsoft.com/office/drawing/2016/5/14/chartex" xmlns:mc="http://schemas.openxmlformats.org/markup-compatibility/2006" xmlns:aink="http://schemas.microsoft.com/office/drawing/2016/ink" xmlns:am3d="http://schemas.microsoft.com/office/drawing/2017/model3d" xmlns:o="urn:schemas-microsoft-com:office:office" xmlns:r="http://schemas.openxmlformats.org/officeDocument/2006/relationships" xmlns:m="http://schemas.openxmlformats.org/officeDocument/2006/math" xmlns:v="urn:schemas-microsoft-com:vml" xmlns:wp14="http://schemas.microsoft.com/office/word/2010/wordprocessingDrawing" xmlns:wp="http://schemas.openxmlformats.org/drawingml/2006/wordprocessingDrawing" xmlns:w10="urn:schemas-microsoft-com:office:word" xmlns:w="http://schemas.openxmlformats.org/wordprocessingml/2006/main" xmlns:w14="http://schemas.microsoft.com/office/word/2010/wordml" xmlns:w15="http://schemas.microsoft.com/office/word/2012/wordml" xmlns:w16cex="http://schemas.microsoft.com/office/word/2018/wordml/cex" xmlns:w16cid="http://schemas.microsoft.com/office/word/2016/wordml/cid" xmlns:w16="http://schemas.microsoft.com/office/word/2018/wordml" xmlns:w16sdtdh="http://schemas.microsoft.com/office/word/2020/wordml/sdtdatahash" xmlns:w16se="http://schemas.microsoft.com/office/word/2015/wordml/symex" xmlns:wpg="http://schemas.microsoft.com/office/word/2010/wordprocessingGroup" xmlns:wpi="http://schemas.microsoft.com/office/word/2010/wordprocessingInk" xmlns:wne="http://schemas.microsoft.com/office/word/2006/wordml" xmlns:wps="http://schemas.microsoft.com/office/word/2010/wordprocessingShape" mc:Ignorable="w14 w15 w16se w16cid w16 w16cex w16sdtdh wp14">
   <w:endnote w:type="separator" w:id="-1">
     <w:p>
       <w:pPr>
@@ -3196,7 +3871,7 @@
 </file>
 
 <file path=word/footer1.xml><?xml version="1.0" encoding="utf-8"?>
-<w:ftr xmlns:wpc="http://schemas.microsoft.com/office/word/2010/wordprocessingCanvas" xmlns:cx="http://schemas.microsoft.com/office/drawing/2014/chartex" xmlns:mc="http://schemas.openxmlformats.org/markup-compatibility/2006" xmlns:o="urn:schemas-microsoft-com:office:office" xmlns:r="http://schemas.openxmlformats.org/officeDocument/2006/relationships" xmlns:m="http://schemas.openxmlformats.org/officeDocument/2006/math" xmlns:v="urn:schemas-microsoft-com:vml" xmlns:wp14="http://schemas.microsoft.com/office/word/2010/wordprocessingDrawing" xmlns:wp="http://schemas.openxmlformats.org/drawingml/2006/wordprocessingDrawing" xmlns:w10="urn:schemas-microsoft-com:office:word" xmlns:w="http://schemas.openxmlformats.org/wordprocessingml/2006/main" xmlns:w14="http://schemas.microsoft.com/office/word/2010/wordml" xmlns:w15="http://schemas.microsoft.com/office/word/2012/wordml" xmlns:w16se="http://schemas.microsoft.com/office/word/2015/wordml/symex" xmlns:wpg="http://schemas.microsoft.com/office/word/2010/wordprocessingGroup" xmlns:wpi="http://schemas.microsoft.com/office/word/2010/wordprocessingInk" xmlns:wne="http://schemas.microsoft.com/office/word/2006/wordml" xmlns:wps="http://schemas.microsoft.com/office/word/2010/wordprocessingShape" mc:Ignorable="w14 w15 w16se wp14">
+<w:ftr xmlns:wpc="http://schemas.microsoft.com/office/word/2010/wordprocessingCanvas" xmlns:cx="http://schemas.microsoft.com/office/drawing/2014/chartex" xmlns:cx1="http://schemas.microsoft.com/office/drawing/2015/9/8/chartex" xmlns:cx2="http://schemas.microsoft.com/office/drawing/2015/10/21/chartex" xmlns:cx3="http://schemas.microsoft.com/office/drawing/2016/5/9/chartex" xmlns:cx4="http://schemas.microsoft.com/office/drawing/2016/5/10/chartex" xmlns:cx5="http://schemas.microsoft.com/office/drawing/2016/5/11/chartex" xmlns:cx6="http://schemas.microsoft.com/office/drawing/2016/5/12/chartex" xmlns:cx7="http://schemas.microsoft.com/office/drawing/2016/5/13/chartex" xmlns:cx8="http://schemas.microsoft.com/office/drawing/2016/5/14/chartex" xmlns:mc="http://schemas.openxmlformats.org/markup-compatibility/2006" xmlns:aink="http://schemas.microsoft.com/office/drawing/2016/ink" xmlns:am3d="http://schemas.microsoft.com/office/drawing/2017/model3d" xmlns:o="urn:schemas-microsoft-com:office:office" xmlns:r="http://schemas.openxmlformats.org/officeDocument/2006/relationships" xmlns:m="http://schemas.openxmlformats.org/officeDocument/2006/math" xmlns:v="urn:schemas-microsoft-com:vml" xmlns:wp14="http://schemas.microsoft.com/office/word/2010/wordprocessingDrawing" xmlns:wp="http://schemas.openxmlformats.org/drawingml/2006/wordprocessingDrawing" xmlns:w10="urn:schemas-microsoft-com:office:word" xmlns:w="http://schemas.openxmlformats.org/wordprocessingml/2006/main" xmlns:w14="http://schemas.microsoft.com/office/word/2010/wordml" xmlns:w15="http://schemas.microsoft.com/office/word/2012/wordml" xmlns:w16cex="http://schemas.microsoft.com/office/word/2018/wordml/cex" xmlns:w16cid="http://schemas.microsoft.com/office/word/2016/wordml/cid" xmlns:w16="http://schemas.microsoft.com/office/word/2018/wordml" xmlns:w16sdtdh="http://schemas.microsoft.com/office/word/2020/wordml/sdtdatahash" xmlns:w16se="http://schemas.microsoft.com/office/word/2015/wordml/symex" xmlns:wpg="http://schemas.microsoft.com/office/word/2010/wordprocessingGroup" xmlns:wpi="http://schemas.microsoft.com/office/word/2010/wordprocessingInk" xmlns:wne="http://schemas.microsoft.com/office/word/2006/wordml" xmlns:wps="http://schemas.microsoft.com/office/word/2010/wordprocessingShape" mc:Ignorable="w14 w15 w16se w16cid w16 w16cex w16sdtdh wp14">
   <w:p>
     <w:pPr>
       <w:pBdr>
@@ -3212,7 +3887,7 @@
 </file>
 
 <file path=word/footnotes.xml><?xml version="1.0" encoding="utf-8"?>
-<w:footnotes xmlns:wpc="http://schemas.microsoft.com/office/word/2010/wordprocessingCanvas" xmlns:cx="http://schemas.microsoft.com/office/drawing/2014/chartex" xmlns:mc="http://schemas.openxmlformats.org/markup-compatibility/2006" xmlns:o="urn:schemas-microsoft-com:office:office" xmlns:r="http://schemas.openxmlformats.org/officeDocument/2006/relationships" xmlns:m="http://schemas.openxmlformats.org/officeDocument/2006/math" xmlns:v="urn:schemas-microsoft-com:vml" xmlns:wp14="http://schemas.microsoft.com/office/word/2010/wordprocessingDrawing" xmlns:wp="http://schemas.openxmlformats.org/drawingml/2006/wordprocessingDrawing" xmlns:w10="urn:schemas-microsoft-com:office:word" xmlns:w="http://schemas.openxmlformats.org/wordprocessingml/2006/main" xmlns:w14="http://schemas.microsoft.com/office/word/2010/wordml" xmlns:w15="http://schemas.microsoft.com/office/word/2012/wordml" xmlns:w16se="http://schemas.microsoft.com/office/word/2015/wordml/symex" xmlns:wpg="http://schemas.microsoft.com/office/word/2010/wordprocessingGroup" xmlns:wpi="http://schemas.microsoft.com/office/word/2010/wordprocessingInk" xmlns:wne="http://schemas.microsoft.com/office/word/2006/wordml" xmlns:wps="http://schemas.microsoft.com/office/word/2010/wordprocessingShape" mc:Ignorable="w14 w15 w16se wp14">
+<w:footnotes xmlns:wpc="http://schemas.microsoft.com/office/word/2010/wordprocessingCanvas" xmlns:cx="http://schemas.microsoft.com/office/drawing/2014/chartex" xmlns:cx1="http://schemas.microsoft.com/office/drawing/2015/9/8/chartex" xmlns:cx2="http://schemas.microsoft.com/office/drawing/2015/10/21/chartex" xmlns:cx3="http://schemas.microsoft.com/office/drawing/2016/5/9/chartex" xmlns:cx4="http://schemas.microsoft.com/office/drawing/2016/5/10/chartex" xmlns:cx5="http://schemas.microsoft.com/office/drawing/2016/5/11/chartex" xmlns:cx6="http://schemas.microsoft.com/office/drawing/2016/5/12/chartex" xmlns:cx7="http://schemas.microsoft.com/office/drawing/2016/5/13/chartex" xmlns:cx8="http://schemas.microsoft.com/office/drawing/2016/5/14/chartex" xmlns:mc="http://schemas.openxmlformats.org/markup-compatibility/2006" xmlns:aink="http://schemas.microsoft.com/office/drawing/2016/ink" xmlns:am3d="http://schemas.microsoft.com/office/drawing/2017/model3d" xmlns:o="urn:schemas-microsoft-com:office:office" xmlns:r="http://schemas.openxmlformats.org/officeDocument/2006/relationships" xmlns:m="http://schemas.openxmlformats.org/officeDocument/2006/math" xmlns:v="urn:schemas-microsoft-com:vml" xmlns:wp14="http://schemas.microsoft.com/office/word/2010/wordprocessingDrawing" xmlns:wp="http://schemas.openxmlformats.org/drawingml/2006/wordprocessingDrawing" xmlns:w10="urn:schemas-microsoft-com:office:word" xmlns:w="http://schemas.openxmlformats.org/wordprocessingml/2006/main" xmlns:w14="http://schemas.microsoft.com/office/word/2010/wordml" xmlns:w15="http://schemas.microsoft.com/office/word/2012/wordml" xmlns:w16cex="http://schemas.microsoft.com/office/word/2018/wordml/cex" xmlns:w16cid="http://schemas.microsoft.com/office/word/2016/wordml/cid" xmlns:w16="http://schemas.microsoft.com/office/word/2018/wordml" xmlns:w16sdtdh="http://schemas.microsoft.com/office/word/2020/wordml/sdtdatahash" xmlns:w16se="http://schemas.microsoft.com/office/word/2015/wordml/symex" xmlns:wpg="http://schemas.microsoft.com/office/word/2010/wordprocessingGroup" xmlns:wpi="http://schemas.microsoft.com/office/word/2010/wordprocessingInk" xmlns:wne="http://schemas.microsoft.com/office/word/2006/wordml" xmlns:wps="http://schemas.microsoft.com/office/word/2010/wordprocessingShape" mc:Ignorable="w14 w15 w16se w16cid w16 w16cex w16sdtdh wp14">
   <w:footnote w:type="separator" w:id="-1">
     <w:p>
       <w:pPr>
@@ -3237,7 +3912,7 @@
 </file>
 
 <file path=word/header1.xml><?xml version="1.0" encoding="utf-8"?>
-<w:hdr xmlns:wpc="http://schemas.microsoft.com/office/word/2010/wordprocessingCanvas" xmlns:cx="http://schemas.microsoft.com/office/drawing/2014/chartex" xmlns:mc="http://schemas.openxmlformats.org/markup-compatibility/2006" xmlns:o="urn:schemas-microsoft-com:office:office" xmlns:r="http://schemas.openxmlformats.org/officeDocument/2006/relationships" xmlns:m="http://schemas.openxmlformats.org/officeDocument/2006/math" xmlns:v="urn:schemas-microsoft-com:vml" xmlns:wp14="http://schemas.microsoft.com/office/word/2010/wordprocessingDrawing" xmlns:wp="http://schemas.openxmlformats.org/drawingml/2006/wordprocessingDrawing" xmlns:w10="urn:schemas-microsoft-com:office:word" xmlns:w="http://schemas.openxmlformats.org/wordprocessingml/2006/main" xmlns:w14="http://schemas.microsoft.com/office/word/2010/wordml" xmlns:w15="http://schemas.microsoft.com/office/word/2012/wordml" xmlns:w16se="http://schemas.microsoft.com/office/word/2015/wordml/symex" xmlns:wpg="http://schemas.microsoft.com/office/word/2010/wordprocessingGroup" xmlns:wpi="http://schemas.microsoft.com/office/word/2010/wordprocessingInk" xmlns:wne="http://schemas.microsoft.com/office/word/2006/wordml" xmlns:wps="http://schemas.microsoft.com/office/word/2010/wordprocessingShape" mc:Ignorable="w14 w15 w16se wp14">
+<w:hdr xmlns:wpc="http://schemas.microsoft.com/office/word/2010/wordprocessingCanvas" xmlns:cx="http://schemas.microsoft.com/office/drawing/2014/chartex" xmlns:cx1="http://schemas.microsoft.com/office/drawing/2015/9/8/chartex" xmlns:cx2="http://schemas.microsoft.com/office/drawing/2015/10/21/chartex" xmlns:cx3="http://schemas.microsoft.com/office/drawing/2016/5/9/chartex" xmlns:cx4="http://schemas.microsoft.com/office/drawing/2016/5/10/chartex" xmlns:cx5="http://schemas.microsoft.com/office/drawing/2016/5/11/chartex" xmlns:cx6="http://schemas.microsoft.com/office/drawing/2016/5/12/chartex" xmlns:cx7="http://schemas.microsoft.com/office/drawing/2016/5/13/chartex" xmlns:cx8="http://schemas.microsoft.com/office/drawing/2016/5/14/chartex" xmlns:mc="http://schemas.openxmlformats.org/markup-compatibility/2006" xmlns:aink="http://schemas.microsoft.com/office/drawing/2016/ink" xmlns:am3d="http://schemas.microsoft.com/office/drawing/2017/model3d" xmlns:o="urn:schemas-microsoft-com:office:office" xmlns:r="http://schemas.openxmlformats.org/officeDocument/2006/relationships" xmlns:m="http://schemas.openxmlformats.org/officeDocument/2006/math" xmlns:v="urn:schemas-microsoft-com:vml" xmlns:wp14="http://schemas.microsoft.com/office/word/2010/wordprocessingDrawing" xmlns:wp="http://schemas.openxmlformats.org/drawingml/2006/wordprocessingDrawing" xmlns:w10="urn:schemas-microsoft-com:office:word" xmlns:w="http://schemas.openxmlformats.org/wordprocessingml/2006/main" xmlns:w14="http://schemas.microsoft.com/office/word/2010/wordml" xmlns:w15="http://schemas.microsoft.com/office/word/2012/wordml" xmlns:w16cex="http://schemas.microsoft.com/office/word/2018/wordml/cex" xmlns:w16cid="http://schemas.microsoft.com/office/word/2016/wordml/cid" xmlns:w16="http://schemas.microsoft.com/office/word/2018/wordml" xmlns:w16sdtdh="http://schemas.microsoft.com/office/word/2020/wordml/sdtdatahash" xmlns:w16se="http://schemas.microsoft.com/office/word/2015/wordml/symex" xmlns:wpg="http://schemas.microsoft.com/office/word/2010/wordprocessingGroup" xmlns:wpi="http://schemas.microsoft.com/office/word/2010/wordprocessingInk" xmlns:wne="http://schemas.microsoft.com/office/word/2006/wordml" xmlns:wps="http://schemas.microsoft.com/office/word/2010/wordprocessingShape" mc:Ignorable="w14 w15 w16se w16cid w16 w16cex w16sdtdh wp14">
   <w:p>
     <w:pPr>
       <w:pStyle w:val="Subttulo"/>
@@ -3251,8 +3926,8 @@
       <w:spacing w:before="600"/>
       <w:jc w:val="right"/>
     </w:pPr>
-    <w:bookmarkStart w:id="9" w:name="_heading=h.4d34og8" w:colFirst="0" w:colLast="0"/>
-    <w:bookmarkEnd w:id="9"/>
+    <w:bookmarkStart w:id="8" w:name="_heading=h.4d34og8" w:colFirst="0" w:colLast="0"/>
+    <w:bookmarkEnd w:id="8"/>
     <w:r>
       <w:rPr>
         <w:color w:val="000000"/>
@@ -3308,7 +3983,7 @@
         <w:lang w:val="en-US" w:eastAsia="en-US"/>
       </w:rPr>
       <w:drawing>
-        <wp:inline distT="114300" distB="114300" distL="114300" distR="114300">
+        <wp:inline distT="114300" distB="114300" distL="114300" distR="114300" wp14:anchorId="3D4F21BF" wp14:editId="1FCE6106">
           <wp:extent cx="5916349" cy="104775"/>
           <wp:effectExtent l="0" t="0" r="0" b="0"/>
           <wp:docPr id="23" name="image4.png" descr="línea horizontal"/>
@@ -3348,7 +4023,7 @@
 </file>
 
 <file path=word/header2.xml><?xml version="1.0" encoding="utf-8"?>
-<w:hdr xmlns:wpc="http://schemas.microsoft.com/office/word/2010/wordprocessingCanvas" xmlns:cx="http://schemas.microsoft.com/office/drawing/2014/chartex" xmlns:mc="http://schemas.openxmlformats.org/markup-compatibility/2006" xmlns:o="urn:schemas-microsoft-com:office:office" xmlns:r="http://schemas.openxmlformats.org/officeDocument/2006/relationships" xmlns:m="http://schemas.openxmlformats.org/officeDocument/2006/math" xmlns:v="urn:schemas-microsoft-com:vml" xmlns:wp14="http://schemas.microsoft.com/office/word/2010/wordprocessingDrawing" xmlns:wp="http://schemas.openxmlformats.org/drawingml/2006/wordprocessingDrawing" xmlns:w10="urn:schemas-microsoft-com:office:word" xmlns:w="http://schemas.openxmlformats.org/wordprocessingml/2006/main" xmlns:w14="http://schemas.microsoft.com/office/word/2010/wordml" xmlns:w15="http://schemas.microsoft.com/office/word/2012/wordml" xmlns:w16se="http://schemas.microsoft.com/office/word/2015/wordml/symex" xmlns:wpg="http://schemas.microsoft.com/office/word/2010/wordprocessingGroup" xmlns:wpi="http://schemas.microsoft.com/office/word/2010/wordprocessingInk" xmlns:wne="http://schemas.microsoft.com/office/word/2006/wordml" xmlns:wps="http://schemas.microsoft.com/office/word/2010/wordprocessingShape" mc:Ignorable="w14 w15 w16se wp14">
+<w:hdr xmlns:wpc="http://schemas.microsoft.com/office/word/2010/wordprocessingCanvas" xmlns:cx="http://schemas.microsoft.com/office/drawing/2014/chartex" xmlns:cx1="http://schemas.microsoft.com/office/drawing/2015/9/8/chartex" xmlns:cx2="http://schemas.microsoft.com/office/drawing/2015/10/21/chartex" xmlns:cx3="http://schemas.microsoft.com/office/drawing/2016/5/9/chartex" xmlns:cx4="http://schemas.microsoft.com/office/drawing/2016/5/10/chartex" xmlns:cx5="http://schemas.microsoft.com/office/drawing/2016/5/11/chartex" xmlns:cx6="http://schemas.microsoft.com/office/drawing/2016/5/12/chartex" xmlns:cx7="http://schemas.microsoft.com/office/drawing/2016/5/13/chartex" xmlns:cx8="http://schemas.microsoft.com/office/drawing/2016/5/14/chartex" xmlns:mc="http://schemas.openxmlformats.org/markup-compatibility/2006" xmlns:aink="http://schemas.microsoft.com/office/drawing/2016/ink" xmlns:am3d="http://schemas.microsoft.com/office/drawing/2017/model3d" xmlns:o="urn:schemas-microsoft-com:office:office" xmlns:r="http://schemas.openxmlformats.org/officeDocument/2006/relationships" xmlns:m="http://schemas.openxmlformats.org/officeDocument/2006/math" xmlns:v="urn:schemas-microsoft-com:vml" xmlns:wp14="http://schemas.microsoft.com/office/word/2010/wordprocessingDrawing" xmlns:wp="http://schemas.openxmlformats.org/drawingml/2006/wordprocessingDrawing" xmlns:w10="urn:schemas-microsoft-com:office:word" xmlns:w="http://schemas.openxmlformats.org/wordprocessingml/2006/main" xmlns:w14="http://schemas.microsoft.com/office/word/2010/wordml" xmlns:w15="http://schemas.microsoft.com/office/word/2012/wordml" xmlns:w16cex="http://schemas.microsoft.com/office/word/2018/wordml/cex" xmlns:w16cid="http://schemas.microsoft.com/office/word/2016/wordml/cid" xmlns:w16="http://schemas.microsoft.com/office/word/2018/wordml" xmlns:w16sdtdh="http://schemas.microsoft.com/office/word/2020/wordml/sdtdatahash" xmlns:w16se="http://schemas.microsoft.com/office/word/2015/wordml/symex" xmlns:wpg="http://schemas.microsoft.com/office/word/2010/wordprocessingGroup" xmlns:wpi="http://schemas.microsoft.com/office/word/2010/wordprocessingInk" xmlns:wne="http://schemas.microsoft.com/office/word/2006/wordml" xmlns:wps="http://schemas.microsoft.com/office/word/2010/wordprocessingShape" mc:Ignorable="w14 w15 w16se w16cid w16 w16cex w16sdtdh wp14">
   <w:p>
     <w:pPr>
       <w:pBdr>
@@ -3365,7 +4040,7 @@
 </file>
 
 <file path=word/styles.xml><?xml version="1.0" encoding="utf-8"?>
-<w:styles xmlns:mc="http://schemas.openxmlformats.org/markup-compatibility/2006" xmlns:r="http://schemas.openxmlformats.org/officeDocument/2006/relationships" xmlns:w="http://schemas.openxmlformats.org/wordprocessingml/2006/main" xmlns:w14="http://schemas.microsoft.com/office/word/2010/wordml" xmlns:w15="http://schemas.microsoft.com/office/word/2012/wordml" xmlns:w16se="http://schemas.microsoft.com/office/word/2015/wordml/symex" mc:Ignorable="w14 w15 w16se">
+<w:styles xmlns:mc="http://schemas.openxmlformats.org/markup-compatibility/2006" xmlns:r="http://schemas.openxmlformats.org/officeDocument/2006/relationships" xmlns:w="http://schemas.openxmlformats.org/wordprocessingml/2006/main" xmlns:w14="http://schemas.microsoft.com/office/word/2010/wordml" xmlns:w15="http://schemas.microsoft.com/office/word/2012/wordml" xmlns:w16cex="http://schemas.microsoft.com/office/word/2018/wordml/cex" xmlns:w16cid="http://schemas.microsoft.com/office/word/2016/wordml/cid" xmlns:w16="http://schemas.microsoft.com/office/word/2018/wordml" xmlns:w16sdtdh="http://schemas.microsoft.com/office/word/2020/wordml/sdtdatahash" xmlns:w16se="http://schemas.microsoft.com/office/word/2015/wordml/symex" mc:Ignorable="w14 w15 w16se w16cid w16 w16cex w16sdtdh">
   <w:docDefaults>
     <w:rPrDefault>
       <w:rPr>
@@ -3382,7 +4057,7 @@
       </w:pPr>
     </w:pPrDefault>
   </w:docDefaults>
-  <w:latentStyles w:defLockedState="0" w:defUIPriority="99" w:defSemiHidden="0" w:defUnhideWhenUsed="0" w:defQFormat="0" w:count="371">
+  <w:latentStyles w:defLockedState="0" w:defUIPriority="99" w:defSemiHidden="0" w:defUnhideWhenUsed="0" w:defQFormat="0" w:count="376">
     <w:lsdException w:name="Normal" w:uiPriority="0" w:qFormat="1"/>
     <w:lsdException w:name="heading 1" w:uiPriority="9" w:qFormat="1"/>
     <w:lsdException w:name="heading 2" w:semiHidden="1" w:uiPriority="9" w:unhideWhenUsed="1" w:qFormat="1"/>
@@ -3488,7 +4163,6 @@
     <w:lsdException w:name="HTML Sample" w:semiHidden="1" w:unhideWhenUsed="1"/>
     <w:lsdException w:name="HTML Typewriter" w:semiHidden="1" w:unhideWhenUsed="1"/>
     <w:lsdException w:name="HTML Variable" w:semiHidden="1" w:unhideWhenUsed="1"/>
-    <w:lsdException w:name="Normal Table" w:semiHidden="1" w:unhideWhenUsed="1"/>
     <w:lsdException w:name="annotation subject" w:semiHidden="1" w:unhideWhenUsed="1"/>
     <w:lsdException w:name="No List" w:semiHidden="1" w:unhideWhenUsed="1"/>
     <w:lsdException w:name="Outline List 1" w:semiHidden="1" w:unhideWhenUsed="1"/>
@@ -3531,11 +4205,8 @@
     <w:lsdException w:name="Table Contemporary" w:semiHidden="1" w:unhideWhenUsed="1"/>
     <w:lsdException w:name="Table Elegant" w:semiHidden="1" w:unhideWhenUsed="1"/>
     <w:lsdException w:name="Table Professional" w:semiHidden="1" w:unhideWhenUsed="1"/>
-    <w:lsdException w:name="Table Subtle 1" w:semiHidden="1" w:unhideWhenUsed="1"/>
     <w:lsdException w:name="Table Subtle 2" w:semiHidden="1" w:unhideWhenUsed="1"/>
     <w:lsdException w:name="Table Web 1" w:semiHidden="1" w:unhideWhenUsed="1"/>
-    <w:lsdException w:name="Table Web 2" w:semiHidden="1" w:unhideWhenUsed="1"/>
-    <w:lsdException w:name="Table Web 3" w:semiHidden="1" w:unhideWhenUsed="1"/>
     <w:lsdException w:name="Balloon Text" w:semiHidden="1" w:unhideWhenUsed="1"/>
     <w:lsdException w:name="Table Grid" w:uiPriority="39"/>
     <w:lsdException w:name="Table Theme" w:semiHidden="1" w:unhideWhenUsed="1"/>
@@ -3754,6 +4425,11 @@
     <w:lsdException w:name="List Table 5 Dark Accent 6" w:uiPriority="50"/>
     <w:lsdException w:name="List Table 6 Colorful Accent 6" w:uiPriority="51"/>
     <w:lsdException w:name="List Table 7 Colorful Accent 6" w:uiPriority="52"/>
+    <w:lsdException w:name="Mention" w:semiHidden="1" w:unhideWhenUsed="1"/>
+    <w:lsdException w:name="Smart Hyperlink" w:semiHidden="1" w:unhideWhenUsed="1"/>
+    <w:lsdException w:name="Hashtag" w:semiHidden="1" w:unhideWhenUsed="1"/>
+    <w:lsdException w:name="Unresolved Mention" w:semiHidden="1" w:unhideWhenUsed="1"/>
+    <w:lsdException w:name="Smart Link" w:semiHidden="1" w:unhideWhenUsed="1"/>
   </w:latentStyles>
   <w:style w:type="paragraph" w:default="1" w:styleId="Normal">
     <w:name w:val="Normal"/>
@@ -3998,8 +4674,8 @@
       <w:lang w:val="es-CO"/>
     </w:rPr>
   </w:style>
-  <w:style w:type="character" w:customStyle="1" w:styleId="UnresolvedMention">
-    <w:name w:val="Unresolved Mention"/>
+  <w:style w:type="character" w:customStyle="1" w:styleId="Mencinsinresolver1">
+    <w:name w:val="Mención sin resolver1"/>
     <w:basedOn w:val="Fuentedeprrafopredeter"/>
     <w:uiPriority w:val="99"/>
     <w:semiHidden/>

</xml_diff>

<commit_message>
Aporte de scripts de la DB y url de conexión
</commit_message>
<xml_diff>
--- a/Sprint2_Equipo_Soluweb.docx
+++ b/Sprint2_Equipo_Soluweb.docx
@@ -1,6 +1,6 @@
 
 <file path=word/document.xml><?xml version="1.0" encoding="utf-8"?>
-<w:document xmlns:wpc="http://schemas.microsoft.com/office/word/2010/wordprocessingCanvas" xmlns:cx="http://schemas.microsoft.com/office/drawing/2014/chartex" xmlns:cx1="http://schemas.microsoft.com/office/drawing/2015/9/8/chartex" xmlns:cx2="http://schemas.microsoft.com/office/drawing/2015/10/21/chartex" xmlns:cx3="http://schemas.microsoft.com/office/drawing/2016/5/9/chartex" xmlns:cx4="http://schemas.microsoft.com/office/drawing/2016/5/10/chartex" xmlns:cx5="http://schemas.microsoft.com/office/drawing/2016/5/11/chartex" xmlns:cx6="http://schemas.microsoft.com/office/drawing/2016/5/12/chartex" xmlns:cx7="http://schemas.microsoft.com/office/drawing/2016/5/13/chartex" xmlns:cx8="http://schemas.microsoft.com/office/drawing/2016/5/14/chartex" xmlns:mc="http://schemas.openxmlformats.org/markup-compatibility/2006" xmlns:aink="http://schemas.microsoft.com/office/drawing/2016/ink" xmlns:am3d="http://schemas.microsoft.com/office/drawing/2017/model3d" xmlns:o="urn:schemas-microsoft-com:office:office" xmlns:r="http://schemas.openxmlformats.org/officeDocument/2006/relationships" xmlns:m="http://schemas.openxmlformats.org/officeDocument/2006/math" xmlns:v="urn:schemas-microsoft-com:vml" xmlns:wp14="http://schemas.microsoft.com/office/word/2010/wordprocessingDrawing" xmlns:wp="http://schemas.openxmlformats.org/drawingml/2006/wordprocessingDrawing" xmlns:w10="urn:schemas-microsoft-com:office:word" xmlns:w="http://schemas.openxmlformats.org/wordprocessingml/2006/main" xmlns:w14="http://schemas.microsoft.com/office/word/2010/wordml" xmlns:w15="http://schemas.microsoft.com/office/word/2012/wordml" xmlns:w16cex="http://schemas.microsoft.com/office/word/2018/wordml/cex" xmlns:w16cid="http://schemas.microsoft.com/office/word/2016/wordml/cid" xmlns:w16="http://schemas.microsoft.com/office/word/2018/wordml" xmlns:w16sdtdh="http://schemas.microsoft.com/office/word/2020/wordml/sdtdatahash" xmlns:w16se="http://schemas.microsoft.com/office/word/2015/wordml/symex" xmlns:wpg="http://schemas.microsoft.com/office/word/2010/wordprocessingGroup" xmlns:wpi="http://schemas.microsoft.com/office/word/2010/wordprocessingInk" xmlns:wne="http://schemas.microsoft.com/office/word/2006/wordml" xmlns:wps="http://schemas.microsoft.com/office/word/2010/wordprocessingShape" mc:Ignorable="w14 w15 w16se w16cid w16 w16cex w16sdtdh wp14">
+<w:document xmlns:wpc="http://schemas.microsoft.com/office/word/2010/wordprocessingCanvas" xmlns:cx="http://schemas.microsoft.com/office/drawing/2014/chartex" xmlns:mc="http://schemas.openxmlformats.org/markup-compatibility/2006" xmlns:o="urn:schemas-microsoft-com:office:office" xmlns:r="http://schemas.openxmlformats.org/officeDocument/2006/relationships" xmlns:m="http://schemas.openxmlformats.org/officeDocument/2006/math" xmlns:v="urn:schemas-microsoft-com:vml" xmlns:wp14="http://schemas.microsoft.com/office/word/2010/wordprocessingDrawing" xmlns:wp="http://schemas.openxmlformats.org/drawingml/2006/wordprocessingDrawing" xmlns:w10="urn:schemas-microsoft-com:office:word" xmlns:w="http://schemas.openxmlformats.org/wordprocessingml/2006/main" xmlns:w14="http://schemas.microsoft.com/office/word/2010/wordml" xmlns:w15="http://schemas.microsoft.com/office/word/2012/wordml" xmlns:w16se="http://schemas.microsoft.com/office/word/2015/wordml/symex" xmlns:wpg="http://schemas.microsoft.com/office/word/2010/wordprocessingGroup" xmlns:wpi="http://schemas.microsoft.com/office/word/2010/wordprocessingInk" xmlns:wne="http://schemas.microsoft.com/office/word/2006/wordml" xmlns:wps="http://schemas.microsoft.com/office/word/2010/wordprocessingShape" mc:Ignorable="w14 w15 w16se wp14">
   <w:background w:color="FFFFFF"/>
   <w:body>
     <w:p>
@@ -21,7 +21,7 @@
           <w:color w:val="000000"/>
           <w:sz w:val="24"/>
           <w:szCs w:val="24"/>
-          <w:lang w:val="en-US" w:eastAsia="en-US"/>
+          <w:lang w:val="es-CO"/>
         </w:rPr>
         <w:drawing>
           <wp:inline distT="0" distB="0" distL="0" distR="0" wp14:anchorId="3D7C51FD" wp14:editId="65621BFE">
@@ -415,6 +415,7 @@
       <w:bookmarkStart w:id="3" w:name="_heading=h.3znysh7" w:colFirst="0" w:colLast="0"/>
       <w:bookmarkEnd w:id="3"/>
       <w:r>
+        <w:lastRenderedPageBreak/>
         <w:t>Descripción del proceso que se llevó a cabo para cumplir con los requerimientos de este sprint</w:t>
       </w:r>
       <w:r>
@@ -1846,7 +1847,6 @@
                 <w:sz w:val="20"/>
                 <w:szCs w:val="20"/>
               </w:rPr>
-              <w:lastRenderedPageBreak/>
               <w:t>Slayder Rivera</w:t>
             </w:r>
           </w:p>
@@ -2075,7 +2075,7 @@
       <w:r>
         <w:rPr>
           <w:noProof/>
-          <w:lang w:val="en-US" w:eastAsia="en-US"/>
+          <w:lang w:val="es-CO"/>
         </w:rPr>
         <w:drawing>
           <wp:inline distT="0" distB="0" distL="0" distR="0" wp14:anchorId="7FD8CB3E" wp14:editId="3AF9FFE9">
@@ -2186,7 +2186,6 @@
     </w:p>
     <w:p>
       <w:pPr>
-        <w:jc w:val="center"/>
         <w:rPr>
           <w:b/>
         </w:rPr>
@@ -2211,434 +2210,202 @@
       </w:r>
     </w:p>
     <w:p>
-      <w:pPr>
-        <w:jc w:val="center"/>
-      </w:pPr>
-      <w:proofErr w:type="spellStart"/>
-      <w:proofErr w:type="gramStart"/>
-      <w:r>
-        <w:t>db.usuarios</w:t>
-      </w:r>
-      <w:proofErr w:type="gramEnd"/>
-      <w:r>
-        <w:t>.insertOne</w:t>
-      </w:r>
-      <w:proofErr w:type="spellEnd"/>
-      <w:r>
-        <w:t>({correo:"jorgeriosgomez@gmail.com",</w:t>
-      </w:r>
-    </w:p>
-    <w:p>
-      <w:pPr>
-        <w:jc w:val="center"/>
-      </w:pPr>
+      <w:r>
+        <w:t>db.usuarios.insertOne({correo:"jorgeriosgomez@gmail.com",</w:t>
+      </w:r>
+    </w:p>
+    <w:p>
       <w:r>
         <w:t xml:space="preserve">            identificacion:"717272727",</w:t>
       </w:r>
     </w:p>
     <w:p>
-      <w:pPr>
-        <w:jc w:val="center"/>
-      </w:pPr>
+      <w:r>
+        <w:t xml:space="preserve">            nombreCompleto:"Jorge Rios",</w:t>
+      </w:r>
+    </w:p>
+    <w:p>
+      <w:r>
+        <w:t xml:space="preserve">            contrasena:"12345",</w:t>
+      </w:r>
+    </w:p>
+    <w:p>
+      <w:r>
+        <w:t xml:space="preserve">            rol:"Lider",</w:t>
+      </w:r>
+    </w:p>
+    <w:p>
+      <w:r>
+        <w:t xml:space="preserve">            estado:"Activo"});</w:t>
+      </w:r>
+    </w:p>
+    <w:p>
+      <w:pPr>
+        <w:rPr>
+          <w:b/>
+        </w:rPr>
+      </w:pPr>
+    </w:p>
+    <w:p>
+      <w:r>
+        <w:rPr>
+          <w:b/>
+        </w:rPr>
+        <w:t>POBLACION DEL DOCUMENTO USUARIOS CON VARIOS USUARIOS</w:t>
+      </w:r>
+      <w:r>
+        <w:t xml:space="preserve"> </w:t>
+      </w:r>
+    </w:p>
+    <w:p>
+      <w:r>
+        <w:t>db.usuarios.insertMany([{correo:"jorgeriosgomez@gmail.com",</w:t>
+      </w:r>
+    </w:p>
+    <w:p>
+      <w:r>
+        <w:t xml:space="preserve">            nombreCompleto:"Jorge Rios",contrasena:"12345",</w:t>
+      </w:r>
+    </w:p>
+    <w:p>
+      <w:r>
+        <w:t xml:space="preserve">            rol:"Admin",</w:t>
+      </w:r>
+    </w:p>
+    <w:p>
+      <w:r>
+        <w:t xml:space="preserve">            estado:"Inactivo"},</w:t>
+      </w:r>
+    </w:p>
+    <w:p>
+      <w:r>
+        <w:t xml:space="preserve">            {correo:"csantacruz@valledelcauca.gov.co",</w:t>
+      </w:r>
+    </w:p>
+    <w:p>
+      <w:r>
+        <w:t xml:space="preserve">            nombreCompleto:"Carlos Santacruz",</w:t>
+      </w:r>
+    </w:p>
+    <w:p>
+      <w:r>
+        <w:t xml:space="preserve">            contrasena:"12345",</w:t>
+      </w:r>
+    </w:p>
+    <w:p>
+      <w:r>
+        <w:t xml:space="preserve">            rol:"Lider",</w:t>
+      </w:r>
+    </w:p>
+    <w:p>
+      <w:r>
+        <w:t xml:space="preserve">            estado:"Inactivo"},</w:t>
+      </w:r>
+    </w:p>
+    <w:p>
+      <w:r>
+        <w:t xml:space="preserve">            {correo:"mariaisabel.es@gmail.com",</w:t>
+      </w:r>
+    </w:p>
+    <w:p>
+      <w:r>
+        <w:t xml:space="preserve">            nombreCompleto:"Maria Isabel Escobar",</w:t>
+      </w:r>
+    </w:p>
+    <w:p>
+      <w:r>
+        <w:t xml:space="preserve">            contrasena:"12345",</w:t>
+      </w:r>
+    </w:p>
+    <w:p>
+      <w:r>
+        <w:t xml:space="preserve">            rol:"Estudiante",</w:t>
+      </w:r>
+    </w:p>
+    <w:p>
+      <w:r>
+        <w:t xml:space="preserve">            estado:"Inactivo"}, </w:t>
+      </w:r>
+    </w:p>
+    <w:p>
+      <w:r>
+        <w:t xml:space="preserve">            {correo:"slayder_2@hotmail.com",</w:t>
+      </w:r>
+    </w:p>
+    <w:p>
+      <w:r>
+        <w:t xml:space="preserve">            nombreCompleto:"Slayder Rivera",</w:t>
+      </w:r>
+    </w:p>
+    <w:p>
+      <w:r>
+        <w:t xml:space="preserve">            contrasena:"12345",</w:t>
+      </w:r>
+    </w:p>
+    <w:p>
+      <w:r>
+        <w:t xml:space="preserve">            rol:"Estudiante",</w:t>
+      </w:r>
+    </w:p>
+    <w:p>
+      <w:r>
+        <w:t xml:space="preserve">            estado:"Inactivo"} ]);</w:t>
+      </w:r>
+    </w:p>
+    <w:p/>
+    <w:p/>
+    <w:p/>
+    <w:p>
+      <w:pPr>
+        <w:rPr>
+          <w:b/>
+        </w:rPr>
+      </w:pPr>
+      <w:r>
+        <w:rPr>
+          <w:b/>
+        </w:rPr>
+        <w:t>CONSULTA DE TODOS LOS USUARIOS</w:t>
+      </w:r>
+    </w:p>
+    <w:p>
+      <w:r>
+        <w:t xml:space="preserve">db.usuarios.find() </w:t>
+      </w:r>
+    </w:p>
+    <w:p/>
+    <w:p>
       <w:r>
         <w:t xml:space="preserve">            </w:t>
       </w:r>
-      <w:proofErr w:type="spellStart"/>
-      <w:r>
-        <w:t>nombreCompleto</w:t>
-      </w:r>
-      <w:proofErr w:type="spellEnd"/>
-      <w:r>
-        <w:t xml:space="preserve">:"Jorge </w:t>
-      </w:r>
-      <w:proofErr w:type="spellStart"/>
-      <w:r>
-        <w:t>Rios</w:t>
-      </w:r>
-      <w:proofErr w:type="spellEnd"/>
-      <w:r>
-        <w:t>",</w:t>
-      </w:r>
-    </w:p>
-    <w:p>
-      <w:pPr>
-        <w:jc w:val="center"/>
-      </w:pPr>
-      <w:r>
-        <w:t xml:space="preserve">            contrasena:"12345",</w:t>
-      </w:r>
-    </w:p>
-    <w:p>
-      <w:pPr>
-        <w:jc w:val="center"/>
-      </w:pPr>
-      <w:r>
-        <w:t xml:space="preserve">            rol:"</w:t>
-      </w:r>
-      <w:proofErr w:type="spellStart"/>
-      <w:r>
-        <w:t>Lider</w:t>
-      </w:r>
-      <w:proofErr w:type="spellEnd"/>
-      <w:r>
-        <w:t>",</w:t>
-      </w:r>
-    </w:p>
-    <w:p>
-      <w:pPr>
-        <w:jc w:val="center"/>
-      </w:pPr>
-      <w:r>
-        <w:t xml:space="preserve">            </w:t>
-      </w:r>
-      <w:proofErr w:type="spellStart"/>
-      <w:r>
-        <w:t>estado:"Activo</w:t>
-      </w:r>
-      <w:proofErr w:type="spellEnd"/>
-      <w:r>
-        <w:t>"});</w:t>
-      </w:r>
-    </w:p>
-    <w:p>
-      <w:pPr>
-        <w:jc w:val="center"/>
+    </w:p>
+    <w:p>
+      <w:pPr>
         <w:rPr>
           <w:b/>
         </w:rPr>
       </w:pPr>
-    </w:p>
-    <w:p>
-      <w:pPr>
-        <w:jc w:val="center"/>
-      </w:pPr>
       <w:r>
         <w:rPr>
           <w:b/>
         </w:rPr>
-        <w:t>POBLACION DEL DOCUMENTO USUARIOS CON VARIOS USUARIOS</w:t>
-      </w:r>
-      <w:r>
-        <w:t xml:space="preserve"> </w:t>
-      </w:r>
-    </w:p>
-    <w:p>
-      <w:pPr>
-        <w:jc w:val="center"/>
-      </w:pPr>
-      <w:proofErr w:type="spellStart"/>
-      <w:proofErr w:type="gramStart"/>
-      <w:r>
-        <w:t>db.usuarios</w:t>
-      </w:r>
-      <w:proofErr w:type="gramEnd"/>
-      <w:r>
-        <w:t>.insertMany</w:t>
-      </w:r>
-      <w:proofErr w:type="spellEnd"/>
-      <w:r>
-        <w:t>([{correo:"jorgeriosgomez@gmail.com",</w:t>
-      </w:r>
-    </w:p>
-    <w:p>
-      <w:pPr>
-        <w:jc w:val="center"/>
-      </w:pPr>
-      <w:r>
-        <w:t xml:space="preserve">            </w:t>
-      </w:r>
-      <w:proofErr w:type="spellStart"/>
-      <w:r>
-        <w:t>nombreCompleto</w:t>
-      </w:r>
-      <w:proofErr w:type="spellEnd"/>
-      <w:r>
-        <w:t>:"Jorge Rios</w:t>
-      </w:r>
-      <w:proofErr w:type="gramStart"/>
-      <w:r>
-        <w:t>",contrasena</w:t>
-      </w:r>
-      <w:proofErr w:type="gramEnd"/>
-      <w:r>
-        <w:t>:"12345",</w:t>
-      </w:r>
-    </w:p>
-    <w:p>
-      <w:pPr>
-        <w:jc w:val="center"/>
-      </w:pPr>
-      <w:r>
-        <w:t xml:space="preserve">            rol:"</w:t>
-      </w:r>
-      <w:proofErr w:type="spellStart"/>
-      <w:r>
-        <w:t>Admin</w:t>
-      </w:r>
-      <w:proofErr w:type="spellEnd"/>
-      <w:r>
-        <w:t>",</w:t>
-      </w:r>
-    </w:p>
-    <w:p>
-      <w:pPr>
-        <w:jc w:val="center"/>
-      </w:pPr>
-      <w:r>
-        <w:t xml:space="preserve">            </w:t>
-      </w:r>
-      <w:proofErr w:type="spellStart"/>
-      <w:r>
-        <w:t>estado:"Inactivo</w:t>
-      </w:r>
-      <w:proofErr w:type="spellEnd"/>
-      <w:r>
-        <w:t>"},</w:t>
-      </w:r>
-    </w:p>
-    <w:p>
-      <w:pPr>
-        <w:jc w:val="center"/>
-      </w:pPr>
-      <w:r>
-        <w:t xml:space="preserve">            {</w:t>
-      </w:r>
-      <w:proofErr w:type="spellStart"/>
-      <w:r>
-        <w:t>correo:"csantacruz@valledelcauca.gov.co</w:t>
-      </w:r>
-      <w:proofErr w:type="spellEnd"/>
-      <w:r>
-        <w:t>",</w:t>
-      </w:r>
-    </w:p>
-    <w:p>
-      <w:pPr>
-        <w:jc w:val="center"/>
-      </w:pPr>
-      <w:r>
-        <w:t xml:space="preserve">            </w:t>
-      </w:r>
-      <w:proofErr w:type="spellStart"/>
-      <w:r>
-        <w:t>nombreCompleto</w:t>
-      </w:r>
-      <w:proofErr w:type="spellEnd"/>
-      <w:r>
-        <w:t>:"Carlos Santacruz",</w:t>
-      </w:r>
-    </w:p>
-    <w:p>
-      <w:pPr>
-        <w:jc w:val="center"/>
-      </w:pPr>
-      <w:r>
-        <w:t xml:space="preserve">            contrasena:"12345",</w:t>
-      </w:r>
-    </w:p>
-    <w:p>
-      <w:pPr>
-        <w:jc w:val="center"/>
-      </w:pPr>
-      <w:r>
-        <w:t xml:space="preserve">            rol:"</w:t>
-      </w:r>
-      <w:proofErr w:type="spellStart"/>
-      <w:r>
-        <w:t>Lider</w:t>
-      </w:r>
-      <w:proofErr w:type="spellEnd"/>
-      <w:r>
-        <w:t>",</w:t>
-      </w:r>
-    </w:p>
-    <w:p>
-      <w:pPr>
-        <w:jc w:val="center"/>
-      </w:pPr>
-      <w:r>
-        <w:t xml:space="preserve">            </w:t>
-      </w:r>
-      <w:proofErr w:type="spellStart"/>
-      <w:r>
-        <w:t>estado:"Inactivo</w:t>
-      </w:r>
-      <w:proofErr w:type="spellEnd"/>
-      <w:r>
-        <w:t>"},</w:t>
-      </w:r>
-    </w:p>
-    <w:p>
-      <w:pPr>
-        <w:jc w:val="center"/>
-      </w:pPr>
-      <w:r>
-        <w:t xml:space="preserve">            {correo:"mariaisabel.es@gmail.com",</w:t>
-      </w:r>
-    </w:p>
-    <w:p>
-      <w:pPr>
-        <w:jc w:val="center"/>
-      </w:pPr>
-      <w:r>
-        <w:t xml:space="preserve">            </w:t>
-      </w:r>
-      <w:proofErr w:type="spellStart"/>
-      <w:r>
-        <w:t>nombreCompleto</w:t>
-      </w:r>
-      <w:proofErr w:type="spellEnd"/>
-      <w:r>
-        <w:t>:"</w:t>
-      </w:r>
-      <w:proofErr w:type="spellStart"/>
-      <w:r>
-        <w:t>Maria</w:t>
-      </w:r>
-      <w:proofErr w:type="spellEnd"/>
-      <w:r>
-        <w:t xml:space="preserve"> Isabel Escobar",</w:t>
-      </w:r>
-    </w:p>
-    <w:p>
-      <w:pPr>
-        <w:jc w:val="center"/>
-      </w:pPr>
-      <w:r>
-        <w:t xml:space="preserve">            contrasena:"12345",</w:t>
-      </w:r>
-    </w:p>
-    <w:p>
-      <w:pPr>
-        <w:jc w:val="center"/>
-      </w:pPr>
-      <w:r>
-        <w:lastRenderedPageBreak/>
-        <w:t xml:space="preserve">            </w:t>
-      </w:r>
-      <w:proofErr w:type="spellStart"/>
-      <w:r>
-        <w:t>rol:"Estudiante</w:t>
-      </w:r>
-      <w:proofErr w:type="spellEnd"/>
-      <w:r>
-        <w:t>",</w:t>
-      </w:r>
-    </w:p>
-    <w:p>
-      <w:pPr>
-        <w:jc w:val="center"/>
-      </w:pPr>
-      <w:r>
-        <w:t xml:space="preserve">            </w:t>
-      </w:r>
-      <w:proofErr w:type="spellStart"/>
-      <w:r>
-        <w:t>estado:"Inactivo</w:t>
-      </w:r>
-      <w:proofErr w:type="spellEnd"/>
-      <w:r>
-        <w:t xml:space="preserve">"}, </w:t>
-      </w:r>
-    </w:p>
-    <w:p>
-      <w:pPr>
-        <w:jc w:val="center"/>
-      </w:pPr>
-      <w:r>
-        <w:t xml:space="preserve">            {correo:"slayder_2@hotmail.com",</w:t>
-      </w:r>
-    </w:p>
-    <w:p>
-      <w:pPr>
-        <w:jc w:val="center"/>
-      </w:pPr>
-      <w:r>
-        <w:t xml:space="preserve">            </w:t>
-      </w:r>
-      <w:proofErr w:type="spellStart"/>
-      <w:r>
-        <w:t>nombreCompleto</w:t>
-      </w:r>
-      <w:proofErr w:type="spellEnd"/>
-      <w:r>
-        <w:t>:"</w:t>
-      </w:r>
-      <w:proofErr w:type="spellStart"/>
-      <w:r>
-        <w:t>Slayder</w:t>
-      </w:r>
-      <w:proofErr w:type="spellEnd"/>
-      <w:r>
-        <w:t xml:space="preserve"> Rivera",</w:t>
-      </w:r>
-    </w:p>
-    <w:p>
-      <w:pPr>
-        <w:jc w:val="center"/>
-      </w:pPr>
-      <w:r>
-        <w:t xml:space="preserve">            contrasena:"12345",</w:t>
-      </w:r>
-    </w:p>
-    <w:p>
-      <w:pPr>
-        <w:jc w:val="center"/>
-      </w:pPr>
-      <w:r>
-        <w:t xml:space="preserve">            </w:t>
-      </w:r>
-      <w:proofErr w:type="spellStart"/>
-      <w:r>
-        <w:t>rol:"Estudiante</w:t>
-      </w:r>
-      <w:proofErr w:type="spellEnd"/>
-      <w:r>
-        <w:t>",</w:t>
-      </w:r>
-    </w:p>
-    <w:p>
-      <w:pPr>
-        <w:jc w:val="center"/>
-      </w:pPr>
-      <w:r>
-        <w:t xml:space="preserve">            </w:t>
-      </w:r>
-      <w:proofErr w:type="spellStart"/>
-      <w:r>
-        <w:t>estado:"Inactivo</w:t>
-      </w:r>
-      <w:proofErr w:type="spellEnd"/>
-      <w:r>
-        <w:t>"</w:t>
-      </w:r>
-      <w:proofErr w:type="gramStart"/>
-      <w:r>
-        <w:t>} ]</w:t>
-      </w:r>
-      <w:proofErr w:type="gramEnd"/>
-      <w:r>
-        <w:t>);</w:t>
-      </w:r>
-    </w:p>
-    <w:p>
-      <w:pPr>
-        <w:jc w:val="center"/>
-      </w:pPr>
-    </w:p>
-    <w:p>
-      <w:pPr>
-        <w:jc w:val="center"/>
-      </w:pPr>
-    </w:p>
-    <w:p>
-      <w:pPr>
-        <w:jc w:val="center"/>
-      </w:pPr>
-    </w:p>
-    <w:p>
-      <w:pPr>
-        <w:jc w:val="center"/>
+        <w:t>ACTUALIZACIÓN DE DOCUMENTO USUARIO</w:t>
+      </w:r>
+    </w:p>
+    <w:p>
+      <w:r>
+        <w:t>db.usuarios.updateOne({correo:"csantacruz@valledelcauca.gov.co"}</w:t>
+      </w:r>
+    </w:p>
+    <w:p>
+      <w:r>
+        <w:t xml:space="preserve">                       ,{$set:{estado:"Activo"}});</w:t>
+      </w:r>
+    </w:p>
+    <w:p/>
+    <w:p/>
+    <w:p>
+      <w:pPr>
         <w:rPr>
           <w:b/>
         </w:rPr>
@@ -2647,43 +2414,18 @@
         <w:rPr>
           <w:b/>
         </w:rPr>
-        <w:t>CONSULTA DE TODOS LOS USUARIOS</w:t>
-      </w:r>
-    </w:p>
-    <w:p>
-      <w:pPr>
-        <w:jc w:val="center"/>
-      </w:pPr>
-      <w:proofErr w:type="spellStart"/>
-      <w:proofErr w:type="gramStart"/>
-      <w:r>
-        <w:t>db.usuarios</w:t>
-      </w:r>
-      <w:proofErr w:type="gramEnd"/>
-      <w:r>
-        <w:t>.find</w:t>
-      </w:r>
-      <w:proofErr w:type="spellEnd"/>
-      <w:r>
-        <w:t xml:space="preserve">() </w:t>
-      </w:r>
-    </w:p>
-    <w:p>
-      <w:pPr>
-        <w:jc w:val="center"/>
-      </w:pPr>
-    </w:p>
-    <w:p>
-      <w:pPr>
-        <w:jc w:val="center"/>
-      </w:pPr>
-      <w:r>
-        <w:t xml:space="preserve">            </w:t>
-      </w:r>
-    </w:p>
-    <w:p>
-      <w:pPr>
-        <w:jc w:val="center"/>
+        <w:t>CONSULTA DE TODOS LOS PROYECTOS</w:t>
+      </w:r>
+    </w:p>
+    <w:p>
+      <w:r>
+        <w:t>db.proyectos.find();</w:t>
+      </w:r>
+    </w:p>
+    <w:p/>
+    <w:p/>
+    <w:p>
+      <w:pPr>
         <w:rPr>
           <w:b/>
         </w:rPr>
@@ -2692,72 +2434,23 @@
         <w:rPr>
           <w:b/>
         </w:rPr>
-        <w:t>ACTUALIZACIÓN DE DOCUMENTO USUARIO</w:t>
-      </w:r>
-    </w:p>
-    <w:p>
-      <w:pPr>
-        <w:jc w:val="center"/>
-      </w:pPr>
-      <w:proofErr w:type="spellStart"/>
-      <w:proofErr w:type="gramStart"/>
-      <w:r>
-        <w:t>db.usuarios</w:t>
-      </w:r>
-      <w:proofErr w:type="gramEnd"/>
-      <w:r>
-        <w:t>.updateOne</w:t>
-      </w:r>
-      <w:proofErr w:type="spellEnd"/>
-      <w:r>
-        <w:t>({</w:t>
-      </w:r>
-      <w:proofErr w:type="spellStart"/>
-      <w:r>
-        <w:t>correo:"csantacruz@valledelcauca.gov.co</w:t>
-      </w:r>
-      <w:proofErr w:type="spellEnd"/>
-      <w:r>
-        <w:t>"}</w:t>
-      </w:r>
-    </w:p>
-    <w:p>
-      <w:pPr>
-        <w:jc w:val="center"/>
-      </w:pPr>
-      <w:r>
-        <w:t xml:space="preserve">                       </w:t>
-      </w:r>
-      <w:proofErr w:type="gramStart"/>
-      <w:r>
-        <w:t>,{</w:t>
-      </w:r>
-      <w:proofErr w:type="gramEnd"/>
-      <w:r>
-        <w:t>$set:{</w:t>
-      </w:r>
-      <w:proofErr w:type="spellStart"/>
-      <w:r>
-        <w:t>estado:"Activo</w:t>
-      </w:r>
-      <w:proofErr w:type="spellEnd"/>
-      <w:r>
-        <w:t>"}});</w:t>
-      </w:r>
-    </w:p>
-    <w:p>
-      <w:pPr>
-        <w:jc w:val="center"/>
-      </w:pPr>
-    </w:p>
-    <w:p>
-      <w:pPr>
-        <w:jc w:val="center"/>
-      </w:pPr>
-    </w:p>
-    <w:p>
-      <w:pPr>
-        <w:jc w:val="center"/>
+        <w:t>ACTUALIZACIÓN DE DATOS DEL ESTADO DEL PROYECTO</w:t>
+      </w:r>
+    </w:p>
+    <w:p>
+      <w:r>
+        <w:t>db.proyectos.updateOne({nombreProyecto:"soluweb"},</w:t>
+      </w:r>
+    </w:p>
+    <w:p>
+      <w:r>
+        <w:t>{$set:{estadoProyecto:"Aprobado"}});</w:t>
+      </w:r>
+    </w:p>
+    <w:p/>
+    <w:p/>
+    <w:p>
+      <w:pPr>
         <w:rPr>
           <w:b/>
         </w:rPr>
@@ -2766,119 +2459,35 @@
         <w:rPr>
           <w:b/>
         </w:rPr>
-        <w:t>CONSULTA DE TODOS LOS PROYECTOS</w:t>
-      </w:r>
-    </w:p>
-    <w:p>
-      <w:pPr>
-        <w:jc w:val="center"/>
-      </w:pPr>
-      <w:proofErr w:type="spellStart"/>
-      <w:proofErr w:type="gramStart"/>
-      <w:r>
-        <w:t>db.proyectos</w:t>
-      </w:r>
-      <w:proofErr w:type="gramEnd"/>
-      <w:r>
-        <w:t>.find</w:t>
-      </w:r>
-      <w:proofErr w:type="spellEnd"/>
-      <w:r>
-        <w:t>();</w:t>
-      </w:r>
-    </w:p>
-    <w:p>
-      <w:pPr>
-        <w:jc w:val="center"/>
-      </w:pPr>
-    </w:p>
-    <w:p>
-      <w:pPr>
-        <w:jc w:val="center"/>
-      </w:pPr>
-    </w:p>
-    <w:p>
-      <w:pPr>
-        <w:jc w:val="center"/>
+        <w:t>ACTUALIZACIÓN DE LA FASE DE UN PROYE</w:t>
+      </w:r>
+      <w:r>
         <w:rPr>
           <w:b/>
         </w:rPr>
-      </w:pPr>
+        <w:t>C</w:t>
+      </w:r>
       <w:r>
         <w:rPr>
           <w:b/>
         </w:rPr>
-        <w:t>ACTUALIZACIÓN DE DATOS DEL ESTADO DEL PROYECTO</w:t>
-      </w:r>
-    </w:p>
-    <w:p>
-      <w:pPr>
-        <w:jc w:val="center"/>
-      </w:pPr>
-      <w:proofErr w:type="spellStart"/>
-      <w:proofErr w:type="gramStart"/>
-      <w:r>
-        <w:t>db.proyectos</w:t>
-      </w:r>
-      <w:proofErr w:type="gramEnd"/>
-      <w:r>
-        <w:t>.updateOne</w:t>
-      </w:r>
-      <w:proofErr w:type="spellEnd"/>
-      <w:r>
-        <w:t>({</w:t>
-      </w:r>
-      <w:proofErr w:type="spellStart"/>
-      <w:r>
-        <w:t>nombreProyecto</w:t>
-      </w:r>
-      <w:proofErr w:type="spellEnd"/>
-      <w:r>
-        <w:t>:"</w:t>
-      </w:r>
-      <w:proofErr w:type="spellStart"/>
-      <w:r>
-        <w:t>soluweb</w:t>
-      </w:r>
-      <w:proofErr w:type="spellEnd"/>
-      <w:r>
-        <w:t>"},</w:t>
-      </w:r>
-    </w:p>
-    <w:p>
-      <w:pPr>
-        <w:jc w:val="center"/>
-      </w:pPr>
-      <w:r>
-        <w:t>{$</w:t>
-      </w:r>
-      <w:proofErr w:type="gramStart"/>
-      <w:r>
-        <w:t>set:{</w:t>
-      </w:r>
-      <w:proofErr w:type="spellStart"/>
-      <w:proofErr w:type="gramEnd"/>
-      <w:r>
-        <w:t>estadoProyecto</w:t>
-      </w:r>
-      <w:proofErr w:type="spellEnd"/>
-      <w:r>
-        <w:t>:"Aprobado"}});</w:t>
-      </w:r>
-    </w:p>
-    <w:p>
-      <w:pPr>
-        <w:jc w:val="center"/>
-      </w:pPr>
-    </w:p>
-    <w:p>
-      <w:pPr>
-        <w:jc w:val="center"/>
-      </w:pPr>
-    </w:p>
-    <w:p>
-      <w:pPr>
-        <w:jc w:val="center"/>
+        <w:t>TO</w:t>
+      </w:r>
+    </w:p>
+    <w:p>
+      <w:r>
+        <w:t>db.proyectos.updateOne({nombreProyecto:"soluweb"},</w:t>
+      </w:r>
+    </w:p>
+    <w:p>
+      <w:r>
+        <w:t>{$set:{fase:"Terminado"}});</w:t>
+      </w:r>
+    </w:p>
+    <w:p/>
+    <w:p/>
+    <w:p>
+      <w:pPr>
         <w:rPr>
           <w:b/>
         </w:rPr>
@@ -2887,129 +2496,16 @@
         <w:rPr>
           <w:b/>
         </w:rPr>
-        <w:t>ACTUALIZACIÓN DE LA FASE DE UN PROYE</w:t>
-      </w:r>
-      <w:r>
-        <w:rPr>
-          <w:b/>
-        </w:rPr>
-        <w:t>C</w:t>
-      </w:r>
-      <w:r>
-        <w:rPr>
-          <w:b/>
-        </w:rPr>
-        <w:t>TO</w:t>
-      </w:r>
-    </w:p>
-    <w:p>
-      <w:pPr>
-        <w:jc w:val="center"/>
-      </w:pPr>
-      <w:proofErr w:type="spellStart"/>
-      <w:proofErr w:type="gramStart"/>
-      <w:r>
-        <w:t>db.proyectos</w:t>
-      </w:r>
-      <w:proofErr w:type="gramEnd"/>
-      <w:r>
-        <w:t>.updateOne</w:t>
-      </w:r>
-      <w:proofErr w:type="spellEnd"/>
-      <w:r>
-        <w:t>({</w:t>
-      </w:r>
-      <w:proofErr w:type="spellStart"/>
-      <w:r>
-        <w:t>nombreProyecto</w:t>
-      </w:r>
-      <w:proofErr w:type="spellEnd"/>
-      <w:r>
-        <w:t>:"</w:t>
-      </w:r>
-      <w:proofErr w:type="spellStart"/>
-      <w:r>
-        <w:t>soluweb</w:t>
-      </w:r>
-      <w:proofErr w:type="spellEnd"/>
-      <w:r>
-        <w:t>"},</w:t>
-      </w:r>
-    </w:p>
-    <w:p>
-      <w:pPr>
-        <w:jc w:val="center"/>
-      </w:pPr>
-      <w:r>
-        <w:t>{$</w:t>
-      </w:r>
-      <w:proofErr w:type="gramStart"/>
-      <w:r>
-        <w:t>set:{</w:t>
-      </w:r>
-      <w:proofErr w:type="spellStart"/>
-      <w:proofErr w:type="gramEnd"/>
-      <w:r>
-        <w:t>fase:"Terminado</w:t>
-      </w:r>
-      <w:proofErr w:type="spellEnd"/>
-      <w:r>
-        <w:t>"}});</w:t>
-      </w:r>
-    </w:p>
-    <w:p>
-      <w:pPr>
-        <w:jc w:val="center"/>
-      </w:pPr>
-    </w:p>
-    <w:p>
-      <w:pPr>
-        <w:jc w:val="center"/>
-      </w:pPr>
-    </w:p>
-    <w:p>
-      <w:pPr>
-        <w:jc w:val="center"/>
-        <w:rPr>
-          <w:b/>
-        </w:rPr>
-      </w:pPr>
-      <w:r>
-        <w:rPr>
-          <w:b/>
-        </w:rPr>
         <w:t>CONSULTA DE LOS USUARIOS QUE TIENEN ROL DE ESTUDIANTE</w:t>
       </w:r>
     </w:p>
     <w:p>
-      <w:pPr>
-        <w:jc w:val="center"/>
-      </w:pPr>
-      <w:proofErr w:type="spellStart"/>
-      <w:proofErr w:type="gramStart"/>
-      <w:r>
-        <w:t>db.usuarios</w:t>
-      </w:r>
-      <w:proofErr w:type="gramEnd"/>
-      <w:r>
-        <w:t>.find</w:t>
-      </w:r>
-      <w:proofErr w:type="spellEnd"/>
-      <w:r>
-        <w:t>({</w:t>
-      </w:r>
-      <w:proofErr w:type="spellStart"/>
-      <w:r>
-        <w:t>rol:"Estudiante</w:t>
-      </w:r>
-      <w:proofErr w:type="spellEnd"/>
-      <w:r>
-        <w:t>"});</w:t>
-      </w:r>
-    </w:p>
-    <w:p>
-      <w:pPr>
-        <w:jc w:val="center"/>
+      <w:r>
+        <w:t>db.usuarios.find({rol:"Estudiante"});</w:t>
+      </w:r>
+    </w:p>
+    <w:p>
+      <w:pPr>
         <w:rPr>
           <w:b/>
           <w:bCs/>
@@ -3018,7 +2514,6 @@
     </w:p>
     <w:p>
       <w:pPr>
-        <w:jc w:val="center"/>
         <w:rPr>
           <w:b/>
           <w:bCs/>
@@ -3033,63 +2528,18 @@
       </w:r>
     </w:p>
     <w:p>
-      <w:pPr>
-        <w:jc w:val="center"/>
-      </w:pPr>
-      <w:proofErr w:type="spellStart"/>
-      <w:proofErr w:type="gramStart"/>
-      <w:r>
-        <w:t>db.usuarios</w:t>
-      </w:r>
-      <w:proofErr w:type="gramEnd"/>
-      <w:r>
-        <w:t>.updateOne</w:t>
-      </w:r>
-      <w:proofErr w:type="spellEnd"/>
-      <w:r>
-        <w:t>({</w:t>
-      </w:r>
-      <w:proofErr w:type="spellStart"/>
-      <w:r>
-        <w:t>correo:"csantacruz@valledelcauca.gov.co</w:t>
-      </w:r>
-      <w:proofErr w:type="spellEnd"/>
-      <w:r>
-        <w:t>"}</w:t>
-      </w:r>
-    </w:p>
-    <w:p>
-      <w:pPr>
-        <w:jc w:val="center"/>
-      </w:pPr>
-      <w:r>
-        <w:t xml:space="preserve">                       </w:t>
-      </w:r>
-      <w:proofErr w:type="gramStart"/>
-      <w:r>
-        <w:t>,{</w:t>
-      </w:r>
-      <w:proofErr w:type="gramEnd"/>
-      <w:r>
-        <w:t>$set:{</w:t>
-      </w:r>
-      <w:proofErr w:type="spellStart"/>
-      <w:r>
-        <w:t>estado:"Autorizado</w:t>
-      </w:r>
-      <w:proofErr w:type="spellEnd"/>
-      <w:r>
-        <w:t>"}});</w:t>
-      </w:r>
-    </w:p>
-    <w:p>
-      <w:pPr>
-        <w:jc w:val="center"/>
-      </w:pPr>
-    </w:p>
-    <w:p>
-      <w:pPr>
-        <w:jc w:val="center"/>
+      <w:r>
+        <w:t>db.usuarios.updateOne({correo:"csantacruz@valledelcauca.gov.co"}</w:t>
+      </w:r>
+    </w:p>
+    <w:p>
+      <w:r>
+        <w:t xml:space="preserve">                       ,{$set:{estado:"Autorizado"}});</w:t>
+      </w:r>
+    </w:p>
+    <w:p/>
+    <w:p>
+      <w:pPr>
         <w:rPr>
           <w:b/>
           <w:bCs/>
@@ -3100,345 +2550,133 @@
           <w:b/>
           <w:bCs/>
         </w:rPr>
+        <w:lastRenderedPageBreak/>
         <w:t>CREACIÓN DE UN PROYECTO</w:t>
       </w:r>
     </w:p>
     <w:p>
-      <w:pPr>
-        <w:jc w:val="center"/>
-      </w:pPr>
-      <w:proofErr w:type="spellStart"/>
-      <w:proofErr w:type="gramStart"/>
-      <w:r>
-        <w:t>db.proyectos</w:t>
-      </w:r>
-      <w:proofErr w:type="gramEnd"/>
-      <w:r>
-        <w:t>.insertOne</w:t>
-      </w:r>
-      <w:proofErr w:type="spellEnd"/>
-      <w:r>
-        <w:t>({</w:t>
-      </w:r>
-      <w:proofErr w:type="spellStart"/>
-      <w:r>
-        <w:t>nombreProyecto</w:t>
-      </w:r>
-      <w:proofErr w:type="spellEnd"/>
-      <w:r>
-        <w:t>:"</w:t>
-      </w:r>
-      <w:proofErr w:type="spellStart"/>
-      <w:r>
-        <w:t>soluweb</w:t>
-      </w:r>
-      <w:proofErr w:type="spellEnd"/>
-      <w:r>
-        <w:t>",</w:t>
-      </w:r>
-    </w:p>
-    <w:p>
-      <w:pPr>
-        <w:jc w:val="center"/>
-      </w:pPr>
+      <w:r>
+        <w:t>db.proyectos.insertOne({nombreProyecto:"soluweb",</w:t>
+      </w:r>
+    </w:p>
+    <w:p>
+      <w:r>
+        <w:t xml:space="preserve">            lider:ObjectId("6191620fbe7a4d4cbf44441c"),</w:t>
+      </w:r>
+    </w:p>
+    <w:p>
+      <w:r>
+        <w:t>documentoLider:"7171717172",</w:t>
+      </w:r>
+    </w:p>
+    <w:p>
+      <w:r>
+        <w:t>nombreLider:"Jorge Rios",</w:t>
+      </w:r>
+    </w:p>
+    <w:p>
+      <w:r>
+        <w:t xml:space="preserve">            autorizados:["csantacruz@valledelcauca.gov.co","jorgeriosgomez@gmail.com"],</w:t>
+      </w:r>
+    </w:p>
+    <w:p>
+      <w:r>
+        <w:t xml:space="preserve">            fecha</w:t>
+      </w:r>
+    </w:p>
+    <w:p>
+      <w:r>
+        <w:t xml:space="preserve">            objetivosGenerales:["Generar un Gestor de Proyectos web",</w:t>
+      </w:r>
+    </w:p>
+    <w:p>
+      <w:r>
+        <w:t xml:space="preserve">                                  "Publicarlo en la web"],</w:t>
+      </w:r>
+    </w:p>
+    <w:p>
+      <w:r>
+        <w:t xml:space="preserve">            objetivosEspecificos:["Modelar base de datos",</w:t>
+      </w:r>
+    </w:p>
+    <w:p>
+      <w:r>
+        <w:t xml:space="preserve">                                                "Crear Base de Datos",</w:t>
+      </w:r>
+    </w:p>
+    <w:p>
+      <w:r>
+        <w:t xml:space="preserve">                                                "Llenar datos de Prueba",</w:t>
+      </w:r>
+    </w:p>
+    <w:p>
+      <w:r>
+        <w:t xml:space="preserve">                                                "Diseñar Pruebas",</w:t>
+      </w:r>
+    </w:p>
+    <w:p>
+      <w:r>
+        <w:t xml:space="preserve">                                                "Diseñar Front End",</w:t>
+      </w:r>
+    </w:p>
+    <w:p>
+      <w:r>
+        <w:t xml:space="preserve">                                                "Ejecutar Pruebas",</w:t>
+      </w:r>
+    </w:p>
+    <w:p>
+      <w:r>
+        <w:t xml:space="preserve">                                                "Revisa puebas",</w:t>
+      </w:r>
+    </w:p>
+    <w:p>
+      <w:r>
+        <w:t xml:space="preserve">                                                "Corregir Errores",</w:t>
+      </w:r>
+    </w:p>
+    <w:p>
+      <w:r>
+        <w:t xml:space="preserve">                                                "publicar app"],</w:t>
+      </w:r>
+    </w:p>
+    <w:p>
+      <w:r>
+        <w:t xml:space="preserve">            presupuesto:0,</w:t>
+      </w:r>
+    </w:p>
+    <w:p>
+      <w:r>
+        <w:t>fechaInicio:Date.now(),</w:t>
+      </w:r>
+    </w:p>
+    <w:p>
+      <w:r>
+        <w:t>fechaTerminacion:" ",</w:t>
+      </w:r>
+    </w:p>
+    <w:p>
+      <w:r>
+        <w:t xml:space="preserve">            faseProyecto:"Inicio",</w:t>
+      </w:r>
+    </w:p>
+    <w:p>
+      <w:r>
+        <w:t xml:space="preserve">            estadoProyecto:"Pendiente"</w:t>
+      </w:r>
+    </w:p>
+    <w:p>
       <w:r>
         <w:t xml:space="preserve">            </w:t>
       </w:r>
-      <w:proofErr w:type="spellStart"/>
-      <w:proofErr w:type="gramStart"/>
-      <w:r>
-        <w:t>lider:ObjectId</w:t>
-      </w:r>
-      <w:proofErr w:type="spellEnd"/>
-      <w:proofErr w:type="gramEnd"/>
-      <w:r>
-        <w:t>("6191620fbe7a4d4cbf44441c"),</w:t>
-      </w:r>
-    </w:p>
-    <w:p>
-      <w:pPr>
-        <w:jc w:val="center"/>
-      </w:pPr>
-      <w:r>
-        <w:t>documentoLider:"7171717172",</w:t>
-      </w:r>
-    </w:p>
-    <w:p>
-      <w:pPr>
-        <w:jc w:val="center"/>
-      </w:pPr>
-      <w:proofErr w:type="spellStart"/>
-      <w:r>
-        <w:t>nombreLider</w:t>
-      </w:r>
-      <w:proofErr w:type="spellEnd"/>
-      <w:r>
-        <w:t xml:space="preserve">:"Jorge </w:t>
-      </w:r>
-      <w:proofErr w:type="spellStart"/>
-      <w:r>
-        <w:t>Rios</w:t>
-      </w:r>
-      <w:proofErr w:type="spellEnd"/>
-      <w:r>
-        <w:t>",</w:t>
-      </w:r>
-    </w:p>
-    <w:p>
-      <w:pPr>
-        <w:jc w:val="center"/>
-      </w:pPr>
-      <w:r>
-        <w:t xml:space="preserve">            </w:t>
-      </w:r>
-      <w:proofErr w:type="gramStart"/>
-      <w:r>
-        <w:t>autorizados:[</w:t>
-      </w:r>
-      <w:proofErr w:type="gramEnd"/>
-      <w:r>
-        <w:t>"csantacruz@valledelcauca.gov.co","jorgeriosgomez@gmail.com"],</w:t>
-      </w:r>
-    </w:p>
-    <w:p>
-      <w:pPr>
-        <w:jc w:val="center"/>
-      </w:pPr>
-      <w:r>
-        <w:t xml:space="preserve">            fecha</w:t>
-      </w:r>
-    </w:p>
-    <w:p>
-      <w:pPr>
-        <w:jc w:val="center"/>
-      </w:pPr>
-      <w:r>
-        <w:t xml:space="preserve">            </w:t>
-      </w:r>
-      <w:proofErr w:type="spellStart"/>
-      <w:proofErr w:type="gramStart"/>
-      <w:r>
-        <w:t>objetivosGenerales</w:t>
-      </w:r>
-      <w:proofErr w:type="spellEnd"/>
-      <w:r>
-        <w:t>:[</w:t>
-      </w:r>
-      <w:proofErr w:type="gramEnd"/>
-      <w:r>
-        <w:t>"Generar un Gestor de Proyectos web",</w:t>
-      </w:r>
-    </w:p>
-    <w:p>
-      <w:pPr>
-        <w:jc w:val="center"/>
-      </w:pPr>
-      <w:r>
-        <w:t xml:space="preserve">                                  "Publicarlo en la web"],</w:t>
-      </w:r>
-    </w:p>
-    <w:p>
-      <w:pPr>
-        <w:jc w:val="center"/>
-      </w:pPr>
-      <w:r>
-        <w:t xml:space="preserve">            </w:t>
-      </w:r>
-      <w:proofErr w:type="spellStart"/>
-      <w:proofErr w:type="gramStart"/>
-      <w:r>
-        <w:t>objetivosEspecificos</w:t>
-      </w:r>
-      <w:proofErr w:type="spellEnd"/>
-      <w:r>
-        <w:t>:[</w:t>
-      </w:r>
-      <w:proofErr w:type="gramEnd"/>
-      <w:r>
-        <w:t>"Modelar base de datos",</w:t>
-      </w:r>
-    </w:p>
-    <w:p>
-      <w:pPr>
-        <w:jc w:val="center"/>
-      </w:pPr>
-      <w:r>
-        <w:t xml:space="preserve">                                                "Crear Base de Datos",</w:t>
-      </w:r>
-    </w:p>
-    <w:p>
-      <w:pPr>
-        <w:jc w:val="center"/>
-      </w:pPr>
-      <w:r>
-        <w:t xml:space="preserve">                                                "Llenar datos de Prueba",</w:t>
-      </w:r>
-    </w:p>
-    <w:p>
-      <w:pPr>
-        <w:jc w:val="center"/>
-      </w:pPr>
-      <w:r>
-        <w:t xml:space="preserve">                                                "Diseñar Pruebas",</w:t>
-      </w:r>
-    </w:p>
-    <w:p>
-      <w:pPr>
-        <w:jc w:val="center"/>
-      </w:pPr>
-      <w:r>
-        <w:t xml:space="preserve">                                                "Diseñar Front </w:t>
-      </w:r>
-      <w:proofErr w:type="spellStart"/>
-      <w:r>
-        <w:t>End</w:t>
-      </w:r>
-      <w:proofErr w:type="spellEnd"/>
-      <w:r>
-        <w:t>",</w:t>
-      </w:r>
-    </w:p>
-    <w:p>
-      <w:pPr>
-        <w:jc w:val="center"/>
-      </w:pPr>
-      <w:r>
-        <w:lastRenderedPageBreak/>
-        <w:t xml:space="preserve">                                                "Ejecutar Pruebas",</w:t>
-      </w:r>
-    </w:p>
-    <w:p>
-      <w:pPr>
-        <w:jc w:val="center"/>
-      </w:pPr>
-      <w:r>
-        <w:t xml:space="preserve">                                                "Revisa </w:t>
-      </w:r>
-      <w:proofErr w:type="spellStart"/>
-      <w:r>
-        <w:t>puebas</w:t>
-      </w:r>
-      <w:proofErr w:type="spellEnd"/>
-      <w:r>
-        <w:t>",</w:t>
-      </w:r>
-    </w:p>
-    <w:p>
-      <w:pPr>
-        <w:jc w:val="center"/>
-      </w:pPr>
-      <w:r>
-        <w:t xml:space="preserve">                                                "Corregir Errores",</w:t>
-      </w:r>
-    </w:p>
-    <w:p>
-      <w:pPr>
-        <w:jc w:val="center"/>
-      </w:pPr>
-      <w:r>
-        <w:t xml:space="preserve">                                                "publicar </w:t>
-      </w:r>
-      <w:proofErr w:type="gramStart"/>
-      <w:r>
-        <w:t>app</w:t>
-      </w:r>
-      <w:proofErr w:type="gramEnd"/>
-      <w:r>
-        <w:t>"],</w:t>
-      </w:r>
-    </w:p>
-    <w:p>
-      <w:pPr>
-        <w:jc w:val="center"/>
-      </w:pPr>
-      <w:r>
-        <w:t xml:space="preserve">            presupuesto:0,</w:t>
-      </w:r>
-    </w:p>
-    <w:p>
-      <w:pPr>
-        <w:jc w:val="center"/>
-      </w:pPr>
-      <w:proofErr w:type="spellStart"/>
-      <w:proofErr w:type="gramStart"/>
-      <w:r>
-        <w:t>fechaInicio:Date.now</w:t>
-      </w:r>
-      <w:proofErr w:type="spellEnd"/>
-      <w:proofErr w:type="gramEnd"/>
-      <w:r>
-        <w:t>(),</w:t>
-      </w:r>
-    </w:p>
-    <w:p>
-      <w:pPr>
-        <w:jc w:val="center"/>
-      </w:pPr>
-      <w:proofErr w:type="spellStart"/>
-      <w:r>
-        <w:t>fechaTerminacion</w:t>
-      </w:r>
-      <w:proofErr w:type="spellEnd"/>
-      <w:r>
-        <w:t>:" ",</w:t>
-      </w:r>
-    </w:p>
-    <w:p>
-      <w:pPr>
-        <w:jc w:val="center"/>
-      </w:pPr>
-      <w:r>
-        <w:t xml:space="preserve">            </w:t>
-      </w:r>
-      <w:proofErr w:type="spellStart"/>
-      <w:r>
-        <w:t>faseProyecto</w:t>
-      </w:r>
-      <w:proofErr w:type="spellEnd"/>
-      <w:r>
-        <w:t>:"Inicio",</w:t>
-      </w:r>
-    </w:p>
-    <w:p>
-      <w:pPr>
-        <w:jc w:val="center"/>
-      </w:pPr>
-      <w:r>
-        <w:t xml:space="preserve">            </w:t>
-      </w:r>
-      <w:proofErr w:type="spellStart"/>
-      <w:r>
-        <w:t>estadoProyecto</w:t>
-      </w:r>
-      <w:proofErr w:type="spellEnd"/>
-      <w:r>
-        <w:t>:"Pendiente"</w:t>
-      </w:r>
-    </w:p>
-    <w:p>
-      <w:pPr>
-        <w:jc w:val="center"/>
-      </w:pPr>
-      <w:r>
-        <w:t xml:space="preserve">            </w:t>
-      </w:r>
-    </w:p>
-    <w:p>
-      <w:pPr>
-        <w:jc w:val="center"/>
-      </w:pPr>
+    </w:p>
+    <w:p>
       <w:r>
         <w:t xml:space="preserve">            })</w:t>
       </w:r>
     </w:p>
-    <w:p>
-      <w:pPr>
-        <w:jc w:val="center"/>
-      </w:pPr>
-    </w:p>
-    <w:p>
-      <w:pPr>
-        <w:jc w:val="center"/>
+    <w:p/>
+    <w:p>
+      <w:pPr>
         <w:rPr>
           <w:b/>
           <w:bCs/>
@@ -3453,208 +2691,89 @@
       </w:r>
     </w:p>
     <w:p>
-      <w:pPr>
-        <w:jc w:val="center"/>
-      </w:pPr>
-      <w:proofErr w:type="spellStart"/>
-      <w:proofErr w:type="gramStart"/>
-      <w:r>
-        <w:t>db.proyectos</w:t>
-      </w:r>
-      <w:proofErr w:type="gramEnd"/>
-      <w:r>
-        <w:t>.updateOne</w:t>
-      </w:r>
-      <w:proofErr w:type="spellEnd"/>
-      <w:r>
-        <w:t>( {_</w:t>
-      </w:r>
-      <w:proofErr w:type="spellStart"/>
-      <w:r>
-        <w:t>id:ObjectId</w:t>
-      </w:r>
-      <w:proofErr w:type="spellEnd"/>
-      <w:r>
-        <w:t>("61918dfabe7a4d4cbf44441e")},</w:t>
-      </w:r>
-    </w:p>
-    <w:p>
-      <w:pPr>
-        <w:jc w:val="center"/>
-      </w:pPr>
-      <w:r>
-        <w:t xml:space="preserve">                      {$</w:t>
-      </w:r>
-      <w:proofErr w:type="gramStart"/>
-      <w:r>
-        <w:t>set:{</w:t>
-      </w:r>
-      <w:proofErr w:type="gramEnd"/>
-      <w:r>
-        <w:t xml:space="preserve">           </w:t>
-      </w:r>
-    </w:p>
-    <w:p>
-      <w:pPr>
-        <w:jc w:val="center"/>
-      </w:pPr>
-      <w:r>
-        <w:t xml:space="preserve">                        </w:t>
-      </w:r>
-      <w:proofErr w:type="spellStart"/>
-      <w:r>
-        <w:t>objetivos_</w:t>
-      </w:r>
-      <w:proofErr w:type="gramStart"/>
-      <w:r>
-        <w:t>especificos</w:t>
-      </w:r>
-      <w:proofErr w:type="spellEnd"/>
-      <w:r>
-        <w:t>:[</w:t>
-      </w:r>
-      <w:proofErr w:type="gramEnd"/>
-      <w:r>
-        <w:t>"Modelar base de datos",</w:t>
-      </w:r>
-    </w:p>
-    <w:p>
-      <w:pPr>
-        <w:jc w:val="center"/>
-      </w:pPr>
+      <w:r>
+        <w:t>db.proyectos.updateOne( {_id:ObjectId("61918dfabe7a4d4cbf44441e")},</w:t>
+      </w:r>
+    </w:p>
+    <w:p>
+      <w:r>
+        <w:t xml:space="preserve">                      {$set:{           </w:t>
+      </w:r>
+    </w:p>
+    <w:p>
+      <w:r>
+        <w:t xml:space="preserve">                        objetivos_especificos:["Modelar base de datos",</w:t>
+      </w:r>
+    </w:p>
+    <w:p>
       <w:r>
         <w:t xml:space="preserve">                                                "Crear Base de Datos",</w:t>
       </w:r>
     </w:p>
     <w:p>
-      <w:pPr>
-        <w:jc w:val="center"/>
-      </w:pPr>
-      <w:r>
+      <w:r>
+        <w:lastRenderedPageBreak/>
         <w:t xml:space="preserve">                                                "Llenar datos de Prueba",</w:t>
       </w:r>
     </w:p>
     <w:p>
-      <w:pPr>
-        <w:jc w:val="center"/>
-      </w:pPr>
       <w:r>
         <w:t xml:space="preserve">                                                "Diseñar Pruebas",</w:t>
       </w:r>
     </w:p>
     <w:p>
-      <w:pPr>
-        <w:jc w:val="center"/>
-      </w:pPr>
-      <w:r>
-        <w:t xml:space="preserve">                                                "Diseñar Front </w:t>
-      </w:r>
-      <w:proofErr w:type="spellStart"/>
-      <w:r>
-        <w:t>End</w:t>
-      </w:r>
-      <w:proofErr w:type="spellEnd"/>
-      <w:r>
-        <w:t>",</w:t>
-      </w:r>
-    </w:p>
-    <w:p>
-      <w:pPr>
-        <w:jc w:val="center"/>
-      </w:pPr>
-      <w:r>
-        <w:t xml:space="preserve">                                                "Desarrollar Front </w:t>
-      </w:r>
-      <w:proofErr w:type="spellStart"/>
-      <w:r>
-        <w:t>End</w:t>
-      </w:r>
-      <w:proofErr w:type="spellEnd"/>
-      <w:r>
-        <w:t>",</w:t>
-      </w:r>
-    </w:p>
-    <w:p>
-      <w:pPr>
-        <w:jc w:val="center"/>
-      </w:pPr>
+      <w:r>
+        <w:t xml:space="preserve">                                                "Diseñar Front End",</w:t>
+      </w:r>
+    </w:p>
+    <w:p>
+      <w:r>
+        <w:t xml:space="preserve">                                                "Desarrollar Front End",</w:t>
+      </w:r>
+    </w:p>
+    <w:p>
       <w:r>
         <w:t xml:space="preserve">                                                "Ejecutar Pruebas",</w:t>
       </w:r>
     </w:p>
     <w:p>
-      <w:pPr>
-        <w:jc w:val="center"/>
-      </w:pPr>
       <w:r>
         <w:t xml:space="preserve">                                                "Revisa pruebas",</w:t>
       </w:r>
     </w:p>
     <w:p>
-      <w:pPr>
-        <w:jc w:val="center"/>
-      </w:pPr>
       <w:r>
         <w:t xml:space="preserve">                                                "Corregir Errores",</w:t>
       </w:r>
     </w:p>
     <w:p>
-      <w:pPr>
-        <w:jc w:val="center"/>
-      </w:pPr>
-      <w:r>
-        <w:t xml:space="preserve">                                                "publicar </w:t>
-      </w:r>
-      <w:proofErr w:type="gramStart"/>
-      <w:r>
-        <w:t>app</w:t>
-      </w:r>
-      <w:proofErr w:type="gramEnd"/>
-      <w:r>
-        <w:t>"],</w:t>
-      </w:r>
-    </w:p>
-    <w:p>
-      <w:pPr>
-        <w:jc w:val="center"/>
-      </w:pPr>
+      <w:r>
+        <w:t xml:space="preserve">                                                "publicar app"],</w:t>
+      </w:r>
+    </w:p>
+    <w:p>
       <w:r>
         <w:t xml:space="preserve">                        presupuesto:12356780</w:t>
       </w:r>
     </w:p>
     <w:p>
-      <w:pPr>
-        <w:jc w:val="center"/>
-      </w:pPr>
       <w:r>
         <w:t xml:space="preserve">                         </w:t>
       </w:r>
     </w:p>
     <w:p>
-      <w:pPr>
-        <w:jc w:val="center"/>
-      </w:pPr>
-      <w:r>
-        <w:lastRenderedPageBreak/>
+      <w:r>
         <w:t xml:space="preserve">                        }</w:t>
       </w:r>
     </w:p>
     <w:p>
-      <w:pPr>
-        <w:jc w:val="center"/>
-      </w:pPr>
       <w:r>
         <w:t xml:space="preserve">                      })</w:t>
       </w:r>
     </w:p>
-    <w:p>
-      <w:pPr>
-        <w:jc w:val="center"/>
-      </w:pPr>
-    </w:p>
-    <w:p>
-      <w:pPr>
-        <w:jc w:val="center"/>
+    <w:p/>
+    <w:p>
+      <w:pPr>
         <w:rPr>
           <w:b/>
           <w:bCs/>
@@ -3669,27 +2788,202 @@
       </w:r>
     </w:p>
     <w:p>
-      <w:pPr>
-        <w:jc w:val="center"/>
-      </w:pPr>
-      <w:proofErr w:type="gramStart"/>
-      <w:r>
-        <w:t>db.solicitudes</w:t>
-      </w:r>
-      <w:proofErr w:type="gramEnd"/>
-      <w:r>
-        <w:t>.find({estadoSolicitud:"Pendiente"},{lider:ObjectId("6191620fbe7a4d4cbf44441c")})</w:t>
-      </w:r>
-    </w:p>
-    <w:p>
-      <w:pPr>
-        <w:jc w:val="center"/>
+      <w:r>
+        <w:t>db.solicitudes.find({estadoSolicitud:"Pendiente"},{lider:ObjectId("6191620fbe7a4d4cbf44441c")})</w:t>
+      </w:r>
+    </w:p>
+    <w:p>
+      <w:pPr>
         <w:rPr>
           <w:b/>
           <w:bCs/>
         </w:rPr>
       </w:pPr>
     </w:p>
+    <w:p/>
+    <w:p>
+      <w:pPr>
+        <w:rPr>
+          <w:b/>
+          <w:bCs/>
+        </w:rPr>
+      </w:pPr>
+      <w:r>
+        <w:rPr>
+          <w:b/>
+          <w:bCs/>
+        </w:rPr>
+        <w:t>CREACION DE SOLICITUDES DE PARTICIPACIÓN EN EL  PROYECTO</w:t>
+      </w:r>
+    </w:p>
+    <w:p>
+      <w:r>
+        <w:t>db.solicitudes.insertOne({nombreProyecto:"soluweb",</w:t>
+      </w:r>
+    </w:p>
+    <w:p>
+      <w:r>
+        <w:t xml:space="preserve">            lider:ObjectId("6191620fbe7a4d4cbf44441c"),</w:t>
+      </w:r>
+    </w:p>
+    <w:p>
+      <w:r>
+        <w:t xml:space="preserve">            solicitante:"jorgeriosgomez@gamil.com",</w:t>
+      </w:r>
+    </w:p>
+    <w:p>
+      <w:r>
+        <w:t xml:space="preserve">            estadoSolicitud:"Pendiente",</w:t>
+      </w:r>
+    </w:p>
+    <w:p>
+      <w:r>
+        <w:t xml:space="preserve">            fechaAprobacion:""</w:t>
+      </w:r>
+    </w:p>
+    <w:p>
+      <w:r>
+        <w:t>}</w:t>
+      </w:r>
+    </w:p>
+    <w:p>
+      <w:r>
+        <w:t>)</w:t>
+      </w:r>
+    </w:p>
+    <w:p/>
+    <w:p>
+      <w:pPr>
+        <w:rPr>
+          <w:b/>
+          <w:bCs/>
+        </w:rPr>
+      </w:pPr>
+      <w:r>
+        <w:rPr>
+          <w:b/>
+          <w:bCs/>
+        </w:rPr>
+        <w:t xml:space="preserve">APROBACION </w:t>
+      </w:r>
+      <w:r>
+        <w:rPr>
+          <w:b/>
+          <w:bCs/>
+        </w:rPr>
+        <w:t xml:space="preserve"> DE SOLICITUDES DE PARTICIPACIÓN EN EL  PROYECTO</w:t>
+      </w:r>
+    </w:p>
+    <w:p/>
+    <w:p>
+      <w:r>
+        <w:t>db.solicitudes.findOneAndReplace(</w:t>
+      </w:r>
+    </w:p>
+    <w:p>
+      <w:r>
+        <w:t xml:space="preserve">  {_id: ObjectId("61918f3abe7a4d4cbf44441f")}</w:t>
+      </w:r>
+    </w:p>
+    <w:p>
+      <w:r>
+        <w:t xml:space="preserve">   </w:t>
+      </w:r>
+    </w:p>
+    <w:p>
+      <w:r>
+        <w:lastRenderedPageBreak/>
+        <w:t xml:space="preserve">   {$set{</w:t>
+      </w:r>
+    </w:p>
+    <w:p>
+      <w:r>
+        <w:t xml:space="preserve">    estadoSolicitud:"Aceptada",</w:t>
+      </w:r>
+    </w:p>
+    <w:p>
+      <w:r>
+        <w:t xml:space="preserve">    fechaAprobacion:new Date()}</w:t>
+      </w:r>
+    </w:p>
+    <w:p>
+      <w:r>
+        <w:t xml:space="preserve">   })</w:t>
+      </w:r>
+    </w:p>
+    <w:p/>
+    <w:p/>
+    <w:p>
+      <w:r>
+        <w:t>db.</w:t>
+      </w:r>
+      <w:r>
+        <w:t>avances</w:t>
+      </w:r>
+      <w:r>
+        <w:t>.insertOne({</w:t>
+      </w:r>
+      <w:r>
+        <w:t>id</w:t>
+      </w:r>
+      <w:r>
+        <w:t>Proyecto</w:t>
+      </w:r>
+      <w:r>
+        <w:t>:ObjectId("61918dfabe7a4d4cbf44441e")},</w:t>
+      </w:r>
+    </w:p>
+    <w:p>
+      <w:r>
+        <w:t>fechaAvance:Date.now(),</w:t>
+      </w:r>
+    </w:p>
+    <w:p>
+      <w:r>
+        <w:t>descripcionAvance:”Analisis del modelo de datos Terminado”</w:t>
+      </w:r>
+    </w:p>
+    <w:p>
+      <w:r>
+        <w:t>}</w:t>
+      </w:r>
+    </w:p>
+    <w:p>
+      <w:r>
+        <w:t>)</w:t>
+      </w:r>
+    </w:p>
+    <w:p/>
+    <w:p>
+      <w:pPr>
+        <w:rPr>
+          <w:u w:val="single"/>
+        </w:rPr>
+      </w:pPr>
+      <w:r>
+        <w:t>LISTAR AVANCES DEL PROYECTO</w:t>
+      </w:r>
+    </w:p>
+    <w:p>
+      <w:r>
+        <w:t>db.</w:t>
+      </w:r>
+      <w:r>
+        <w:t>avances.find(</w:t>
+      </w:r>
+      <w:r>
+        <w:t>id</w:t>
+      </w:r>
+      <w:r>
+        <w:t>Proyecto</w:t>
+      </w:r>
+      <w:r>
+        <w:t>:Object</w:t>
+      </w:r>
+      <w:r>
+        <w:t>Id("61918dfabe7a4d4cbf44441e");</w:t>
+      </w:r>
+    </w:p>
     <w:p>
       <w:pPr>
         <w:jc w:val="center"/>
@@ -3697,68 +2991,54 @@
     </w:p>
     <w:p>
       <w:pPr>
+        <w:pStyle w:val="Ttulo1"/>
+      </w:pPr>
+      <w:r>
+        <w:t xml:space="preserve">Ruta </w:t>
+      </w:r>
+      <w:r>
+        <w:t>de la base de datos en Mongo Atlas</w:t>
+      </w:r>
+      <w:r>
+        <w:t xml:space="preserve"> </w:t>
+      </w:r>
+    </w:p>
+    <w:p>
+      <w:pPr>
         <w:jc w:val="center"/>
-      </w:pPr>
-    </w:p>
-    <w:p>
-      <w:pPr>
-        <w:jc w:val="center"/>
-      </w:pPr>
-    </w:p>
-    <w:p>
-      <w:pPr>
-        <w:jc w:val="center"/>
-      </w:pPr>
-    </w:p>
-    <w:p>
-      <w:pPr>
-        <w:jc w:val="center"/>
-      </w:pPr>
-    </w:p>
-    <w:p>
-      <w:pPr>
-        <w:jc w:val="center"/>
-      </w:pPr>
-    </w:p>
-    <w:p>
-      <w:pPr>
-        <w:jc w:val="center"/>
-      </w:pPr>
-    </w:p>
-    <w:p>
-      <w:pPr>
-        <w:jc w:val="center"/>
-      </w:pPr>
-    </w:p>
-    <w:p>
-      <w:pPr>
-        <w:jc w:val="center"/>
-      </w:pPr>
-    </w:p>
-    <w:p>
-      <w:pPr>
-        <w:jc w:val="center"/>
-      </w:pPr>
-    </w:p>
-    <w:p>
-      <w:pPr>
-        <w:jc w:val="center"/>
-      </w:pPr>
-    </w:p>
-    <w:p>
-      <w:pPr>
-        <w:jc w:val="center"/>
-      </w:pPr>
-    </w:p>
-    <w:p>
-      <w:pPr>
-        <w:jc w:val="center"/>
-      </w:pPr>
-    </w:p>
-    <w:p>
-      <w:pPr>
-        <w:jc w:val="center"/>
-      </w:pPr>
+        <w:rPr>
+          <w:color w:val="0000FF"/>
+          <w:u w:val="single"/>
+        </w:rPr>
+      </w:pPr>
+      <w:r>
+        <w:rPr>
+          <w:color w:val="0000FF"/>
+          <w:u w:val="single"/>
+        </w:rPr>
+        <w:t>mongodb+srv://soluweb:soluweb</w:t>
+      </w:r>
+      <w:r>
+        <w:rPr>
+          <w:color w:val="0000FF"/>
+          <w:u w:val="single"/>
+        </w:rPr>
+        <w:t>@cluster0.r</w:t>
+      </w:r>
+      <w:r>
+        <w:rPr>
+          <w:color w:val="0000FF"/>
+          <w:u w:val="single"/>
+        </w:rPr>
+        <w:t>lwxp.mongodb.net/proyectos</w:t>
+      </w:r>
+      <w:r>
+        <w:rPr>
+          <w:color w:val="0000FF"/>
+          <w:u w:val="single"/>
+        </w:rPr>
+        <w:t>?retryWrites=true&amp;w=majority</w:t>
+      </w:r>
     </w:p>
     <w:p>
       <w:pPr>
@@ -3766,13 +3046,11 @@
       </w:pPr>
       <w:bookmarkStart w:id="7" w:name="_heading=h.9t4hkguv40x6" w:colFirst="0" w:colLast="0"/>
       <w:bookmarkEnd w:id="7"/>
-    </w:p>
-    <w:p>
-      <w:pPr>
-        <w:pStyle w:val="Ttulo1"/>
-      </w:pPr>
-      <w:r>
-        <w:t xml:space="preserve">Ruta del repositorio en GitHub </w:t>
+      <w:r>
+        <w:t>R</w:t>
+      </w:r>
+      <w:r>
+        <w:t xml:space="preserve">uta del repositorio en GitHub </w:t>
       </w:r>
     </w:p>
     <w:p>
@@ -3795,25 +3073,13 @@
     </w:p>
     <w:p>
       <w:pPr>
-        <w:jc w:val="center"/>
-        <w:rPr>
-          <w:color w:val="0000FF"/>
-          <w:u w:val="single"/>
-        </w:rPr>
-      </w:pPr>
-    </w:p>
-    <w:p>
-      <w:pPr>
-        <w:jc w:val="center"/>
-      </w:pPr>
-    </w:p>
-    <w:p>
-      <w:pPr>
         <w:pStyle w:val="Ttulo1"/>
       </w:pPr>
       <w:r>
         <w:t>Espacio de trabajo en Trello</w:t>
       </w:r>
+      <w:bookmarkStart w:id="8" w:name="_GoBack"/>
+      <w:bookmarkEnd w:id="8"/>
     </w:p>
     <w:p>
       <w:pPr>
@@ -3846,7 +3112,7 @@
 </file>
 
 <file path=word/endnotes.xml><?xml version="1.0" encoding="utf-8"?>
-<w:endnotes xmlns:wpc="http://schemas.microsoft.com/office/word/2010/wordprocessingCanvas" xmlns:cx="http://schemas.microsoft.com/office/drawing/2014/chartex" xmlns:cx1="http://schemas.microsoft.com/office/drawing/2015/9/8/chartex" xmlns:cx2="http://schemas.microsoft.com/office/drawing/2015/10/21/chartex" xmlns:cx3="http://schemas.microsoft.com/office/drawing/2016/5/9/chartex" xmlns:cx4="http://schemas.microsoft.com/office/drawing/2016/5/10/chartex" xmlns:cx5="http://schemas.microsoft.com/office/drawing/2016/5/11/chartex" xmlns:cx6="http://schemas.microsoft.com/office/drawing/2016/5/12/chartex" xmlns:cx7="http://schemas.microsoft.com/office/drawing/2016/5/13/chartex" xmlns:cx8="http://schemas.microsoft.com/office/drawing/2016/5/14/chartex" xmlns:mc="http://schemas.openxmlformats.org/markup-compatibility/2006" xmlns:aink="http://schemas.microsoft.com/office/drawing/2016/ink" xmlns:am3d="http://schemas.microsoft.com/office/drawing/2017/model3d" xmlns:o="urn:schemas-microsoft-com:office:office" xmlns:r="http://schemas.openxmlformats.org/officeDocument/2006/relationships" xmlns:m="http://schemas.openxmlformats.org/officeDocument/2006/math" xmlns:v="urn:schemas-microsoft-com:vml" xmlns:wp14="http://schemas.microsoft.com/office/word/2010/wordprocessingDrawing" xmlns:wp="http://schemas.openxmlformats.org/drawingml/2006/wordprocessingDrawing" xmlns:w10="urn:schemas-microsoft-com:office:word" xmlns:w="http://schemas.openxmlformats.org/wordprocessingml/2006/main" xmlns:w14="http://schemas.microsoft.com/office/word/2010/wordml" xmlns:w15="http://schemas.microsoft.com/office/word/2012/wordml" xmlns:w16cex="http://schemas.microsoft.com/office/word/2018/wordml/cex" xmlns:w16cid="http://schemas.microsoft.com/office/word/2016/wordml/cid" xmlns:w16="http://schemas.microsoft.com/office/word/2018/wordml" xmlns:w16sdtdh="http://schemas.microsoft.com/office/word/2020/wordml/sdtdatahash" xmlns:w16se="http://schemas.microsoft.com/office/word/2015/wordml/symex" xmlns:wpg="http://schemas.microsoft.com/office/word/2010/wordprocessingGroup" xmlns:wpi="http://schemas.microsoft.com/office/word/2010/wordprocessingInk" xmlns:wne="http://schemas.microsoft.com/office/word/2006/wordml" xmlns:wps="http://schemas.microsoft.com/office/word/2010/wordprocessingShape" mc:Ignorable="w14 w15 w16se w16cid w16 w16cex w16sdtdh wp14">
+<w:endnotes xmlns:wpc="http://schemas.microsoft.com/office/word/2010/wordprocessingCanvas" xmlns:cx="http://schemas.microsoft.com/office/drawing/2014/chartex" xmlns:mc="http://schemas.openxmlformats.org/markup-compatibility/2006" xmlns:o="urn:schemas-microsoft-com:office:office" xmlns:r="http://schemas.openxmlformats.org/officeDocument/2006/relationships" xmlns:m="http://schemas.openxmlformats.org/officeDocument/2006/math" xmlns:v="urn:schemas-microsoft-com:vml" xmlns:wp14="http://schemas.microsoft.com/office/word/2010/wordprocessingDrawing" xmlns:wp="http://schemas.openxmlformats.org/drawingml/2006/wordprocessingDrawing" xmlns:w10="urn:schemas-microsoft-com:office:word" xmlns:w="http://schemas.openxmlformats.org/wordprocessingml/2006/main" xmlns:w14="http://schemas.microsoft.com/office/word/2010/wordml" xmlns:w15="http://schemas.microsoft.com/office/word/2012/wordml" xmlns:w16se="http://schemas.microsoft.com/office/word/2015/wordml/symex" xmlns:wpg="http://schemas.microsoft.com/office/word/2010/wordprocessingGroup" xmlns:wpi="http://schemas.microsoft.com/office/word/2010/wordprocessingInk" xmlns:wne="http://schemas.microsoft.com/office/word/2006/wordml" xmlns:wps="http://schemas.microsoft.com/office/word/2010/wordprocessingShape" mc:Ignorable="w14 w15 w16se wp14">
   <w:endnote w:type="separator" w:id="-1">
     <w:p>
       <w:pPr>
@@ -3871,7 +3137,7 @@
 </file>
 
 <file path=word/footer1.xml><?xml version="1.0" encoding="utf-8"?>
-<w:ftr xmlns:wpc="http://schemas.microsoft.com/office/word/2010/wordprocessingCanvas" xmlns:cx="http://schemas.microsoft.com/office/drawing/2014/chartex" xmlns:cx1="http://schemas.microsoft.com/office/drawing/2015/9/8/chartex" xmlns:cx2="http://schemas.microsoft.com/office/drawing/2015/10/21/chartex" xmlns:cx3="http://schemas.microsoft.com/office/drawing/2016/5/9/chartex" xmlns:cx4="http://schemas.microsoft.com/office/drawing/2016/5/10/chartex" xmlns:cx5="http://schemas.microsoft.com/office/drawing/2016/5/11/chartex" xmlns:cx6="http://schemas.microsoft.com/office/drawing/2016/5/12/chartex" xmlns:cx7="http://schemas.microsoft.com/office/drawing/2016/5/13/chartex" xmlns:cx8="http://schemas.microsoft.com/office/drawing/2016/5/14/chartex" xmlns:mc="http://schemas.openxmlformats.org/markup-compatibility/2006" xmlns:aink="http://schemas.microsoft.com/office/drawing/2016/ink" xmlns:am3d="http://schemas.microsoft.com/office/drawing/2017/model3d" xmlns:o="urn:schemas-microsoft-com:office:office" xmlns:r="http://schemas.openxmlformats.org/officeDocument/2006/relationships" xmlns:m="http://schemas.openxmlformats.org/officeDocument/2006/math" xmlns:v="urn:schemas-microsoft-com:vml" xmlns:wp14="http://schemas.microsoft.com/office/word/2010/wordprocessingDrawing" xmlns:wp="http://schemas.openxmlformats.org/drawingml/2006/wordprocessingDrawing" xmlns:w10="urn:schemas-microsoft-com:office:word" xmlns:w="http://schemas.openxmlformats.org/wordprocessingml/2006/main" xmlns:w14="http://schemas.microsoft.com/office/word/2010/wordml" xmlns:w15="http://schemas.microsoft.com/office/word/2012/wordml" xmlns:w16cex="http://schemas.microsoft.com/office/word/2018/wordml/cex" xmlns:w16cid="http://schemas.microsoft.com/office/word/2016/wordml/cid" xmlns:w16="http://schemas.microsoft.com/office/word/2018/wordml" xmlns:w16sdtdh="http://schemas.microsoft.com/office/word/2020/wordml/sdtdatahash" xmlns:w16se="http://schemas.microsoft.com/office/word/2015/wordml/symex" xmlns:wpg="http://schemas.microsoft.com/office/word/2010/wordprocessingGroup" xmlns:wpi="http://schemas.microsoft.com/office/word/2010/wordprocessingInk" xmlns:wne="http://schemas.microsoft.com/office/word/2006/wordml" xmlns:wps="http://schemas.microsoft.com/office/word/2010/wordprocessingShape" mc:Ignorable="w14 w15 w16se w16cid w16 w16cex w16sdtdh wp14">
+<w:ftr xmlns:wpc="http://schemas.microsoft.com/office/word/2010/wordprocessingCanvas" xmlns:cx="http://schemas.microsoft.com/office/drawing/2014/chartex" xmlns:mc="http://schemas.openxmlformats.org/markup-compatibility/2006" xmlns:o="urn:schemas-microsoft-com:office:office" xmlns:r="http://schemas.openxmlformats.org/officeDocument/2006/relationships" xmlns:m="http://schemas.openxmlformats.org/officeDocument/2006/math" xmlns:v="urn:schemas-microsoft-com:vml" xmlns:wp14="http://schemas.microsoft.com/office/word/2010/wordprocessingDrawing" xmlns:wp="http://schemas.openxmlformats.org/drawingml/2006/wordprocessingDrawing" xmlns:w10="urn:schemas-microsoft-com:office:word" xmlns:w="http://schemas.openxmlformats.org/wordprocessingml/2006/main" xmlns:w14="http://schemas.microsoft.com/office/word/2010/wordml" xmlns:w15="http://schemas.microsoft.com/office/word/2012/wordml" xmlns:w16se="http://schemas.microsoft.com/office/word/2015/wordml/symex" xmlns:wpg="http://schemas.microsoft.com/office/word/2010/wordprocessingGroup" xmlns:wpi="http://schemas.microsoft.com/office/word/2010/wordprocessingInk" xmlns:wne="http://schemas.microsoft.com/office/word/2006/wordml" xmlns:wps="http://schemas.microsoft.com/office/word/2010/wordprocessingShape" mc:Ignorable="w14 w15 w16se wp14">
   <w:p>
     <w:pPr>
       <w:pBdr>
@@ -3887,7 +3153,7 @@
 </file>
 
 <file path=word/footnotes.xml><?xml version="1.0" encoding="utf-8"?>
-<w:footnotes xmlns:wpc="http://schemas.microsoft.com/office/word/2010/wordprocessingCanvas" xmlns:cx="http://schemas.microsoft.com/office/drawing/2014/chartex" xmlns:cx1="http://schemas.microsoft.com/office/drawing/2015/9/8/chartex" xmlns:cx2="http://schemas.microsoft.com/office/drawing/2015/10/21/chartex" xmlns:cx3="http://schemas.microsoft.com/office/drawing/2016/5/9/chartex" xmlns:cx4="http://schemas.microsoft.com/office/drawing/2016/5/10/chartex" xmlns:cx5="http://schemas.microsoft.com/office/drawing/2016/5/11/chartex" xmlns:cx6="http://schemas.microsoft.com/office/drawing/2016/5/12/chartex" xmlns:cx7="http://schemas.microsoft.com/office/drawing/2016/5/13/chartex" xmlns:cx8="http://schemas.microsoft.com/office/drawing/2016/5/14/chartex" xmlns:mc="http://schemas.openxmlformats.org/markup-compatibility/2006" xmlns:aink="http://schemas.microsoft.com/office/drawing/2016/ink" xmlns:am3d="http://schemas.microsoft.com/office/drawing/2017/model3d" xmlns:o="urn:schemas-microsoft-com:office:office" xmlns:r="http://schemas.openxmlformats.org/officeDocument/2006/relationships" xmlns:m="http://schemas.openxmlformats.org/officeDocument/2006/math" xmlns:v="urn:schemas-microsoft-com:vml" xmlns:wp14="http://schemas.microsoft.com/office/word/2010/wordprocessingDrawing" xmlns:wp="http://schemas.openxmlformats.org/drawingml/2006/wordprocessingDrawing" xmlns:w10="urn:schemas-microsoft-com:office:word" xmlns:w="http://schemas.openxmlformats.org/wordprocessingml/2006/main" xmlns:w14="http://schemas.microsoft.com/office/word/2010/wordml" xmlns:w15="http://schemas.microsoft.com/office/word/2012/wordml" xmlns:w16cex="http://schemas.microsoft.com/office/word/2018/wordml/cex" xmlns:w16cid="http://schemas.microsoft.com/office/word/2016/wordml/cid" xmlns:w16="http://schemas.microsoft.com/office/word/2018/wordml" xmlns:w16sdtdh="http://schemas.microsoft.com/office/word/2020/wordml/sdtdatahash" xmlns:w16se="http://schemas.microsoft.com/office/word/2015/wordml/symex" xmlns:wpg="http://schemas.microsoft.com/office/word/2010/wordprocessingGroup" xmlns:wpi="http://schemas.microsoft.com/office/word/2010/wordprocessingInk" xmlns:wne="http://schemas.microsoft.com/office/word/2006/wordml" xmlns:wps="http://schemas.microsoft.com/office/word/2010/wordprocessingShape" mc:Ignorable="w14 w15 w16se w16cid w16 w16cex w16sdtdh wp14">
+<w:footnotes xmlns:wpc="http://schemas.microsoft.com/office/word/2010/wordprocessingCanvas" xmlns:cx="http://schemas.microsoft.com/office/drawing/2014/chartex" xmlns:mc="http://schemas.openxmlformats.org/markup-compatibility/2006" xmlns:o="urn:schemas-microsoft-com:office:office" xmlns:r="http://schemas.openxmlformats.org/officeDocument/2006/relationships" xmlns:m="http://schemas.openxmlformats.org/officeDocument/2006/math" xmlns:v="urn:schemas-microsoft-com:vml" xmlns:wp14="http://schemas.microsoft.com/office/word/2010/wordprocessingDrawing" xmlns:wp="http://schemas.openxmlformats.org/drawingml/2006/wordprocessingDrawing" xmlns:w10="urn:schemas-microsoft-com:office:word" xmlns:w="http://schemas.openxmlformats.org/wordprocessingml/2006/main" xmlns:w14="http://schemas.microsoft.com/office/word/2010/wordml" xmlns:w15="http://schemas.microsoft.com/office/word/2012/wordml" xmlns:w16se="http://schemas.microsoft.com/office/word/2015/wordml/symex" xmlns:wpg="http://schemas.microsoft.com/office/word/2010/wordprocessingGroup" xmlns:wpi="http://schemas.microsoft.com/office/word/2010/wordprocessingInk" xmlns:wne="http://schemas.microsoft.com/office/word/2006/wordml" xmlns:wps="http://schemas.microsoft.com/office/word/2010/wordprocessingShape" mc:Ignorable="w14 w15 w16se wp14">
   <w:footnote w:type="separator" w:id="-1">
     <w:p>
       <w:pPr>
@@ -3912,7 +3178,7 @@
 </file>
 
 <file path=word/header1.xml><?xml version="1.0" encoding="utf-8"?>
-<w:hdr xmlns:wpc="http://schemas.microsoft.com/office/word/2010/wordprocessingCanvas" xmlns:cx="http://schemas.microsoft.com/office/drawing/2014/chartex" xmlns:cx1="http://schemas.microsoft.com/office/drawing/2015/9/8/chartex" xmlns:cx2="http://schemas.microsoft.com/office/drawing/2015/10/21/chartex" xmlns:cx3="http://schemas.microsoft.com/office/drawing/2016/5/9/chartex" xmlns:cx4="http://schemas.microsoft.com/office/drawing/2016/5/10/chartex" xmlns:cx5="http://schemas.microsoft.com/office/drawing/2016/5/11/chartex" xmlns:cx6="http://schemas.microsoft.com/office/drawing/2016/5/12/chartex" xmlns:cx7="http://schemas.microsoft.com/office/drawing/2016/5/13/chartex" xmlns:cx8="http://schemas.microsoft.com/office/drawing/2016/5/14/chartex" xmlns:mc="http://schemas.openxmlformats.org/markup-compatibility/2006" xmlns:aink="http://schemas.microsoft.com/office/drawing/2016/ink" xmlns:am3d="http://schemas.microsoft.com/office/drawing/2017/model3d" xmlns:o="urn:schemas-microsoft-com:office:office" xmlns:r="http://schemas.openxmlformats.org/officeDocument/2006/relationships" xmlns:m="http://schemas.openxmlformats.org/officeDocument/2006/math" xmlns:v="urn:schemas-microsoft-com:vml" xmlns:wp14="http://schemas.microsoft.com/office/word/2010/wordprocessingDrawing" xmlns:wp="http://schemas.openxmlformats.org/drawingml/2006/wordprocessingDrawing" xmlns:w10="urn:schemas-microsoft-com:office:word" xmlns:w="http://schemas.openxmlformats.org/wordprocessingml/2006/main" xmlns:w14="http://schemas.microsoft.com/office/word/2010/wordml" xmlns:w15="http://schemas.microsoft.com/office/word/2012/wordml" xmlns:w16cex="http://schemas.microsoft.com/office/word/2018/wordml/cex" xmlns:w16cid="http://schemas.microsoft.com/office/word/2016/wordml/cid" xmlns:w16="http://schemas.microsoft.com/office/word/2018/wordml" xmlns:w16sdtdh="http://schemas.microsoft.com/office/word/2020/wordml/sdtdatahash" xmlns:w16se="http://schemas.microsoft.com/office/word/2015/wordml/symex" xmlns:wpg="http://schemas.microsoft.com/office/word/2010/wordprocessingGroup" xmlns:wpi="http://schemas.microsoft.com/office/word/2010/wordprocessingInk" xmlns:wne="http://schemas.microsoft.com/office/word/2006/wordml" xmlns:wps="http://schemas.microsoft.com/office/word/2010/wordprocessingShape" mc:Ignorable="w14 w15 w16se w16cid w16 w16cex w16sdtdh wp14">
+<w:hdr xmlns:wpc="http://schemas.microsoft.com/office/word/2010/wordprocessingCanvas" xmlns:cx="http://schemas.microsoft.com/office/drawing/2014/chartex" xmlns:mc="http://schemas.openxmlformats.org/markup-compatibility/2006" xmlns:o="urn:schemas-microsoft-com:office:office" xmlns:r="http://schemas.openxmlformats.org/officeDocument/2006/relationships" xmlns:m="http://schemas.openxmlformats.org/officeDocument/2006/math" xmlns:v="urn:schemas-microsoft-com:vml" xmlns:wp14="http://schemas.microsoft.com/office/word/2010/wordprocessingDrawing" xmlns:wp="http://schemas.openxmlformats.org/drawingml/2006/wordprocessingDrawing" xmlns:w10="urn:schemas-microsoft-com:office:word" xmlns:w="http://schemas.openxmlformats.org/wordprocessingml/2006/main" xmlns:w14="http://schemas.microsoft.com/office/word/2010/wordml" xmlns:w15="http://schemas.microsoft.com/office/word/2012/wordml" xmlns:w16se="http://schemas.microsoft.com/office/word/2015/wordml/symex" xmlns:wpg="http://schemas.microsoft.com/office/word/2010/wordprocessingGroup" xmlns:wpi="http://schemas.microsoft.com/office/word/2010/wordprocessingInk" xmlns:wne="http://schemas.microsoft.com/office/word/2006/wordml" xmlns:wps="http://schemas.microsoft.com/office/word/2010/wordprocessingShape" mc:Ignorable="w14 w15 w16se wp14">
   <w:p>
     <w:pPr>
       <w:pStyle w:val="Subttulo"/>
@@ -3926,8 +3192,8 @@
       <w:spacing w:before="600"/>
       <w:jc w:val="right"/>
     </w:pPr>
-    <w:bookmarkStart w:id="8" w:name="_heading=h.4d34og8" w:colFirst="0" w:colLast="0"/>
-    <w:bookmarkEnd w:id="8"/>
+    <w:bookmarkStart w:id="9" w:name="_heading=h.4d34og8" w:colFirst="0" w:colLast="0"/>
+    <w:bookmarkEnd w:id="9"/>
     <w:r>
       <w:rPr>
         <w:color w:val="000000"/>
@@ -3957,7 +3223,7 @@
         <w:noProof/>
         <w:color w:val="000000"/>
       </w:rPr>
-      <w:t>5</w:t>
+      <w:t>7</w:t>
     </w:r>
     <w:r>
       <w:rPr>
@@ -3980,7 +3246,7 @@
     <w:r>
       <w:rPr>
         <w:noProof/>
-        <w:lang w:val="en-US" w:eastAsia="en-US"/>
+        <w:lang w:val="es-CO"/>
       </w:rPr>
       <w:drawing>
         <wp:inline distT="114300" distB="114300" distL="114300" distR="114300" wp14:anchorId="3D4F21BF" wp14:editId="1FCE6106">
@@ -4023,7 +3289,7 @@
 </file>
 
 <file path=word/header2.xml><?xml version="1.0" encoding="utf-8"?>
-<w:hdr xmlns:wpc="http://schemas.microsoft.com/office/word/2010/wordprocessingCanvas" xmlns:cx="http://schemas.microsoft.com/office/drawing/2014/chartex" xmlns:cx1="http://schemas.microsoft.com/office/drawing/2015/9/8/chartex" xmlns:cx2="http://schemas.microsoft.com/office/drawing/2015/10/21/chartex" xmlns:cx3="http://schemas.microsoft.com/office/drawing/2016/5/9/chartex" xmlns:cx4="http://schemas.microsoft.com/office/drawing/2016/5/10/chartex" xmlns:cx5="http://schemas.microsoft.com/office/drawing/2016/5/11/chartex" xmlns:cx6="http://schemas.microsoft.com/office/drawing/2016/5/12/chartex" xmlns:cx7="http://schemas.microsoft.com/office/drawing/2016/5/13/chartex" xmlns:cx8="http://schemas.microsoft.com/office/drawing/2016/5/14/chartex" xmlns:mc="http://schemas.openxmlformats.org/markup-compatibility/2006" xmlns:aink="http://schemas.microsoft.com/office/drawing/2016/ink" xmlns:am3d="http://schemas.microsoft.com/office/drawing/2017/model3d" xmlns:o="urn:schemas-microsoft-com:office:office" xmlns:r="http://schemas.openxmlformats.org/officeDocument/2006/relationships" xmlns:m="http://schemas.openxmlformats.org/officeDocument/2006/math" xmlns:v="urn:schemas-microsoft-com:vml" xmlns:wp14="http://schemas.microsoft.com/office/word/2010/wordprocessingDrawing" xmlns:wp="http://schemas.openxmlformats.org/drawingml/2006/wordprocessingDrawing" xmlns:w10="urn:schemas-microsoft-com:office:word" xmlns:w="http://schemas.openxmlformats.org/wordprocessingml/2006/main" xmlns:w14="http://schemas.microsoft.com/office/word/2010/wordml" xmlns:w15="http://schemas.microsoft.com/office/word/2012/wordml" xmlns:w16cex="http://schemas.microsoft.com/office/word/2018/wordml/cex" xmlns:w16cid="http://schemas.microsoft.com/office/word/2016/wordml/cid" xmlns:w16="http://schemas.microsoft.com/office/word/2018/wordml" xmlns:w16sdtdh="http://schemas.microsoft.com/office/word/2020/wordml/sdtdatahash" xmlns:w16se="http://schemas.microsoft.com/office/word/2015/wordml/symex" xmlns:wpg="http://schemas.microsoft.com/office/word/2010/wordprocessingGroup" xmlns:wpi="http://schemas.microsoft.com/office/word/2010/wordprocessingInk" xmlns:wne="http://schemas.microsoft.com/office/word/2006/wordml" xmlns:wps="http://schemas.microsoft.com/office/word/2010/wordprocessingShape" mc:Ignorable="w14 w15 w16se w16cid w16 w16cex w16sdtdh wp14">
+<w:hdr xmlns:wpc="http://schemas.microsoft.com/office/word/2010/wordprocessingCanvas" xmlns:cx="http://schemas.microsoft.com/office/drawing/2014/chartex" xmlns:mc="http://schemas.openxmlformats.org/markup-compatibility/2006" xmlns:o="urn:schemas-microsoft-com:office:office" xmlns:r="http://schemas.openxmlformats.org/officeDocument/2006/relationships" xmlns:m="http://schemas.openxmlformats.org/officeDocument/2006/math" xmlns:v="urn:schemas-microsoft-com:vml" xmlns:wp14="http://schemas.microsoft.com/office/word/2010/wordprocessingDrawing" xmlns:wp="http://schemas.openxmlformats.org/drawingml/2006/wordprocessingDrawing" xmlns:w10="urn:schemas-microsoft-com:office:word" xmlns:w="http://schemas.openxmlformats.org/wordprocessingml/2006/main" xmlns:w14="http://schemas.microsoft.com/office/word/2010/wordml" xmlns:w15="http://schemas.microsoft.com/office/word/2012/wordml" xmlns:w16se="http://schemas.microsoft.com/office/word/2015/wordml/symex" xmlns:wpg="http://schemas.microsoft.com/office/word/2010/wordprocessingGroup" xmlns:wpi="http://schemas.microsoft.com/office/word/2010/wordprocessingInk" xmlns:wne="http://schemas.microsoft.com/office/word/2006/wordml" xmlns:wps="http://schemas.microsoft.com/office/word/2010/wordprocessingShape" mc:Ignorable="w14 w15 w16se wp14">
   <w:p>
     <w:pPr>
       <w:pBdr>
@@ -4040,7 +3306,7 @@
 </file>
 
 <file path=word/styles.xml><?xml version="1.0" encoding="utf-8"?>
-<w:styles xmlns:mc="http://schemas.openxmlformats.org/markup-compatibility/2006" xmlns:r="http://schemas.openxmlformats.org/officeDocument/2006/relationships" xmlns:w="http://schemas.openxmlformats.org/wordprocessingml/2006/main" xmlns:w14="http://schemas.microsoft.com/office/word/2010/wordml" xmlns:w15="http://schemas.microsoft.com/office/word/2012/wordml" xmlns:w16cex="http://schemas.microsoft.com/office/word/2018/wordml/cex" xmlns:w16cid="http://schemas.microsoft.com/office/word/2016/wordml/cid" xmlns:w16="http://schemas.microsoft.com/office/word/2018/wordml" xmlns:w16sdtdh="http://schemas.microsoft.com/office/word/2020/wordml/sdtdatahash" xmlns:w16se="http://schemas.microsoft.com/office/word/2015/wordml/symex" mc:Ignorable="w14 w15 w16se w16cid w16 w16cex w16sdtdh">
+<w:styles xmlns:mc="http://schemas.openxmlformats.org/markup-compatibility/2006" xmlns:r="http://schemas.openxmlformats.org/officeDocument/2006/relationships" xmlns:w="http://schemas.openxmlformats.org/wordprocessingml/2006/main" xmlns:w14="http://schemas.microsoft.com/office/word/2010/wordml" xmlns:w15="http://schemas.microsoft.com/office/word/2012/wordml" xmlns:w16se="http://schemas.microsoft.com/office/word/2015/wordml/symex" mc:Ignorable="w14 w15 w16se">
   <w:docDefaults>
     <w:rPrDefault>
       <w:rPr>
@@ -4057,7 +3323,7 @@
       </w:pPr>
     </w:pPrDefault>
   </w:docDefaults>
-  <w:latentStyles w:defLockedState="0" w:defUIPriority="99" w:defSemiHidden="0" w:defUnhideWhenUsed="0" w:defQFormat="0" w:count="376">
+  <w:latentStyles w:defLockedState="0" w:defUIPriority="99" w:defSemiHidden="0" w:defUnhideWhenUsed="0" w:defQFormat="0" w:count="371">
     <w:lsdException w:name="Normal" w:uiPriority="0" w:qFormat="1"/>
     <w:lsdException w:name="heading 1" w:uiPriority="9" w:qFormat="1"/>
     <w:lsdException w:name="heading 2" w:semiHidden="1" w:uiPriority="9" w:unhideWhenUsed="1" w:qFormat="1"/>
@@ -4163,6 +3429,7 @@
     <w:lsdException w:name="HTML Sample" w:semiHidden="1" w:unhideWhenUsed="1"/>
     <w:lsdException w:name="HTML Typewriter" w:semiHidden="1" w:unhideWhenUsed="1"/>
     <w:lsdException w:name="HTML Variable" w:semiHidden="1" w:unhideWhenUsed="1"/>
+    <w:lsdException w:name="Normal Table" w:semiHidden="1" w:unhideWhenUsed="1"/>
     <w:lsdException w:name="annotation subject" w:semiHidden="1" w:unhideWhenUsed="1"/>
     <w:lsdException w:name="No List" w:semiHidden="1" w:unhideWhenUsed="1"/>
     <w:lsdException w:name="Outline List 1" w:semiHidden="1" w:unhideWhenUsed="1"/>
@@ -4205,8 +3472,11 @@
     <w:lsdException w:name="Table Contemporary" w:semiHidden="1" w:unhideWhenUsed="1"/>
     <w:lsdException w:name="Table Elegant" w:semiHidden="1" w:unhideWhenUsed="1"/>
     <w:lsdException w:name="Table Professional" w:semiHidden="1" w:unhideWhenUsed="1"/>
+    <w:lsdException w:name="Table Subtle 1" w:semiHidden="1" w:unhideWhenUsed="1"/>
     <w:lsdException w:name="Table Subtle 2" w:semiHidden="1" w:unhideWhenUsed="1"/>
     <w:lsdException w:name="Table Web 1" w:semiHidden="1" w:unhideWhenUsed="1"/>
+    <w:lsdException w:name="Table Web 2" w:semiHidden="1" w:unhideWhenUsed="1"/>
+    <w:lsdException w:name="Table Web 3" w:semiHidden="1" w:unhideWhenUsed="1"/>
     <w:lsdException w:name="Balloon Text" w:semiHidden="1" w:unhideWhenUsed="1"/>
     <w:lsdException w:name="Table Grid" w:uiPriority="39"/>
     <w:lsdException w:name="Table Theme" w:semiHidden="1" w:unhideWhenUsed="1"/>
@@ -4425,11 +3695,6 @@
     <w:lsdException w:name="List Table 5 Dark Accent 6" w:uiPriority="50"/>
     <w:lsdException w:name="List Table 6 Colorful Accent 6" w:uiPriority="51"/>
     <w:lsdException w:name="List Table 7 Colorful Accent 6" w:uiPriority="52"/>
-    <w:lsdException w:name="Mention" w:semiHidden="1" w:unhideWhenUsed="1"/>
-    <w:lsdException w:name="Smart Hyperlink" w:semiHidden="1" w:unhideWhenUsed="1"/>
-    <w:lsdException w:name="Hashtag" w:semiHidden="1" w:unhideWhenUsed="1"/>
-    <w:lsdException w:name="Unresolved Mention" w:semiHidden="1" w:unhideWhenUsed="1"/>
-    <w:lsdException w:name="Smart Link" w:semiHidden="1" w:unhideWhenUsed="1"/>
   </w:latentStyles>
   <w:style w:type="paragraph" w:default="1" w:styleId="Normal">
     <w:name w:val="Normal"/>
@@ -4698,6 +3963,15 @@
         <w:right w:w="15" w:type="dxa"/>
       </w:tblCellMar>
     </w:tblPr>
+  </w:style>
+  <w:style w:type="paragraph" w:styleId="Sinespaciado">
+    <w:name w:val="No Spacing"/>
+    <w:uiPriority w:val="1"/>
+    <w:qFormat/>
+    <w:rsid w:val="00765086"/>
+    <w:pPr>
+      <w:spacing w:before="0" w:line="240" w:lineRule="auto"/>
+    </w:pPr>
   </w:style>
 </w:styles>
 </file>

</xml_diff>